<commit_message>
Rename LED_1234 to LED_ABCD
</commit_message>
<xml_diff>
--- a/Documents/Robokid_2_technical.docx
+++ b/Documents/Robokid_2_technical.docx
@@ -2379,6 +2379,12 @@
               </w:rPr>
               <w:t>USB</w:t>
             </w:r>
+            <w:r>
+              <w:rPr>
+                <w:rFonts w:ascii="Roboto" w:hAnsi="Roboto" w:cstheme="minorHAnsi"/>
+              </w:rPr>
+              <w:t>/FTDI Virtual com port</w:t>
+            </w:r>
           </w:p>
           <w:p>
             <w:pPr>
@@ -3181,6 +3187,42 @@
                 <w:rFonts w:ascii="Roboto" w:hAnsi="Roboto" w:cstheme="minorHAnsi"/>
               </w:rPr>
               <w:t>LCD display</w:t>
+            </w:r>
+          </w:p>
+          <w:p>
+            <w:pPr>
+              <w:pStyle w:val="ListParagraph"/>
+              <w:numPr>
+                <w:ilvl w:val="0"/>
+                <w:numId w:val="38"/>
+              </w:numPr>
+              <w:rPr>
+                <w:rFonts w:ascii="Roboto" w:hAnsi="Roboto" w:cstheme="minorHAnsi"/>
+              </w:rPr>
+            </w:pPr>
+            <w:r>
+              <w:rPr>
+                <w:rFonts w:ascii="Roboto" w:hAnsi="Roboto" w:cstheme="minorHAnsi"/>
+              </w:rPr>
+              <w:t>Serial</w:t>
+            </w:r>
+          </w:p>
+          <w:p>
+            <w:pPr>
+              <w:pStyle w:val="ListParagraph"/>
+              <w:numPr>
+                <w:ilvl w:val="1"/>
+                <w:numId w:val="38"/>
+              </w:numPr>
+              <w:rPr>
+                <w:rFonts w:ascii="Roboto" w:hAnsi="Roboto" w:cstheme="minorHAnsi"/>
+              </w:rPr>
+            </w:pPr>
+            <w:r>
+              <w:rPr>
+                <w:rFonts w:ascii="Roboto" w:hAnsi="Roboto" w:cstheme="minorHAnsi"/>
+              </w:rPr>
+              <w:t>FTDI Virtual Com Port</w:t>
             </w:r>
           </w:p>
           <w:p>
@@ -3843,7 +3885,7 @@
           </mc:Choice>
           <mc:Fallback>
             <w:pict>
-              <v:shapetype w14:anchorId="275C8CAD" id="_x0000_t32" coordsize="21600,21600" o:spt="32" o:oned="t" path="m,l21600,21600e" filled="f">
+              <v:shapetype w14:anchorId="508D4EED" id="_x0000_t32" coordsize="21600,21600" o:spt="32" o:oned="t" path="m,l21600,21600e" filled="f">
                 <v:path arrowok="t" fillok="f" o:connecttype="none"/>
                 <o:lock v:ext="edit" shapetype="t"/>
               </v:shapetype>
@@ -4396,7 +4438,7 @@
           </mc:Choice>
           <mc:Fallback>
             <w:pict>
-              <v:shape w14:anchorId="18B4C862" id="AutoShape 9" o:spid="_x0000_s1026" type="#_x0000_t32" style="position:absolute;margin-left:96.1pt;margin-top:-8.35pt;width:0;height:27.95pt;flip:y;z-index:251707392;visibility:visible;mso-wrap-style:square;mso-wrap-distance-left:9pt;mso-wrap-distance-top:0;mso-wrap-distance-right:9pt;mso-wrap-distance-bottom:0;mso-position-horizontal:absolute;mso-position-horizontal-relative:text;mso-position-vertical:absolute;mso-position-vertical-relative:text" o:gfxdata="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" strokeweight="2pt">
+              <v:shape w14:anchorId="04CAB27C" id="AutoShape 9" o:spid="_x0000_s1026" type="#_x0000_t32" style="position:absolute;margin-left:96.1pt;margin-top:-8.35pt;width:0;height:27.95pt;flip:y;z-index:251707392;visibility:visible;mso-wrap-style:square;mso-wrap-distance-left:9pt;mso-wrap-distance-top:0;mso-wrap-distance-right:9pt;mso-wrap-distance-bottom:0;mso-position-horizontal:absolute;mso-position-horizontal-relative:text;mso-position-vertical:absolute;mso-position-vertical-relative:text" o:gfxdata="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" strokeweight="2pt">
                 <v:stroke endarrow="block"/>
               </v:shape>
             </w:pict>
@@ -4756,7 +4798,7 @@
           </mc:Choice>
           <mc:Fallback>
             <w:pict>
-              <v:group w14:anchorId="473E5AB1" id="Group 83" o:spid="_x0000_s1026" style="position:absolute;margin-left:177.8pt;margin-top:10.25pt;width:44.85pt;height:45.3pt;z-index:251644928" coordorigin="4213,2595" coordsize="897,906" o:gfxdata="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">
+              <v:group w14:anchorId="7A7037BE" id="Group 83" o:spid="_x0000_s1026" style="position:absolute;margin-left:177.8pt;margin-top:10.25pt;width:44.85pt;height:45.3pt;z-index:251644928" coordorigin="4213,2595" coordsize="897,906" o:gfxdata="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">
                 <v:group id="Group 84" o:spid="_x0000_s1027" style="position:absolute;left:4213;top:3199;width:640;height:302" coordorigin="4364,3244" coordsize="640,302" o:gfxdata="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">
                   <v:shapetype id="_x0000_t22" coordsize="21600,21600" o:spt="22" adj="5400" path="m10800,qx0@1l0@2qy10800,21600,21600@2l21600@1qy10800,xem0@1qy10800@0,21600@1nfe">
                     <v:formulas>
@@ -5365,7 +5407,7 @@
           </mc:Choice>
           <mc:Fallback>
             <w:pict>
-              <v:group w14:anchorId="64C54E93" id="Group 47" o:spid="_x0000_s1026" style="position:absolute;margin-left:277.55pt;margin-top:14.05pt;width:63.5pt;height:60.7pt;z-index:251611136" coordorigin="6169,2874" coordsize="1270,1214" o:gfxdata="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">
+              <v:group w14:anchorId="270374B2" id="Group 47" o:spid="_x0000_s1026" style="position:absolute;margin-left:277.55pt;margin-top:14.05pt;width:63.5pt;height:60.7pt;z-index:251611136" coordorigin="6169,2874" coordsize="1270,1214" o:gfxdata="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">
                 <v:group id="Group 35" o:spid="_x0000_s1027" style="position:absolute;left:6169;top:3545;width:560;height:543" coordorigin="6311,3501" coordsize="560,543" o:gfxdata="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">
                   <v:oval id="Oval 33" o:spid="_x0000_s1028" style="position:absolute;left:6311;top:3501;width:560;height:543;visibility:visible;mso-wrap-style:square;v-text-anchor:top" o:gfxdata="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" fillcolor="yellow"/>
                   <v:shape id="AutoShape 34" o:spid="_x0000_s1029" type="#_x0000_t32" style="position:absolute;left:6464;top:3612;width:221;height:345;flip:x y;visibility:visible;mso-wrap-style:square" o:connectortype="straight" o:gfxdata="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">
@@ -6606,7 +6648,7 @@
           </mc:Choice>
           <mc:Fallback>
             <w:pict>
-              <v:shape w14:anchorId="29D94593" id="AutoShape 82" o:spid="_x0000_s1026" type="#_x0000_t32" style="position:absolute;margin-left:196.6pt;margin-top:.35pt;width:0;height:11.65pt;z-index:251648000;visibility:visible;mso-wrap-style:square;mso-wrap-distance-left:9pt;mso-wrap-distance-top:0;mso-wrap-distance-right:9pt;mso-wrap-distance-bottom:0;mso-position-horizontal:absolute;mso-position-horizontal-relative:text;mso-position-vertical:absolute;mso-position-vertical-relative:text" o:gfxdata="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" strokeweight="3pt"/>
+              <v:shape w14:anchorId="5C8595F6" id="AutoShape 82" o:spid="_x0000_s1026" type="#_x0000_t32" style="position:absolute;margin-left:196.6pt;margin-top:.35pt;width:0;height:11.65pt;z-index:251648000;visibility:visible;mso-wrap-style:square;mso-wrap-distance-left:9pt;mso-wrap-distance-top:0;mso-wrap-distance-right:9pt;mso-wrap-distance-bottom:0;mso-position-horizontal:absolute;mso-position-horizontal-relative:text;mso-position-vertical:absolute;mso-position-vertical-relative:text" o:gfxdata="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" strokeweight="3pt"/>
             </w:pict>
           </mc:Fallback>
         </mc:AlternateContent>
@@ -6831,7 +6873,7 @@
           </mc:Choice>
           <mc:Fallback>
             <w:pict>
-              <v:shape w14:anchorId="7F9FFED3" id="AutoShape 46" o:spid="_x0000_s1026" type="#_x0000_t32" style="position:absolute;margin-left:290.6pt;margin-top:6.8pt;width:.05pt;height:90.25pt;z-index:251617280;visibility:visible;mso-wrap-style:square;mso-wrap-distance-left:9pt;mso-wrap-distance-top:0;mso-wrap-distance-right:9pt;mso-wrap-distance-bottom:0;mso-position-horizontal:absolute;mso-position-horizontal-relative:text;mso-position-vertical:absolute;mso-position-vertical-relative:text" o:gfxdata="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" strokeweight="2pt">
+              <v:shape w14:anchorId="2033CC32" id="AutoShape 46" o:spid="_x0000_s1026" type="#_x0000_t32" style="position:absolute;margin-left:290.6pt;margin-top:6.8pt;width:.05pt;height:90.25pt;z-index:251617280;visibility:visible;mso-wrap-style:square;mso-wrap-distance-left:9pt;mso-wrap-distance-top:0;mso-wrap-distance-right:9pt;mso-wrap-distance-bottom:0;mso-position-horizontal:absolute;mso-position-horizontal-relative:text;mso-position-vertical:absolute;mso-position-vertical-relative:text" o:gfxdata="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" strokeweight="2pt">
                 <v:stroke endarrow="block"/>
               </v:shape>
             </w:pict>
@@ -6900,7 +6942,7 @@
           </mc:Choice>
           <mc:Fallback>
             <w:pict>
-              <v:shape w14:anchorId="35F40424" id="AutoShape 57" o:spid="_x0000_s1026" type="#_x0000_t32" style="position:absolute;margin-left:395.35pt;margin-top:8.9pt;width:0;height:88.15pt;flip:y;z-index:251620352;visibility:visible;mso-wrap-style:square;mso-wrap-distance-left:9pt;mso-wrap-distance-top:0;mso-wrap-distance-right:9pt;mso-wrap-distance-bottom:0;mso-position-horizontal:absolute;mso-position-horizontal-relative:text;mso-position-vertical:absolute;mso-position-vertical-relative:text" o:gfxdata="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" strokeweight="2pt">
+              <v:shape w14:anchorId="26E127CD" id="AutoShape 57" o:spid="_x0000_s1026" type="#_x0000_t32" style="position:absolute;margin-left:395.35pt;margin-top:8.9pt;width:0;height:88.15pt;flip:y;z-index:251620352;visibility:visible;mso-wrap-style:square;mso-wrap-distance-left:9pt;mso-wrap-distance-top:0;mso-wrap-distance-right:9pt;mso-wrap-distance-bottom:0;mso-position-horizontal:absolute;mso-position-horizontal-relative:text;mso-position-vertical:absolute;mso-position-vertical-relative:text" o:gfxdata="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" strokeweight="2pt">
                 <v:stroke endarrow="block"/>
               </v:shape>
             </w:pict>
@@ -7476,7 +7518,7 @@
           </mc:Choice>
           <mc:Fallback>
             <w:pict>
-              <v:shape w14:anchorId="1C659890" id="AutoShape 32" o:spid="_x0000_s1026" type="#_x0000_t32" style="position:absolute;margin-left:196.45pt;margin-top:.5pt;width:0;height:11.65pt;z-index:251623424;visibility:visible;mso-wrap-style:square;mso-wrap-distance-left:9pt;mso-wrap-distance-top:0;mso-wrap-distance-right:9pt;mso-wrap-distance-bottom:0;mso-position-horizontal:absolute;mso-position-horizontal-relative:text;mso-position-vertical:absolute;mso-position-vertical-relative:text" o:gfxdata="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" strokeweight="3pt"/>
+              <v:shape w14:anchorId="1233C0FD" id="AutoShape 32" o:spid="_x0000_s1026" type="#_x0000_t32" style="position:absolute;margin-left:196.45pt;margin-top:.5pt;width:0;height:11.65pt;z-index:251623424;visibility:visible;mso-wrap-style:square;mso-wrap-distance-left:9pt;mso-wrap-distance-top:0;mso-wrap-distance-right:9pt;mso-wrap-distance-bottom:0;mso-position-horizontal:absolute;mso-position-horizontal-relative:text;mso-position-vertical:absolute;mso-position-vertical-relative:text" o:gfxdata="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" strokeweight="3pt"/>
             </w:pict>
           </mc:Fallback>
         </mc:AlternateContent>
@@ -7549,7 +7591,7 @@
           </mc:Choice>
           <mc:Fallback>
             <w:pict>
-              <v:rect w14:anchorId="390B348B" id="Rectangle 58" o:spid="_x0000_s1026" style="position:absolute;margin-left:94.85pt;margin-top:6.8pt;width:399.1pt;height:253.75pt;z-index:251626496;visibility:visible;mso-wrap-style:square;mso-wrap-distance-left:9pt;mso-wrap-distance-top:0;mso-wrap-distance-right:9pt;mso-wrap-distance-bottom:0;mso-position-horizontal:absolute;mso-position-horizontal-relative:text;mso-position-vertical:absolute;mso-position-vertical-relative:text;v-text-anchor:top" o:gfxdata="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" filled="f">
+              <v:rect w14:anchorId="054F5BAC" id="Rectangle 58" o:spid="_x0000_s1026" style="position:absolute;margin-left:94.85pt;margin-top:6.8pt;width:399.1pt;height:253.75pt;z-index:251626496;visibility:visible;mso-wrap-style:square;mso-wrap-distance-left:9pt;mso-wrap-distance-top:0;mso-wrap-distance-right:9pt;mso-wrap-distance-bottom:0;mso-position-horizontal:absolute;mso-position-horizontal-relative:text;mso-position-vertical:absolute;mso-position-vertical-relative:text;v-text-anchor:top" o:gfxdata="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" filled="f">
                 <v:stroke dashstyle="dash"/>
               </v:rect>
             </w:pict>
@@ -7800,7 +7842,7 @@
           </mc:Choice>
           <mc:Fallback>
             <w:pict>
-              <v:rect w14:anchorId="65297D07" id="Rectangle 81" o:spid="_x0000_s1026" style="position:absolute;margin-left:94.85pt;margin-top:6.8pt;width:399.1pt;height:253.75pt;z-index:251660288;visibility:visible;mso-wrap-style:square;mso-wrap-distance-left:9pt;mso-wrap-distance-top:0;mso-wrap-distance-right:9pt;mso-wrap-distance-bottom:0;mso-position-horizontal:absolute;mso-position-horizontal-relative:text;mso-position-vertical:absolute;mso-position-vertical-relative:text;v-text-anchor:top" o:gfxdata="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" filled="f">
+              <v:rect w14:anchorId="2F290337" id="Rectangle 81" o:spid="_x0000_s1026" style="position:absolute;margin-left:94.85pt;margin-top:6.8pt;width:399.1pt;height:253.75pt;z-index:251660288;visibility:visible;mso-wrap-style:square;mso-wrap-distance-left:9pt;mso-wrap-distance-top:0;mso-wrap-distance-right:9pt;mso-wrap-distance-bottom:0;mso-position-horizontal:absolute;mso-position-horizontal-relative:text;mso-position-vertical:absolute;mso-position-vertical-relative:text;v-text-anchor:top" o:gfxdata="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" filled="f">
                 <v:stroke dashstyle="dash"/>
               </v:rect>
             </w:pict>
@@ -8033,7 +8075,7 @@
           </mc:Choice>
           <mc:Fallback>
             <w:pict>
-              <v:shape w14:anchorId="4A5B8401" id="AutoShape 9" o:spid="_x0000_s1026" type="#_x0000_t32" style="position:absolute;margin-left:191.3pt;margin-top:13.9pt;width:0;height:27.95pt;flip:y;z-index:251628544;visibility:visible;mso-wrap-style:square;mso-wrap-distance-left:9pt;mso-wrap-distance-top:0;mso-wrap-distance-right:9pt;mso-wrap-distance-bottom:0;mso-position-horizontal:absolute;mso-position-horizontal-relative:text;mso-position-vertical:absolute;mso-position-vertical-relative:text" o:gfxdata="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" strokeweight="2pt">
+              <v:shape w14:anchorId="725DFD3E" id="AutoShape 9" o:spid="_x0000_s1026" type="#_x0000_t32" style="position:absolute;margin-left:191.3pt;margin-top:13.9pt;width:0;height:27.95pt;flip:y;z-index:251628544;visibility:visible;mso-wrap-style:square;mso-wrap-distance-left:9pt;mso-wrap-distance-top:0;mso-wrap-distance-right:9pt;mso-wrap-distance-bottom:0;mso-position-horizontal:absolute;mso-position-horizontal-relative:text;mso-position-vertical:absolute;mso-position-vertical-relative:text" o:gfxdata="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" strokeweight="2pt">
                 <v:stroke endarrow="block"/>
               </v:shape>
             </w:pict>
@@ -8261,7 +8303,7 @@
           </mc:Choice>
           <mc:Fallback>
             <w:pict>
-              <v:shapetype w14:anchorId="7FE5607D" id="_x0000_t70" coordsize="21600,21600" o:spt="70" adj="5400,4320" path="m10800,l21600@0@3@0@3@2,21600@2,10800,21600,0@2@1@2@1@0,0@0xe">
+              <v:shapetype w14:anchorId="09CCE247" id="_x0000_t70" coordsize="21600,21600" o:spt="70" adj="5400,4320" path="m10800,l21600@0@3@0@3@2,21600@2,10800,21600,0@2@1@2@1@0,0@0xe">
                 <v:stroke joinstyle="miter"/>
                 <v:formulas>
                   <v:f eqn="val #1"/>
@@ -8818,7 +8860,7 @@
           </mc:Choice>
           <mc:Fallback>
             <w:pict>
-              <v:shape w14:anchorId="075EDDB0" id="AutoShape 70" o:spid="_x0000_s1026" type="#_x0000_t32" style="position:absolute;margin-left:171.45pt;margin-top:6.5pt;width:40.3pt;height:.05pt;z-index:251635712;visibility:visible;mso-wrap-style:square;mso-wrap-distance-left:9pt;mso-wrap-distance-top:0;mso-wrap-distance-right:9pt;mso-wrap-distance-bottom:0;mso-position-horizontal:absolute;mso-position-horizontal-relative:text;mso-position-vertical:absolute;mso-position-vertical-relative:text" o:gfxdata="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">
+              <v:shape w14:anchorId="0BCF7F95" id="AutoShape 70" o:spid="_x0000_s1026" type="#_x0000_t32" style="position:absolute;margin-left:171.45pt;margin-top:6.5pt;width:40.3pt;height:.05pt;z-index:251635712;visibility:visible;mso-wrap-style:square;mso-wrap-distance-left:9pt;mso-wrap-distance-top:0;mso-wrap-distance-right:9pt;mso-wrap-distance-bottom:0;mso-position-horizontal:absolute;mso-position-horizontal-relative:text;mso-position-vertical:absolute;mso-position-vertical-relative:text" o:gfxdata="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">
                 <v:stroke endarrow="block"/>
               </v:shape>
             </w:pict>
@@ -8902,7 +8944,7 @@
           </mc:Choice>
           <mc:Fallback>
             <w:pict>
-              <v:shape w14:anchorId="318E5F54" id="AutoShape 63" o:spid="_x0000_s1026" type="#_x0000_t32" style="position:absolute;margin-left:232.2pt;margin-top:7.85pt;width:0;height:83.05pt;z-index:251636736;visibility:visible;mso-wrap-style:square;mso-wrap-distance-left:9pt;mso-wrap-distance-top:0;mso-wrap-distance-right:9pt;mso-wrap-distance-bottom:0;mso-position-horizontal:absolute;mso-position-horizontal-relative:text;mso-position-vertical:absolute;mso-position-vertical-relative:text" o:gfxdata="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">
+              <v:shape w14:anchorId="4D6C42FE" id="AutoShape 63" o:spid="_x0000_s1026" type="#_x0000_t32" style="position:absolute;margin-left:232.2pt;margin-top:7.85pt;width:0;height:83.05pt;z-index:251636736;visibility:visible;mso-wrap-style:square;mso-wrap-distance-left:9pt;mso-wrap-distance-top:0;mso-wrap-distance-right:9pt;mso-wrap-distance-bottom:0;mso-position-horizontal:absolute;mso-position-horizontal-relative:text;mso-position-vertical:absolute;mso-position-vertical-relative:text" o:gfxdata="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">
                 <v:stroke startarrow="block" endarrow="block"/>
               </v:shape>
             </w:pict>
@@ -8972,7 +9014,7 @@
           </mc:Choice>
           <mc:Fallback>
             <w:pict>
-              <v:shape w14:anchorId="0DC5CF6C" id="AutoShape 67" o:spid="_x0000_s1026" type="#_x0000_t32" style="position:absolute;margin-left:313.05pt;margin-top:7.85pt;width:0;height:52.85pt;z-index:251637760;visibility:visible;mso-wrap-style:square;mso-wrap-distance-left:9pt;mso-wrap-distance-top:0;mso-wrap-distance-right:9pt;mso-wrap-distance-bottom:0;mso-position-horizontal:absolute;mso-position-horizontal-relative:text;mso-position-vertical:absolute;mso-position-vertical-relative:text" o:gfxdata="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">
+              <v:shape w14:anchorId="544F25D6" id="AutoShape 67" o:spid="_x0000_s1026" type="#_x0000_t32" style="position:absolute;margin-left:313.05pt;margin-top:7.85pt;width:0;height:52.85pt;z-index:251637760;visibility:visible;mso-wrap-style:square;mso-wrap-distance-left:9pt;mso-wrap-distance-top:0;mso-wrap-distance-right:9pt;mso-wrap-distance-bottom:0;mso-position-horizontal:absolute;mso-position-horizontal-relative:text;mso-position-vertical:absolute;mso-position-vertical-relative:text" o:gfxdata="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">
                 <v:stroke startarrow="block" endarrow="block"/>
               </v:shape>
             </w:pict>
@@ -9042,7 +9084,7 @@
           </mc:Choice>
           <mc:Fallback>
             <w:pict>
-              <v:shape w14:anchorId="6AB0006B" id="AutoShape 72" o:spid="_x0000_s1026" type="#_x0000_t32" style="position:absolute;margin-left:379.8pt;margin-top:7.85pt;width:0;height:75.05pt;z-index:251638784;visibility:visible;mso-wrap-style:square;mso-wrap-distance-left:9pt;mso-wrap-distance-top:0;mso-wrap-distance-right:9pt;mso-wrap-distance-bottom:0;mso-position-horizontal:absolute;mso-position-horizontal-relative:text;mso-position-vertical:absolute;mso-position-vertical-relative:text" o:gfxdata="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">
+              <v:shape w14:anchorId="63997278" id="AutoShape 72" o:spid="_x0000_s1026" type="#_x0000_t32" style="position:absolute;margin-left:379.8pt;margin-top:7.85pt;width:0;height:75.05pt;z-index:251638784;visibility:visible;mso-wrap-style:square;mso-wrap-distance-left:9pt;mso-wrap-distance-top:0;mso-wrap-distance-right:9pt;mso-wrap-distance-bottom:0;mso-position-horizontal:absolute;mso-position-horizontal-relative:text;mso-position-vertical:absolute;mso-position-vertical-relative:text" o:gfxdata="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">
                 <v:stroke startarrow="block" endarrow="block"/>
               </v:shape>
             </w:pict>
@@ -9112,7 +9154,7 @@
           </mc:Choice>
           <mc:Fallback>
             <w:pict>
-              <v:shape w14:anchorId="51DCFE29" id="AutoShape 74" o:spid="_x0000_s1026" type="#_x0000_t32" style="position:absolute;margin-left:451.6pt;margin-top:7.85pt;width:0;height:75.05pt;z-index:251664384;visibility:visible;mso-wrap-style:square;mso-wrap-distance-left:9pt;mso-wrap-distance-top:0;mso-wrap-distance-right:9pt;mso-wrap-distance-bottom:0;mso-position-horizontal:absolute;mso-position-horizontal-relative:text;mso-position-vertical:absolute;mso-position-vertical-relative:text" o:gfxdata="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">
+              <v:shape w14:anchorId="1173B378" id="AutoShape 74" o:spid="_x0000_s1026" type="#_x0000_t32" style="position:absolute;margin-left:451.6pt;margin-top:7.85pt;width:0;height:75.05pt;z-index:251664384;visibility:visible;mso-wrap-style:square;mso-wrap-distance-left:9pt;mso-wrap-distance-top:0;mso-wrap-distance-right:9pt;mso-wrap-distance-bottom:0;mso-position-horizontal:absolute;mso-position-horizontal-relative:text;mso-position-vertical:absolute;mso-position-vertical-relative:text" o:gfxdata="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">
                 <v:stroke startarrow="block" endarrow="block"/>
               </v:shape>
             </w:pict>
@@ -9432,7 +9474,7 @@
           </mc:Choice>
           <mc:Fallback>
             <w:pict>
-              <v:shape w14:anchorId="6EC7CAAE" id="AutoShape 66" o:spid="_x0000_s1026" type="#_x0000_t32" style="position:absolute;margin-left:290.65pt;margin-top:5.5pt;width:60.85pt;height:0;z-index:251667456;visibility:visible;mso-wrap-style:square;mso-wrap-distance-left:9pt;mso-wrap-distance-top:0;mso-wrap-distance-right:9pt;mso-wrap-distance-bottom:0;mso-position-horizontal:absolute;mso-position-horizontal-relative:text;mso-position-vertical:absolute;mso-position-vertical-relative:text" o:gfxdata="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" strokecolor="black [3200]" strokeweight="2pt">
+              <v:shape w14:anchorId="18EBC779" id="AutoShape 66" o:spid="_x0000_s1026" type="#_x0000_t32" style="position:absolute;margin-left:290.65pt;margin-top:5.5pt;width:60.85pt;height:0;z-index:251667456;visibility:visible;mso-wrap-style:square;mso-wrap-distance-left:9pt;mso-wrap-distance-top:0;mso-wrap-distance-right:9pt;mso-wrap-distance-bottom:0;mso-position-horizontal:absolute;mso-position-horizontal-relative:text;mso-position-vertical:absolute;mso-position-vertical-relative:text" o:gfxdata="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" strokecolor="black [3200]" strokeweight="2pt">
                 <v:stroke startarrow="block" endarrow="block"/>
                 <v:shadow on="t" color="black" opacity="24903f" origin=",.5" offset="0,.55556mm"/>
               </v:shape>
@@ -15766,7 +15808,7 @@
           </mc:Choice>
           <mc:Fallback>
             <w:pict>
-              <v:shape w14:anchorId="0090EDD8" id="Straight Arrow Connector 285" o:spid="_x0000_s1026" type="#_x0000_t32" style="position:absolute;margin-left:392.45pt;margin-top:1.35pt;width:85.2pt;height:0;flip:x;z-index:251587584;visibility:visible;mso-wrap-style:square;mso-wrap-distance-left:9pt;mso-wrap-distance-top:0;mso-wrap-distance-right:9pt;mso-wrap-distance-bottom:0;mso-position-horizontal:absolute;mso-position-horizontal-relative:text;mso-position-vertical:absolute;mso-position-vertical-relative:text" o:gfxdata="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" strokecolor="black [3040]" strokeweight="1pt">
+              <v:shape w14:anchorId="493D6AEF" id="Straight Arrow Connector 285" o:spid="_x0000_s1026" type="#_x0000_t32" style="position:absolute;margin-left:392.45pt;margin-top:1.35pt;width:85.2pt;height:0;flip:x;z-index:251587584;visibility:visible;mso-wrap-style:square;mso-wrap-distance-left:9pt;mso-wrap-distance-top:0;mso-wrap-distance-right:9pt;mso-wrap-distance-bottom:0;mso-position-horizontal:absolute;mso-position-horizontal-relative:text;mso-position-vertical:absolute;mso-position-vertical-relative:text" o:gfxdata="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" strokecolor="black [3040]" strokeweight="1pt">
                 <v:stroke endarrow="block"/>
               </v:shape>
             </w:pict>
@@ -15867,7 +15909,7 @@
           </mc:Choice>
           <mc:Fallback>
             <w:pict>
-              <v:shape w14:anchorId="7E837C2A" id="Straight Arrow Connector 287" o:spid="_x0000_s1026" type="#_x0000_t32" style="position:absolute;margin-left:302.15pt;margin-top:10.2pt;width:85.2pt;height:0;rotation:90;z-index:251589632;visibility:visible;mso-wrap-style:square;mso-width-percent:0;mso-height-percent:0;mso-wrap-distance-left:9pt;mso-wrap-distance-top:0;mso-wrap-distance-right:9pt;mso-wrap-distance-bottom:0;mso-position-horizontal:absolute;mso-position-horizontal-relative:text;mso-position-vertical:absolute;mso-position-vertical-relative:text;mso-width-percent:0;mso-height-percent:0;mso-width-relative:margin;mso-height-relative:margin" o:gfxdata="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" strokecolor="black [3040]" strokeweight="1pt">
+              <v:shape w14:anchorId="46C97460" id="Straight Arrow Connector 287" o:spid="_x0000_s1026" type="#_x0000_t32" style="position:absolute;margin-left:302.15pt;margin-top:10.2pt;width:85.2pt;height:0;rotation:90;z-index:251589632;visibility:visible;mso-wrap-style:square;mso-width-percent:0;mso-height-percent:0;mso-wrap-distance-left:9pt;mso-wrap-distance-top:0;mso-wrap-distance-right:9pt;mso-wrap-distance-bottom:0;mso-position-horizontal:absolute;mso-position-horizontal-relative:text;mso-position-vertical:absolute;mso-position-vertical-relative:text;mso-width-percent:0;mso-height-percent:0;mso-width-relative:margin;mso-height-relative:margin" o:gfxdata="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" strokecolor="black [3040]" strokeweight="1pt">
                 <v:stroke endarrow="block"/>
               </v:shape>
             </w:pict>
@@ -15954,7 +15996,7 @@
           </mc:Choice>
           <mc:Fallback>
             <w:pict>
-              <v:shape w14:anchorId="309D73E6" id="Straight Arrow Connector 220" o:spid="_x0000_s1026" type="#_x0000_t32" style="position:absolute;margin-left:258.95pt;margin-top:2.9pt;width:85.2pt;height:0;rotation:180;z-index:251593728;visibility:visible;mso-wrap-style:square;mso-width-percent:0;mso-height-percent:0;mso-wrap-distance-left:9pt;mso-wrap-distance-top:0;mso-wrap-distance-right:9pt;mso-wrap-distance-bottom:0;mso-position-horizontal:absolute;mso-position-horizontal-relative:text;mso-position-vertical:absolute;mso-position-vertical-relative:text;mso-width-percent:0;mso-height-percent:0;mso-width-relative:margin;mso-height-relative:margin" o:gfxdata="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" strokecolor="black [3040]" strokeweight="1pt">
+              <v:shape w14:anchorId="5E641FDF" id="Straight Arrow Connector 220" o:spid="_x0000_s1026" type="#_x0000_t32" style="position:absolute;margin-left:258.95pt;margin-top:2.9pt;width:85.2pt;height:0;rotation:180;z-index:251593728;visibility:visible;mso-wrap-style:square;mso-width-percent:0;mso-height-percent:0;mso-wrap-distance-left:9pt;mso-wrap-distance-top:0;mso-wrap-distance-right:9pt;mso-wrap-distance-bottom:0;mso-position-horizontal:absolute;mso-position-horizontal-relative:text;mso-position-vertical:absolute;mso-position-vertical-relative:text;mso-width-percent:0;mso-height-percent:0;mso-width-relative:margin;mso-height-relative:margin" o:gfxdata="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" strokecolor="black [3040]" strokeweight="1pt">
                 <v:stroke endarrow="block"/>
               </v:shape>
             </w:pict>
@@ -16031,7 +16073,7 @@
           </mc:Choice>
           <mc:Fallback>
             <w:pict>
-              <v:shape w14:anchorId="04E18391" id="Straight Arrow Connector 305" o:spid="_x0000_s1026" type="#_x0000_t32" style="position:absolute;margin-left:171.95pt;margin-top:10.85pt;width:0;height:34.2pt;z-index:251597824;visibility:visible;mso-wrap-style:square;mso-wrap-distance-left:9pt;mso-wrap-distance-top:0;mso-wrap-distance-right:9pt;mso-wrap-distance-bottom:0;mso-position-horizontal:absolute;mso-position-horizontal-relative:text;mso-position-vertical:absolute;mso-position-vertical-relative:text" o:gfxdata="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" strokecolor="black [3213]" strokeweight="3pt">
+              <v:shape w14:anchorId="2B0009B4" id="Straight Arrow Connector 305" o:spid="_x0000_s1026" type="#_x0000_t32" style="position:absolute;margin-left:171.95pt;margin-top:10.85pt;width:0;height:34.2pt;z-index:251597824;visibility:visible;mso-wrap-style:square;mso-wrap-distance-left:9pt;mso-wrap-distance-top:0;mso-wrap-distance-right:9pt;mso-wrap-distance-bottom:0;mso-position-horizontal:absolute;mso-position-horizontal-relative:text;mso-position-vertical:absolute;mso-position-vertical-relative:text" o:gfxdata="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" strokecolor="black [3213]" strokeweight="3pt">
                 <v:stroke endarrow="block"/>
               </v:shape>
             </w:pict>
@@ -16101,7 +16143,7 @@
           </mc:Choice>
           <mc:Fallback>
             <w:pict>
-              <v:shape w14:anchorId="0BE0132D" id="Straight Arrow Connector 290" o:spid="_x0000_s1026" type="#_x0000_t32" style="position:absolute;margin-left:226.25pt;margin-top:10.85pt;width:0;height:34.2pt;z-index:251595776;visibility:visible;mso-wrap-style:square;mso-wrap-distance-left:9pt;mso-wrap-distance-top:0;mso-wrap-distance-right:9pt;mso-wrap-distance-bottom:0;mso-position-horizontal:absolute;mso-position-horizontal-relative:text;mso-position-vertical:absolute;mso-position-vertical-relative:text" o:gfxdata="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" strokecolor="black [3213]" strokeweight="3pt">
+              <v:shape w14:anchorId="3B546204" id="Straight Arrow Connector 290" o:spid="_x0000_s1026" type="#_x0000_t32" style="position:absolute;margin-left:226.25pt;margin-top:10.85pt;width:0;height:34.2pt;z-index:251595776;visibility:visible;mso-wrap-style:square;mso-wrap-distance-left:9pt;mso-wrap-distance-top:0;mso-wrap-distance-right:9pt;mso-wrap-distance-bottom:0;mso-position-horizontal:absolute;mso-position-horizontal-relative:text;mso-position-vertical:absolute;mso-position-vertical-relative:text" o:gfxdata="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" strokecolor="black [3213]" strokeweight="3pt">
                 <v:stroke endarrow="block"/>
               </v:shape>
             </w:pict>

</xml_diff>

<commit_message>
config param to set push switch default
</commit_message>
<xml_diff>
--- a/Documents/Robokid_2_technical.docx
+++ b/Documents/Robokid_2_technical.docx
@@ -11,7 +11,7 @@
           <w:szCs w:val="40"/>
         </w:rPr>
       </w:pPr>
-      <w:bookmarkStart w:id="0" w:name="_Toc105442526"/>
+      <w:bookmarkStart w:id="0" w:name="_Toc107177458"/>
       <w:r>
         <w:rPr>
           <w:sz w:val="40"/>
@@ -202,7 +202,7 @@
         </w:rPr>
         <w:fldChar w:fldCharType="separate"/>
       </w:r>
-      <w:hyperlink w:anchor="_Toc105442526" w:history="1">
+      <w:hyperlink w:anchor="_Toc107177458" w:history="1">
         <w:r>
           <w:rPr>
             <w:rStyle w:val="Hyperlink"/>
@@ -229,7 +229,7 @@
             <w:noProof/>
             <w:webHidden/>
           </w:rPr>
-          <w:instrText xml:space="preserve"> PAGEREF _Toc105442526 \h </w:instrText>
+          <w:instrText xml:space="preserve"> PAGEREF _Toc107177458 \h </w:instrText>
         </w:r>
         <w:r>
           <w:rPr>
@@ -271,7 +271,7 @@
           <w:lang w:val="en-GB" w:eastAsia="en-GB"/>
         </w:rPr>
       </w:pPr>
-      <w:hyperlink w:anchor="_Toc105442527" w:history="1">
+      <w:hyperlink w:anchor="_Toc107177459" w:history="1">
         <w:r>
           <w:rPr>
             <w:rStyle w:val="Hyperlink"/>
@@ -298,7 +298,7 @@
             <w:noProof/>
             <w:webHidden/>
           </w:rPr>
-          <w:instrText xml:space="preserve"> PAGEREF _Toc105442527 \h </w:instrText>
+          <w:instrText xml:space="preserve"> PAGEREF _Toc107177459 \h </w:instrText>
         </w:r>
         <w:r>
           <w:rPr>
@@ -340,7 +340,7 @@
           <w:lang w:val="en-GB" w:eastAsia="en-GB"/>
         </w:rPr>
       </w:pPr>
-      <w:hyperlink w:anchor="_Toc105442528" w:history="1">
+      <w:hyperlink w:anchor="_Toc107177460" w:history="1">
         <w:r>
           <w:rPr>
             <w:rStyle w:val="Hyperlink"/>
@@ -367,7 +367,7 @@
             <w:noProof/>
             <w:webHidden/>
           </w:rPr>
-          <w:instrText xml:space="preserve"> PAGEREF _Toc105442528 \h </w:instrText>
+          <w:instrText xml:space="preserve"> PAGEREF _Toc107177460 \h </w:instrText>
         </w:r>
         <w:r>
           <w:rPr>
@@ -412,7 +412,7 @@
           <w:lang w:val="en-GB" w:eastAsia="en-GB"/>
         </w:rPr>
       </w:pPr>
-      <w:hyperlink w:anchor="_Toc105442529" w:history="1">
+      <w:hyperlink w:anchor="_Toc107177461" w:history="1">
         <w:r>
           <w:rPr>
             <w:rStyle w:val="Hyperlink"/>
@@ -439,7 +439,7 @@
             <w:noProof/>
             <w:webHidden/>
           </w:rPr>
-          <w:instrText xml:space="preserve"> PAGEREF _Toc105442529 \h </w:instrText>
+          <w:instrText xml:space="preserve"> PAGEREF _Toc107177461 \h </w:instrText>
         </w:r>
         <w:r>
           <w:rPr>
@@ -484,7 +484,7 @@
           <w:lang w:val="en-GB" w:eastAsia="en-GB"/>
         </w:rPr>
       </w:pPr>
-      <w:hyperlink w:anchor="_Toc105442530" w:history="1">
+      <w:hyperlink w:anchor="_Toc107177462" w:history="1">
         <w:r>
           <w:rPr>
             <w:rStyle w:val="Hyperlink"/>
@@ -511,7 +511,7 @@
             <w:noProof/>
             <w:webHidden/>
           </w:rPr>
-          <w:instrText xml:space="preserve"> PAGEREF _Toc105442530 \h </w:instrText>
+          <w:instrText xml:space="preserve"> PAGEREF _Toc107177462 \h </w:instrText>
         </w:r>
         <w:r>
           <w:rPr>
@@ -553,7 +553,7 @@
           <w:lang w:val="en-GB" w:eastAsia="en-GB"/>
         </w:rPr>
       </w:pPr>
-      <w:hyperlink w:anchor="_Toc105442531" w:history="1">
+      <w:hyperlink w:anchor="_Toc107177463" w:history="1">
         <w:r>
           <w:rPr>
             <w:rStyle w:val="Hyperlink"/>
@@ -580,7 +580,7 @@
             <w:noProof/>
             <w:webHidden/>
           </w:rPr>
-          <w:instrText xml:space="preserve"> PAGEREF _Toc105442531 \h </w:instrText>
+          <w:instrText xml:space="preserve"> PAGEREF _Toc107177463 \h </w:instrText>
         </w:r>
         <w:r>
           <w:rPr>
@@ -625,7 +625,7 @@
           <w:lang w:val="en-GB" w:eastAsia="en-GB"/>
         </w:rPr>
       </w:pPr>
-      <w:hyperlink w:anchor="_Toc105442532" w:history="1">
+      <w:hyperlink w:anchor="_Toc107177464" w:history="1">
         <w:r>
           <w:rPr>
             <w:rStyle w:val="Hyperlink"/>
@@ -652,7 +652,7 @@
             <w:noProof/>
             <w:webHidden/>
           </w:rPr>
-          <w:instrText xml:space="preserve"> PAGEREF _Toc105442532 \h </w:instrText>
+          <w:instrText xml:space="preserve"> PAGEREF _Toc107177464 \h </w:instrText>
         </w:r>
         <w:r>
           <w:rPr>
@@ -697,7 +697,7 @@
           <w:lang w:val="en-GB" w:eastAsia="en-GB"/>
         </w:rPr>
       </w:pPr>
-      <w:hyperlink w:anchor="_Toc105442533" w:history="1">
+      <w:hyperlink w:anchor="_Toc107177465" w:history="1">
         <w:r>
           <w:rPr>
             <w:rStyle w:val="Hyperlink"/>
@@ -724,7 +724,7 @@
             <w:noProof/>
             <w:webHidden/>
           </w:rPr>
-          <w:instrText xml:space="preserve"> PAGEREF _Toc105442533 \h </w:instrText>
+          <w:instrText xml:space="preserve"> PAGEREF _Toc107177465 \h </w:instrText>
         </w:r>
         <w:r>
           <w:rPr>
@@ -769,7 +769,7 @@
           <w:lang w:val="en-GB" w:eastAsia="en-GB"/>
         </w:rPr>
       </w:pPr>
-      <w:hyperlink w:anchor="_Toc105442534" w:history="1">
+      <w:hyperlink w:anchor="_Toc107177466" w:history="1">
         <w:r>
           <w:rPr>
             <w:rStyle w:val="Hyperlink"/>
@@ -796,7 +796,7 @@
             <w:noProof/>
             <w:webHidden/>
           </w:rPr>
-          <w:instrText xml:space="preserve"> PAGEREF _Toc105442534 \h </w:instrText>
+          <w:instrText xml:space="preserve"> PAGEREF _Toc107177466 \h </w:instrText>
         </w:r>
         <w:r>
           <w:rPr>
@@ -841,7 +841,7 @@
           <w:lang w:val="en-GB" w:eastAsia="en-GB"/>
         </w:rPr>
       </w:pPr>
-      <w:hyperlink w:anchor="_Toc105442535" w:history="1">
+      <w:hyperlink w:anchor="_Toc107177467" w:history="1">
         <w:r>
           <w:rPr>
             <w:rStyle w:val="Hyperlink"/>
@@ -868,7 +868,7 @@
             <w:noProof/>
             <w:webHidden/>
           </w:rPr>
-          <w:instrText xml:space="preserve"> PAGEREF _Toc105442535 \h </w:instrText>
+          <w:instrText xml:space="preserve"> PAGEREF _Toc107177467 \h </w:instrText>
         </w:r>
         <w:r>
           <w:rPr>
@@ -913,7 +913,7 @@
           <w:lang w:val="en-GB" w:eastAsia="en-GB"/>
         </w:rPr>
       </w:pPr>
-      <w:hyperlink w:anchor="_Toc105442536" w:history="1">
+      <w:hyperlink w:anchor="_Toc107177468" w:history="1">
         <w:r>
           <w:rPr>
             <w:rStyle w:val="Hyperlink"/>
@@ -940,7 +940,7 @@
             <w:noProof/>
             <w:webHidden/>
           </w:rPr>
-          <w:instrText xml:space="preserve"> PAGEREF _Toc105442536 \h </w:instrText>
+          <w:instrText xml:space="preserve"> PAGEREF _Toc107177468 \h </w:instrText>
         </w:r>
         <w:r>
           <w:rPr>
@@ -985,7 +985,7 @@
           <w:lang w:val="en-GB" w:eastAsia="en-GB"/>
         </w:rPr>
       </w:pPr>
-      <w:hyperlink w:anchor="_Toc105442537" w:history="1">
+      <w:hyperlink w:anchor="_Toc107177469" w:history="1">
         <w:r>
           <w:rPr>
             <w:rStyle w:val="Hyperlink"/>
@@ -1012,7 +1012,7 @@
             <w:noProof/>
             <w:webHidden/>
           </w:rPr>
-          <w:instrText xml:space="preserve"> PAGEREF _Toc105442537 \h </w:instrText>
+          <w:instrText xml:space="preserve"> PAGEREF _Toc107177469 \h </w:instrText>
         </w:r>
         <w:r>
           <w:rPr>
@@ -1057,7 +1057,7 @@
           <w:lang w:val="en-GB" w:eastAsia="en-GB"/>
         </w:rPr>
       </w:pPr>
-      <w:hyperlink w:anchor="_Toc105442538" w:history="1">
+      <w:hyperlink w:anchor="_Toc107177470" w:history="1">
         <w:r>
           <w:rPr>
             <w:rStyle w:val="Hyperlink"/>
@@ -1084,7 +1084,7 @@
             <w:noProof/>
             <w:webHidden/>
           </w:rPr>
-          <w:instrText xml:space="preserve"> PAGEREF _Toc105442538 \h </w:instrText>
+          <w:instrText xml:space="preserve"> PAGEREF _Toc107177470 \h </w:instrText>
         </w:r>
         <w:r>
           <w:rPr>
@@ -1129,7 +1129,7 @@
           <w:lang w:val="en-GB" w:eastAsia="en-GB"/>
         </w:rPr>
       </w:pPr>
-      <w:hyperlink w:anchor="_Toc105442539" w:history="1">
+      <w:hyperlink w:anchor="_Toc107177471" w:history="1">
         <w:r>
           <w:rPr>
             <w:rStyle w:val="Hyperlink"/>
@@ -1156,7 +1156,7 @@
             <w:noProof/>
             <w:webHidden/>
           </w:rPr>
-          <w:instrText xml:space="preserve"> PAGEREF _Toc105442539 \h </w:instrText>
+          <w:instrText xml:space="preserve"> PAGEREF _Toc107177471 \h </w:instrText>
         </w:r>
         <w:r>
           <w:rPr>
@@ -1201,7 +1201,7 @@
           <w:lang w:val="en-GB" w:eastAsia="en-GB"/>
         </w:rPr>
       </w:pPr>
-      <w:hyperlink w:anchor="_Toc105442540" w:history="1">
+      <w:hyperlink w:anchor="_Toc107177472" w:history="1">
         <w:r>
           <w:rPr>
             <w:rStyle w:val="Hyperlink"/>
@@ -1228,7 +1228,7 @@
             <w:noProof/>
             <w:webHidden/>
           </w:rPr>
-          <w:instrText xml:space="preserve"> PAGEREF _Toc105442540 \h </w:instrText>
+          <w:instrText xml:space="preserve"> PAGEREF _Toc107177472 \h </w:instrText>
         </w:r>
         <w:r>
           <w:rPr>
@@ -1273,7 +1273,7 @@
           <w:lang w:val="en-GB" w:eastAsia="en-GB"/>
         </w:rPr>
       </w:pPr>
-      <w:hyperlink w:anchor="_Toc105442541" w:history="1">
+      <w:hyperlink w:anchor="_Toc107177473" w:history="1">
         <w:r>
           <w:rPr>
             <w:rStyle w:val="Hyperlink"/>
@@ -1300,7 +1300,7 @@
             <w:noProof/>
             <w:webHidden/>
           </w:rPr>
-          <w:instrText xml:space="preserve"> PAGEREF _Toc105442541 \h </w:instrText>
+          <w:instrText xml:space="preserve"> PAGEREF _Toc107177473 \h </w:instrText>
         </w:r>
         <w:r>
           <w:rPr>
@@ -1345,7 +1345,7 @@
           <w:lang w:val="en-GB" w:eastAsia="en-GB"/>
         </w:rPr>
       </w:pPr>
-      <w:hyperlink w:anchor="_Toc105442542" w:history="1">
+      <w:hyperlink w:anchor="_Toc107177474" w:history="1">
         <w:r>
           <w:rPr>
             <w:rStyle w:val="Hyperlink"/>
@@ -1372,7 +1372,7 @@
             <w:noProof/>
             <w:webHidden/>
           </w:rPr>
-          <w:instrText xml:space="preserve"> PAGEREF _Toc105442542 \h </w:instrText>
+          <w:instrText xml:space="preserve"> PAGEREF _Toc107177474 \h </w:instrText>
         </w:r>
         <w:r>
           <w:rPr>
@@ -1417,7 +1417,7 @@
           <w:lang w:val="en-GB" w:eastAsia="en-GB"/>
         </w:rPr>
       </w:pPr>
-      <w:hyperlink w:anchor="_Toc105442543" w:history="1">
+      <w:hyperlink w:anchor="_Toc107177475" w:history="1">
         <w:r>
           <w:rPr>
             <w:rStyle w:val="Hyperlink"/>
@@ -1444,7 +1444,7 @@
             <w:noProof/>
             <w:webHidden/>
           </w:rPr>
-          <w:instrText xml:space="preserve"> PAGEREF _Toc105442543 \h </w:instrText>
+          <w:instrText xml:space="preserve"> PAGEREF _Toc107177475 \h </w:instrText>
         </w:r>
         <w:r>
           <w:rPr>
@@ -1489,7 +1489,7 @@
           <w:lang w:val="en-GB" w:eastAsia="en-GB"/>
         </w:rPr>
       </w:pPr>
-      <w:hyperlink w:anchor="_Toc105442544" w:history="1">
+      <w:hyperlink w:anchor="_Toc107177476" w:history="1">
         <w:r>
           <w:rPr>
             <w:rStyle w:val="Hyperlink"/>
@@ -1516,7 +1516,7 @@
             <w:noProof/>
             <w:webHidden/>
           </w:rPr>
-          <w:instrText xml:space="preserve"> PAGEREF _Toc105442544 \h </w:instrText>
+          <w:instrText xml:space="preserve"> PAGEREF _Toc107177476 \h </w:instrText>
         </w:r>
         <w:r>
           <w:rPr>
@@ -1561,7 +1561,7 @@
           <w:lang w:val="en-GB" w:eastAsia="en-GB"/>
         </w:rPr>
       </w:pPr>
-      <w:hyperlink w:anchor="_Toc105442545" w:history="1">
+      <w:hyperlink w:anchor="_Toc107177477" w:history="1">
         <w:r>
           <w:rPr>
             <w:rStyle w:val="Hyperlink"/>
@@ -1588,7 +1588,7 @@
             <w:noProof/>
             <w:webHidden/>
           </w:rPr>
-          <w:instrText xml:space="preserve"> PAGEREF _Toc105442545 \h </w:instrText>
+          <w:instrText xml:space="preserve"> PAGEREF _Toc107177477 \h </w:instrText>
         </w:r>
         <w:r>
           <w:rPr>
@@ -1633,7 +1633,7 @@
           <w:lang w:val="en-GB" w:eastAsia="en-GB"/>
         </w:rPr>
       </w:pPr>
-      <w:hyperlink w:anchor="_Toc105442546" w:history="1">
+      <w:hyperlink w:anchor="_Toc107177478" w:history="1">
         <w:r>
           <w:rPr>
             <w:rStyle w:val="Hyperlink"/>
@@ -1660,7 +1660,7 @@
             <w:noProof/>
             <w:webHidden/>
           </w:rPr>
-          <w:instrText xml:space="preserve"> PAGEREF _Toc105442546 \h </w:instrText>
+          <w:instrText xml:space="preserve"> PAGEREF _Toc107177478 \h </w:instrText>
         </w:r>
         <w:r>
           <w:rPr>
@@ -1705,7 +1705,7 @@
           <w:lang w:val="en-GB" w:eastAsia="en-GB"/>
         </w:rPr>
       </w:pPr>
-      <w:hyperlink w:anchor="_Toc105442547" w:history="1">
+      <w:hyperlink w:anchor="_Toc107177479" w:history="1">
         <w:r>
           <w:rPr>
             <w:rStyle w:val="Hyperlink"/>
@@ -1732,7 +1732,7 @@
             <w:noProof/>
             <w:webHidden/>
           </w:rPr>
-          <w:instrText xml:space="preserve"> PAGEREF _Toc105442547 \h </w:instrText>
+          <w:instrText xml:space="preserve"> PAGEREF _Toc107177479 \h </w:instrText>
         </w:r>
         <w:r>
           <w:rPr>
@@ -1777,7 +1777,7 @@
           <w:lang w:val="en-GB" w:eastAsia="en-GB"/>
         </w:rPr>
       </w:pPr>
-      <w:hyperlink w:anchor="_Toc105442548" w:history="1">
+      <w:hyperlink w:anchor="_Toc107177480" w:history="1">
         <w:r>
           <w:rPr>
             <w:rStyle w:val="Hyperlink"/>
@@ -1804,7 +1804,7 @@
             <w:noProof/>
             <w:webHidden/>
           </w:rPr>
-          <w:instrText xml:space="preserve"> PAGEREF _Toc105442548 \h </w:instrText>
+          <w:instrText xml:space="preserve"> PAGEREF _Toc107177480 \h </w:instrText>
         </w:r>
         <w:r>
           <w:rPr>
@@ -1849,7 +1849,7 @@
           <w:lang w:val="en-GB" w:eastAsia="en-GB"/>
         </w:rPr>
       </w:pPr>
-      <w:hyperlink w:anchor="_Toc105442549" w:history="1">
+      <w:hyperlink w:anchor="_Toc107177481" w:history="1">
         <w:r>
           <w:rPr>
             <w:rStyle w:val="Hyperlink"/>
@@ -1876,7 +1876,7 @@
             <w:noProof/>
             <w:webHidden/>
           </w:rPr>
-          <w:instrText xml:space="preserve"> PAGEREF _Toc105442549 \h </w:instrText>
+          <w:instrText xml:space="preserve"> PAGEREF _Toc107177481 \h </w:instrText>
         </w:r>
         <w:r>
           <w:rPr>
@@ -1909,25 +1909,40 @@
     </w:p>
     <w:p>
       <w:pPr>
-        <w:pStyle w:val="TOC2"/>
+        <w:pStyle w:val="TOC3"/>
         <w:tabs>
           <w:tab w:val="right" w:leader="dot" w:pos="10194"/>
         </w:tabs>
         <w:rPr>
-          <w:rFonts w:eastAsiaTheme="minorEastAsia" w:cstheme="minorBidi"/>
+          <w:rFonts w:asciiTheme="minorHAnsi" w:eastAsiaTheme="minorEastAsia" w:hAnsiTheme="minorHAnsi" w:cstheme="minorBidi"/>
           <w:noProof/>
           <w:sz w:val="22"/>
           <w:szCs w:val="22"/>
           <w:lang w:val="en-GB" w:eastAsia="en-GB"/>
         </w:rPr>
       </w:pPr>
-      <w:hyperlink w:anchor="_Toc105442550" w:history="1">
+      <w:hyperlink w:anchor="_Toc107177482" w:history="1">
         <w:r>
           <w:rPr>
             <w:rStyle w:val="Hyperlink"/>
             <w:noProof/>
           </w:rPr>
-          <w:t>3.7  Miscellaneous</w:t>
+          <w:t>3.6.1  Battery option review – 26</w:t>
+        </w:r>
+        <w:r>
+          <w:rPr>
+            <w:rStyle w:val="Hyperlink"/>
+            <w:noProof/>
+            <w:vertAlign w:val="superscript"/>
+          </w:rPr>
+          <w:t>th</w:t>
+        </w:r>
+        <w:r>
+          <w:rPr>
+            <w:rStyle w:val="Hyperlink"/>
+            <w:noProof/>
+          </w:rPr>
+          <w:t xml:space="preserve"> June</w:t>
         </w:r>
         <w:r>
           <w:rPr>
@@ -1948,7 +1963,7 @@
             <w:noProof/>
             <w:webHidden/>
           </w:rPr>
-          <w:instrText xml:space="preserve"> PAGEREF _Toc105442550 \h </w:instrText>
+          <w:instrText xml:space="preserve"> PAGEREF _Toc107177482 \h </w:instrText>
         </w:r>
         <w:r>
           <w:rPr>
@@ -1981,6 +1996,78 @@
     </w:p>
     <w:p>
       <w:pPr>
+        <w:pStyle w:val="TOC2"/>
+        <w:tabs>
+          <w:tab w:val="right" w:leader="dot" w:pos="10194"/>
+        </w:tabs>
+        <w:rPr>
+          <w:rFonts w:eastAsiaTheme="minorEastAsia" w:cstheme="minorBidi"/>
+          <w:noProof/>
+          <w:sz w:val="22"/>
+          <w:szCs w:val="22"/>
+          <w:lang w:val="en-GB" w:eastAsia="en-GB"/>
+        </w:rPr>
+      </w:pPr>
+      <w:hyperlink w:anchor="_Toc107177483" w:history="1">
+        <w:r>
+          <w:rPr>
+            <w:rStyle w:val="Hyperlink"/>
+            <w:noProof/>
+          </w:rPr>
+          <w:t>3.7  Miscellaneous</w:t>
+        </w:r>
+        <w:r>
+          <w:rPr>
+            <w:noProof/>
+            <w:webHidden/>
+          </w:rPr>
+          <w:tab/>
+        </w:r>
+        <w:r>
+          <w:rPr>
+            <w:noProof/>
+            <w:webHidden/>
+          </w:rPr>
+          <w:fldChar w:fldCharType="begin"/>
+        </w:r>
+        <w:r>
+          <w:rPr>
+            <w:noProof/>
+            <w:webHidden/>
+          </w:rPr>
+          <w:instrText xml:space="preserve"> PAGEREF _Toc107177483 \h </w:instrText>
+        </w:r>
+        <w:r>
+          <w:rPr>
+            <w:noProof/>
+            <w:webHidden/>
+          </w:rPr>
+        </w:r>
+        <w:r>
+          <w:rPr>
+            <w:noProof/>
+            <w:webHidden/>
+          </w:rPr>
+          <w:fldChar w:fldCharType="separate"/>
+        </w:r>
+        <w:r>
+          <w:rPr>
+            <w:noProof/>
+            <w:webHidden/>
+          </w:rPr>
+          <w:t>15</w:t>
+        </w:r>
+        <w:r>
+          <w:rPr>
+            <w:noProof/>
+            <w:webHidden/>
+          </w:rPr>
+          <w:fldChar w:fldCharType="end"/>
+        </w:r>
+      </w:hyperlink>
+    </w:p>
+    <w:p>
+      <w:pPr>
         <w:pStyle w:val="TOC1"/>
         <w:rPr>
           <w:rFonts w:asciiTheme="minorHAnsi" w:eastAsiaTheme="minorEastAsia" w:hAnsiTheme="minorHAnsi" w:cstheme="minorBidi"/>
@@ -1990,7 +2077,7 @@
           <w:lang w:val="en-GB" w:eastAsia="en-GB"/>
         </w:rPr>
       </w:pPr>
-      <w:hyperlink w:anchor="_Toc105442551" w:history="1">
+      <w:hyperlink w:anchor="_Toc107177484" w:history="1">
         <w:r>
           <w:rPr>
             <w:rStyle w:val="Hyperlink"/>
@@ -2017,7 +2104,7 @@
             <w:noProof/>
             <w:webHidden/>
           </w:rPr>
-          <w:instrText xml:space="preserve"> PAGEREF _Toc105442551 \h </w:instrText>
+          <w:instrText xml:space="preserve"> PAGEREF _Toc107177484 \h </w:instrText>
         </w:r>
         <w:r>
           <w:rPr>
@@ -2059,7 +2146,7 @@
           <w:lang w:val="en-GB" w:eastAsia="en-GB"/>
         </w:rPr>
       </w:pPr>
-      <w:hyperlink w:anchor="_Toc105442552" w:history="1">
+      <w:hyperlink w:anchor="_Toc107177485" w:history="1">
         <w:r>
           <w:rPr>
             <w:rStyle w:val="Hyperlink"/>
@@ -2086,7 +2173,7 @@
             <w:noProof/>
             <w:webHidden/>
           </w:rPr>
-          <w:instrText xml:space="preserve"> PAGEREF _Toc105442552 \h </w:instrText>
+          <w:instrText xml:space="preserve"> PAGEREF _Toc107177485 \h </w:instrText>
         </w:r>
         <w:r>
           <w:rPr>
@@ -2131,7 +2218,7 @@
           <w:lang w:val="en-GB" w:eastAsia="en-GB"/>
         </w:rPr>
       </w:pPr>
-      <w:hyperlink w:anchor="_Toc105442553" w:history="1">
+      <w:hyperlink w:anchor="_Toc107177486" w:history="1">
         <w:r>
           <w:rPr>
             <w:rStyle w:val="Hyperlink"/>
@@ -2158,7 +2245,7 @@
             <w:noProof/>
             <w:webHidden/>
           </w:rPr>
-          <w:instrText xml:space="preserve"> PAGEREF _Toc105442553 \h </w:instrText>
+          <w:instrText xml:space="preserve"> PAGEREF _Toc107177486 \h </w:instrText>
         </w:r>
         <w:r>
           <w:rPr>
@@ -2600,7 +2687,7 @@
         </w:rPr>
         <w:br w:type="page"/>
       </w:r>
-      <w:bookmarkStart w:id="1" w:name="_Toc105442527"/>
+      <w:bookmarkStart w:id="1" w:name="_Toc107177459"/>
       <w:r>
         <w:lastRenderedPageBreak/>
         <w:t>Introduction</w:t>
@@ -2663,7 +2750,7 @@
       <w:pPr>
         <w:pStyle w:val="Heading1"/>
       </w:pPr>
-      <w:bookmarkStart w:id="2" w:name="_Toc105442528"/>
+      <w:bookmarkStart w:id="2" w:name="_Toc107177460"/>
       <w:proofErr w:type="gramStart"/>
       <w:r>
         <w:t>2  System</w:t>
@@ -2675,7 +2762,7 @@
       <w:pPr>
         <w:pStyle w:val="Heading2"/>
       </w:pPr>
-      <w:bookmarkStart w:id="3" w:name="_Toc105442529"/>
+      <w:bookmarkStart w:id="3" w:name="_Toc107177461"/>
       <w:proofErr w:type="gramStart"/>
       <w:r>
         <w:t xml:space="preserve">2.1  </w:t>
@@ -3516,7 +3603,7 @@
       <w:pPr>
         <w:pStyle w:val="Heading2"/>
       </w:pPr>
-      <w:bookmarkStart w:id="5" w:name="_Toc105442530"/>
+      <w:bookmarkStart w:id="5" w:name="_Toc107177462"/>
       <w:r>
         <w:lastRenderedPageBreak/>
         <w:t>2.2 Technical subsystems</w:t>
@@ -4342,7 +4429,7 @@
         <mc:AlternateContent>
           <mc:Choice Requires="wps">
             <w:drawing>
-              <wp:anchor distT="0" distB="0" distL="114300" distR="114300" simplePos="0" relativeHeight="251650048" behindDoc="0" locked="0" layoutInCell="1" allowOverlap="1" wp14:anchorId="226472D8" wp14:editId="606874C8">
+              <wp:anchor distT="0" distB="0" distL="114300" distR="114300" simplePos="0" relativeHeight="251671552" behindDoc="0" locked="0" layoutInCell="1" allowOverlap="1" wp14:anchorId="226472D8" wp14:editId="606874C8">
                 <wp:simplePos x="0" y="0"/>
                 <wp:positionH relativeFrom="column">
                   <wp:posOffset>4709795</wp:posOffset>
@@ -4425,7 +4512,7 @@
                 <v:stroke joinstyle="miter"/>
                 <v:path gradientshapeok="t" o:connecttype="rect"/>
               </v:shapetype>
-              <v:shape id="Text Box 386" o:spid="_x0000_s1026" type="#_x0000_t202" style="position:absolute;margin-left:370.85pt;margin-top:12.05pt;width:108pt;height:25.8pt;z-index:251650048;visibility:visible;mso-wrap-style:square;mso-width-percent:0;mso-height-percent:0;mso-wrap-distance-left:9pt;mso-wrap-distance-top:0;mso-wrap-distance-right:9pt;mso-wrap-distance-bottom:0;mso-position-horizontal:absolute;mso-position-horizontal-relative:text;mso-position-vertical:absolute;mso-position-vertical-relative:text;mso-width-percent:0;mso-height-percent:0;mso-width-relative:margin;mso-height-relative:margin;v-text-anchor:top" o:gfxdata="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" filled="f" stroked="f" strokeweight=".5pt">
+              <v:shape id="Text Box 386" o:spid="_x0000_s1026" type="#_x0000_t202" style="position:absolute;margin-left:370.85pt;margin-top:12.05pt;width:108pt;height:25.8pt;z-index:251671552;visibility:visible;mso-wrap-style:square;mso-width-percent:0;mso-height-percent:0;mso-wrap-distance-left:9pt;mso-wrap-distance-top:0;mso-wrap-distance-right:9pt;mso-wrap-distance-bottom:0;mso-position-horizontal:absolute;mso-position-horizontal-relative:text;mso-position-vertical:absolute;mso-position-vertical-relative:text;mso-width-percent:0;mso-height-percent:0;mso-width-relative:margin;mso-height-relative:margin;v-text-anchor:top" o:gfxdata="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" filled="f" stroked="f" strokeweight=".5pt">
                 <v:textbox>
                   <w:txbxContent>
                     <w:p>
@@ -4468,7 +4555,7 @@
         <mc:AlternateContent>
           <mc:Choice Requires="wps">
             <w:drawing>
-              <wp:anchor distT="0" distB="0" distL="114300" distR="114300" simplePos="0" relativeHeight="251649024" behindDoc="0" locked="0" layoutInCell="1" allowOverlap="1" wp14:anchorId="36EF5CD7" wp14:editId="22551691">
+              <wp:anchor distT="0" distB="0" distL="114300" distR="114300" simplePos="0" relativeHeight="251667456" behindDoc="0" locked="0" layoutInCell="1" allowOverlap="1" wp14:anchorId="36EF5CD7" wp14:editId="22551691">
                 <wp:simplePos x="0" y="0"/>
                 <wp:positionH relativeFrom="column">
                   <wp:posOffset>457835</wp:posOffset>
@@ -4539,7 +4626,7 @@
           </mc:Choice>
           <mc:Fallback>
             <w:pict>
-              <v:shape w14:anchorId="36EF5CD7" id="Text Box 385" o:spid="_x0000_s1027" type="#_x0000_t202" style="position:absolute;margin-left:36.05pt;margin-top:12.65pt;width:91.2pt;height:25.8pt;z-index:251649024;visibility:visible;mso-wrap-style:square;mso-width-percent:0;mso-height-percent:0;mso-wrap-distance-left:9pt;mso-wrap-distance-top:0;mso-wrap-distance-right:9pt;mso-wrap-distance-bottom:0;mso-position-horizontal:absolute;mso-position-horizontal-relative:text;mso-position-vertical:absolute;mso-position-vertical-relative:text;mso-width-percent:0;mso-height-percent:0;mso-width-relative:margin;mso-height-relative:margin;v-text-anchor:top" o:gfxdata="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" filled="f" stroked="f" strokeweight=".5pt">
+              <v:shape w14:anchorId="36EF5CD7" id="Text Box 385" o:spid="_x0000_s1027" type="#_x0000_t202" style="position:absolute;margin-left:36.05pt;margin-top:12.65pt;width:91.2pt;height:25.8pt;z-index:251667456;visibility:visible;mso-wrap-style:square;mso-width-percent:0;mso-height-percent:0;mso-wrap-distance-left:9pt;mso-wrap-distance-top:0;mso-wrap-distance-right:9pt;mso-wrap-distance-bottom:0;mso-position-horizontal:absolute;mso-position-horizontal-relative:text;mso-position-vertical:absolute;mso-position-vertical-relative:text;mso-width-percent:0;mso-height-percent:0;mso-width-relative:margin;mso-height-relative:margin;v-text-anchor:top" o:gfxdata="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" filled="f" stroked="f" strokeweight=".5pt">
                 <v:textbox>
                   <w:txbxContent>
                     <w:p>
@@ -4581,7 +4668,7 @@
         <mc:AlternateContent>
           <mc:Choice Requires="wps">
             <w:drawing>
-              <wp:anchor distT="0" distB="0" distL="114300" distR="114300" simplePos="0" relativeHeight="251568128" behindDoc="0" locked="0" layoutInCell="1" allowOverlap="1" wp14:anchorId="0CEF71DF" wp14:editId="354F8075">
+              <wp:anchor distT="0" distB="0" distL="114300" distR="114300" simplePos="0" relativeHeight="251567104" behindDoc="0" locked="0" layoutInCell="1" allowOverlap="1" wp14:anchorId="0CEF71DF" wp14:editId="354F8075">
                 <wp:simplePos x="0" y="0"/>
                 <wp:positionH relativeFrom="column">
                   <wp:posOffset>2972435</wp:posOffset>
@@ -4662,7 +4749,7 @@
           </mc:Choice>
           <mc:Fallback>
             <w:pict>
-              <v:rect w14:anchorId="0CEF71DF" id="Rectangle 2" o:spid="_x0000_s1028" style="position:absolute;margin-left:234.05pt;margin-top:6.65pt;width:76.8pt;height:384pt;z-index:251568128;visibility:visible;mso-wrap-style:square;mso-width-percent:0;mso-height-percent:0;mso-wrap-distance-left:9pt;mso-wrap-distance-top:0;mso-wrap-distance-right:9pt;mso-wrap-distance-bottom:0;mso-position-horizontal:absolute;mso-position-horizontal-relative:text;mso-position-vertical:absolute;mso-position-vertical-relative:text;mso-width-percent:0;mso-height-percent:0;mso-width-relative:margin;mso-height-relative:margin;v-text-anchor:top" o:gfxdata="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" fillcolor="yellow">
+              <v:rect w14:anchorId="0CEF71DF" id="Rectangle 2" o:spid="_x0000_s1028" style="position:absolute;margin-left:234.05pt;margin-top:6.65pt;width:76.8pt;height:384pt;z-index:251567104;visibility:visible;mso-wrap-style:square;mso-width-percent:0;mso-height-percent:0;mso-wrap-distance-left:9pt;mso-wrap-distance-top:0;mso-wrap-distance-right:9pt;mso-wrap-distance-bottom:0;mso-position-horizontal:absolute;mso-position-horizontal-relative:text;mso-position-vertical:absolute;mso-position-vertical-relative:text;mso-width-percent:0;mso-height-percent:0;mso-width-relative:margin;mso-height-relative:margin;v-text-anchor:top" o:gfxdata="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" fillcolor="yellow">
                 <v:textbox>
                   <w:txbxContent>
                     <w:p>
@@ -4720,7 +4807,7 @@
         <mc:AlternateContent>
           <mc:Choice Requires="wps">
             <w:drawing>
-              <wp:anchor distT="0" distB="0" distL="114300" distR="114300" simplePos="0" relativeHeight="251570176" behindDoc="0" locked="0" layoutInCell="1" allowOverlap="1" wp14:anchorId="79A81B2E" wp14:editId="45FFE2CB">
+              <wp:anchor distT="0" distB="0" distL="114300" distR="114300" simplePos="0" relativeHeight="251574272" behindDoc="0" locked="0" layoutInCell="1" allowOverlap="1" wp14:anchorId="79A81B2E" wp14:editId="45FFE2CB">
                 <wp:simplePos x="0" y="0"/>
                 <wp:positionH relativeFrom="column">
                   <wp:posOffset>457835</wp:posOffset>
@@ -4810,7 +4897,7 @@
           </mc:Choice>
           <mc:Fallback>
             <w:pict>
-              <v:rect w14:anchorId="79A81B2E" id="_x0000_s1029" style="position:absolute;margin-left:36.05pt;margin-top:4.85pt;width:85.2pt;height:39.6pt;z-index:251570176;visibility:visible;mso-wrap-style:square;mso-width-percent:0;mso-height-percent:0;mso-wrap-distance-left:9pt;mso-wrap-distance-top:0;mso-wrap-distance-right:9pt;mso-wrap-distance-bottom:0;mso-position-horizontal:absolute;mso-position-horizontal-relative:text;mso-position-vertical:absolute;mso-position-vertical-relative:text;mso-width-percent:0;mso-height-percent:0;mso-width-relative:margin;mso-height-relative:margin;v-text-anchor:top" o:gfxdata="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" fillcolor="yellow">
+              <v:rect w14:anchorId="79A81B2E" id="_x0000_s1029" style="position:absolute;margin-left:36.05pt;margin-top:4.85pt;width:85.2pt;height:39.6pt;z-index:251574272;visibility:visible;mso-wrap-style:square;mso-width-percent:0;mso-height-percent:0;mso-wrap-distance-left:9pt;mso-wrap-distance-top:0;mso-wrap-distance-right:9pt;mso-wrap-distance-bottom:0;mso-position-horizontal:absolute;mso-position-horizontal-relative:text;mso-position-vertical:absolute;mso-position-vertical-relative:text;mso-width-percent:0;mso-height-percent:0;mso-width-relative:margin;mso-height-relative:margin;v-text-anchor:top" o:gfxdata="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" fillcolor="yellow">
                 <v:textbox>
                   <w:txbxContent>
                     <w:p>
@@ -4856,7 +4943,7 @@
         <mc:AlternateContent>
           <mc:Choice Requires="wps">
             <w:drawing>
-              <wp:anchor distT="0" distB="0" distL="114300" distR="114300" simplePos="0" relativeHeight="251598848" behindDoc="0" locked="0" layoutInCell="1" allowOverlap="1" wp14:anchorId="5DCA7F72" wp14:editId="04AC5ADE">
+              <wp:anchor distT="0" distB="0" distL="114300" distR="114300" simplePos="0" relativeHeight="251595776" behindDoc="0" locked="0" layoutInCell="1" allowOverlap="1" wp14:anchorId="5DCA7F72" wp14:editId="04AC5ADE">
                 <wp:simplePos x="0" y="0"/>
                 <wp:positionH relativeFrom="column">
                   <wp:posOffset>4115435</wp:posOffset>
@@ -4924,7 +5011,7 @@
           </mc:Choice>
           <mc:Fallback>
             <w:pict>
-              <v:shape w14:anchorId="5DCA7F72" id="Text Box 329" o:spid="_x0000_s1030" type="#_x0000_t202" style="position:absolute;margin-left:324.05pt;margin-top:1.25pt;width:1in;height:25.8pt;z-index:251598848;visibility:visible;mso-wrap-style:none;mso-height-percent:0;mso-wrap-distance-left:9pt;mso-wrap-distance-top:0;mso-wrap-distance-right:9pt;mso-wrap-distance-bottom:0;mso-position-horizontal:absolute;mso-position-horizontal-relative:text;mso-position-vertical:absolute;mso-position-vertical-relative:text;mso-height-percent:0;mso-height-relative:margin;v-text-anchor:top" o:gfxdata="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" filled="f" stroked="f" strokeweight=".5pt">
+              <v:shape w14:anchorId="5DCA7F72" id="Text Box 329" o:spid="_x0000_s1030" type="#_x0000_t202" style="position:absolute;margin-left:324.05pt;margin-top:1.25pt;width:1in;height:25.8pt;z-index:251595776;visibility:visible;mso-wrap-style:none;mso-height-percent:0;mso-wrap-distance-left:9pt;mso-wrap-distance-top:0;mso-wrap-distance-right:9pt;mso-wrap-distance-bottom:0;mso-position-horizontal:absolute;mso-position-horizontal-relative:text;mso-position-vertical:absolute;mso-position-vertical-relative:text;mso-height-percent:0;mso-height-relative:margin;v-text-anchor:top" o:gfxdata="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" filled="f" stroked="f" strokeweight=".5pt">
                 <v:textbox>
                   <w:txbxContent>
                     <w:p>
@@ -4959,7 +5046,7 @@
         <mc:AlternateContent>
           <mc:Choice Requires="wps">
             <w:drawing>
-              <wp:anchor distT="0" distB="0" distL="114300" distR="114300" simplePos="0" relativeHeight="251574272" behindDoc="0" locked="0" layoutInCell="1" allowOverlap="1" wp14:anchorId="23EB3B35" wp14:editId="6326B74F">
+              <wp:anchor distT="0" distB="0" distL="114300" distR="114300" simplePos="0" relativeHeight="251586560" behindDoc="0" locked="0" layoutInCell="1" allowOverlap="1" wp14:anchorId="23EB3B35" wp14:editId="6326B74F">
                 <wp:simplePos x="0" y="0"/>
                 <wp:positionH relativeFrom="column">
                   <wp:posOffset>4862195</wp:posOffset>
@@ -5049,7 +5136,7 @@
           </mc:Choice>
           <mc:Fallback>
             <w:pict>
-              <v:rect w14:anchorId="23EB3B35" id="_x0000_s1031" style="position:absolute;margin-left:382.85pt;margin-top:1.85pt;width:85.2pt;height:46.8pt;z-index:251574272;visibility:visible;mso-wrap-style:square;mso-width-percent:0;mso-height-percent:0;mso-wrap-distance-left:9pt;mso-wrap-distance-top:0;mso-wrap-distance-right:9pt;mso-wrap-distance-bottom:0;mso-position-horizontal:absolute;mso-position-horizontal-relative:text;mso-position-vertical:absolute;mso-position-vertical-relative:text;mso-width-percent:0;mso-height-percent:0;mso-width-relative:margin;mso-height-relative:margin;v-text-anchor:top" o:gfxdata="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" fillcolor="yellow">
+              <v:rect w14:anchorId="23EB3B35" id="_x0000_s1031" style="position:absolute;margin-left:382.85pt;margin-top:1.85pt;width:85.2pt;height:46.8pt;z-index:251586560;visibility:visible;mso-wrap-style:square;mso-width-percent:0;mso-height-percent:0;mso-wrap-distance-left:9pt;mso-wrap-distance-top:0;mso-wrap-distance-right:9pt;mso-wrap-distance-bottom:0;mso-position-horizontal:absolute;mso-position-horizontal-relative:text;mso-position-vertical:absolute;mso-position-vertical-relative:text;mso-width-percent:0;mso-height-percent:0;mso-width-relative:margin;mso-height-relative:margin;v-text-anchor:top" o:gfxdata="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" fillcolor="yellow">
                 <v:textbox>
                   <w:txbxContent>
                     <w:p>
@@ -5095,7 +5182,7 @@
         <mc:AlternateContent>
           <mc:Choice Requires="wps">
             <w:drawing>
-              <wp:anchor distT="0" distB="0" distL="114300" distR="114300" simplePos="0" relativeHeight="251569152" behindDoc="0" locked="0" layoutInCell="1" allowOverlap="1" wp14:anchorId="54233F46" wp14:editId="5F534889">
+              <wp:anchor distT="0" distB="0" distL="114300" distR="114300" simplePos="0" relativeHeight="251571200" behindDoc="0" locked="0" layoutInCell="1" allowOverlap="1" wp14:anchorId="54233F46" wp14:editId="5F534889">
                 <wp:simplePos x="0" y="0"/>
                 <wp:positionH relativeFrom="column">
                   <wp:posOffset>2461895</wp:posOffset>
@@ -5179,7 +5266,7 @@
           </mc:Choice>
           <mc:Fallback>
             <w:pict>
-              <v:rect w14:anchorId="54233F46" id="_x0000_s1032" style="position:absolute;margin-left:193.85pt;margin-top:5.45pt;width:40.2pt;height:46.8pt;z-index:251569152;visibility:visible;mso-wrap-style:square;mso-width-percent:0;mso-height-percent:0;mso-wrap-distance-left:9pt;mso-wrap-distance-top:0;mso-wrap-distance-right:9pt;mso-wrap-distance-bottom:0;mso-position-horizontal:absolute;mso-position-horizontal-relative:text;mso-position-vertical:absolute;mso-position-vertical-relative:text;mso-width-percent:0;mso-height-percent:0;mso-width-relative:margin;mso-height-relative:margin;v-text-anchor:top" o:gfxdata="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" fillcolor="yellow">
+              <v:rect w14:anchorId="54233F46" id="_x0000_s1032" style="position:absolute;margin-left:193.85pt;margin-top:5.45pt;width:40.2pt;height:46.8pt;z-index:251571200;visibility:visible;mso-wrap-style:square;mso-width-percent:0;mso-height-percent:0;mso-wrap-distance-left:9pt;mso-wrap-distance-top:0;mso-wrap-distance-right:9pt;mso-wrap-distance-bottom:0;mso-position-horizontal:absolute;mso-position-horizontal-relative:text;mso-position-vertical:absolute;mso-position-vertical-relative:text;mso-width-percent:0;mso-height-percent:0;mso-width-relative:margin;mso-height-relative:margin;v-text-anchor:top" o:gfxdata="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" fillcolor="yellow">
                 <v:textbox>
                   <w:txbxContent>
                     <w:p>
@@ -5226,7 +5313,7 @@
         <mc:AlternateContent>
           <mc:Choice Requires="wps">
             <w:drawing>
-              <wp:anchor distT="0" distB="0" distL="114300" distR="114300" simplePos="0" relativeHeight="251597824" behindDoc="0" locked="0" layoutInCell="1" allowOverlap="1" wp14:anchorId="1C32C8A7" wp14:editId="19128CC2">
+              <wp:anchor distT="0" distB="0" distL="114300" distR="114300" simplePos="0" relativeHeight="251592704" behindDoc="0" locked="0" layoutInCell="1" allowOverlap="1" wp14:anchorId="1C32C8A7" wp14:editId="19128CC2">
                 <wp:simplePos x="0" y="0"/>
                 <wp:positionH relativeFrom="column">
                   <wp:posOffset>4206875</wp:posOffset>
@@ -5284,7 +5371,7 @@
           </mc:Choice>
           <mc:Fallback>
             <w:pict>
-              <v:line w14:anchorId="721214B9" id="Straight Connector 328" o:spid="_x0000_s1026" style="position:absolute;flip:x;z-index:251597824;visibility:visible;mso-wrap-style:square;mso-width-percent:0;mso-height-percent:0;mso-wrap-distance-left:9pt;mso-wrap-distance-top:0;mso-wrap-distance-right:9pt;mso-wrap-distance-bottom:0;mso-position-horizontal:absolute;mso-position-horizontal-relative:text;mso-position-vertical:absolute;mso-position-vertical-relative:text;mso-width-percent:0;mso-height-percent:0;mso-width-relative:margin;mso-height-relative:margin" from="331.25pt,3.35pt" to="342.95pt,20.45pt" o:gfxdata="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" strokecolor="black [3200]">
+              <v:line w14:anchorId="57EBCFBA" id="Straight Connector 328" o:spid="_x0000_s1026" style="position:absolute;flip:x;z-index:251592704;visibility:visible;mso-wrap-style:square;mso-width-percent:0;mso-height-percent:0;mso-wrap-distance-left:9pt;mso-wrap-distance-top:0;mso-wrap-distance-right:9pt;mso-wrap-distance-bottom:0;mso-position-horizontal:absolute;mso-position-horizontal-relative:text;mso-position-vertical:absolute;mso-position-vertical-relative:text;mso-width-percent:0;mso-height-percent:0;mso-width-relative:margin;mso-height-relative:margin" from="331.25pt,3.35pt" to="342.95pt,20.45pt" o:gfxdata="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" strokecolor="black [3200]">
                 <v:stroke endarrowwidth="wide" endarrowlength="long"/>
                 <v:shadow on="t" color="black" opacity="24903f" origin=",.5" offset="0,.55556mm"/>
               </v:line>
@@ -5300,7 +5387,7 @@
         <mc:AlternateContent>
           <mc:Choice Requires="wps">
             <w:drawing>
-              <wp:anchor distT="0" distB="0" distL="114300" distR="114300" simplePos="0" relativeHeight="251596800" behindDoc="0" locked="0" layoutInCell="1" allowOverlap="1" wp14:anchorId="5744304D" wp14:editId="77AEB1E9">
+              <wp:anchor distT="0" distB="0" distL="114300" distR="114300" simplePos="0" relativeHeight="251589632" behindDoc="0" locked="0" layoutInCell="1" allowOverlap="1" wp14:anchorId="5744304D" wp14:editId="77AEB1E9">
                 <wp:simplePos x="0" y="0"/>
                 <wp:positionH relativeFrom="column">
                   <wp:posOffset>3947795</wp:posOffset>
@@ -5352,11 +5439,11 @@
           </mc:Choice>
           <mc:Fallback>
             <w:pict>
-              <v:shapetype w14:anchorId="3A12F768" id="_x0000_t32" coordsize="21600,21600" o:spt="32" o:oned="t" path="m,l21600,21600e" filled="f">
+              <v:shapetype w14:anchorId="48D7CD1F" id="_x0000_t32" coordsize="21600,21600" o:spt="32" o:oned="t" path="m,l21600,21600e" filled="f">
                 <v:path arrowok="t" fillok="f" o:connecttype="none"/>
                 <o:lock v:ext="edit" shapetype="t"/>
               </v:shapetype>
-              <v:shape id="Straight Arrow Connector 102" o:spid="_x0000_s1026" type="#_x0000_t32" style="position:absolute;margin-left:310.85pt;margin-top:11.45pt;width:71.4pt;height:0;z-index:251596800;visibility:visible;mso-wrap-style:square;mso-wrap-distance-left:9pt;mso-wrap-distance-top:0;mso-wrap-distance-right:9pt;mso-wrap-distance-bottom:0;mso-position-horizontal:absolute;mso-position-horizontal-relative:text;mso-position-vertical:absolute;mso-position-vertical-relative:text" o:gfxdata="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" strokecolor="black [3200]" strokeweight="2pt">
+              <v:shape id="Straight Arrow Connector 102" o:spid="_x0000_s1026" type="#_x0000_t32" style="position:absolute;margin-left:310.85pt;margin-top:11.45pt;width:71.4pt;height:0;z-index:251589632;visibility:visible;mso-wrap-style:square;mso-wrap-distance-left:9pt;mso-wrap-distance-top:0;mso-wrap-distance-right:9pt;mso-wrap-distance-bottom:0;mso-position-horizontal:absolute;mso-position-horizontal-relative:text;mso-position-vertical:absolute;mso-position-vertical-relative:text" o:gfxdata="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" strokecolor="black [3200]" strokeweight="2pt">
                 <v:stroke endarrow="block" endarrowwidth="wide"/>
                 <v:shadow on="t" color="black" opacity="24903f" origin=",.5" offset="0,.55556mm"/>
               </v:shape>
@@ -5372,7 +5459,7 @@
         <mc:AlternateContent>
           <mc:Choice Requires="wps">
             <w:drawing>
-              <wp:anchor distT="0" distB="0" distL="114300" distR="114300" simplePos="0" relativeHeight="251572224" behindDoc="0" locked="0" layoutInCell="1" allowOverlap="1" wp14:anchorId="62363EFC" wp14:editId="03EC23C5">
+              <wp:anchor distT="0" distB="0" distL="114300" distR="114300" simplePos="0" relativeHeight="251580416" behindDoc="0" locked="0" layoutInCell="1" allowOverlap="1" wp14:anchorId="62363EFC" wp14:editId="03EC23C5">
                 <wp:simplePos x="0" y="0"/>
                 <wp:positionH relativeFrom="column">
                   <wp:posOffset>1570355</wp:posOffset>
@@ -5424,7 +5511,7 @@
           </mc:Choice>
           <mc:Fallback>
             <w:pict>
-              <v:shape w14:anchorId="0498E4C3" id="Straight Arrow Connector 97" o:spid="_x0000_s1026" type="#_x0000_t32" style="position:absolute;margin-left:123.65pt;margin-top:12.05pt;width:71.4pt;height:0;z-index:251572224;visibility:visible;mso-wrap-style:square;mso-wrap-distance-left:9pt;mso-wrap-distance-top:0;mso-wrap-distance-right:9pt;mso-wrap-distance-bottom:0;mso-position-horizontal:absolute;mso-position-horizontal-relative:text;mso-position-vertical:absolute;mso-position-vertical-relative:text" o:gfxdata="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" strokecolor="black [3200]" strokeweight="2pt">
+              <v:shape w14:anchorId="59BD098A" id="Straight Arrow Connector 97" o:spid="_x0000_s1026" type="#_x0000_t32" style="position:absolute;margin-left:123.65pt;margin-top:12.05pt;width:71.4pt;height:0;z-index:251580416;visibility:visible;mso-wrap-style:square;mso-wrap-distance-left:9pt;mso-wrap-distance-top:0;mso-wrap-distance-right:9pt;mso-wrap-distance-bottom:0;mso-position-horizontal:absolute;mso-position-horizontal-relative:text;mso-position-vertical:absolute;mso-position-vertical-relative:text" o:gfxdata="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" strokecolor="black [3200]" strokeweight="2pt">
                 <v:stroke endarrow="block" endarrowwidth="wide"/>
                 <v:shadow on="t" color="black" opacity="24903f" origin=",.5" offset="0,.55556mm"/>
               </v:shape>
@@ -5456,7 +5543,7 @@
         <mc:AlternateContent>
           <mc:Choice Requires="wps">
             <w:drawing>
-              <wp:anchor distT="0" distB="0" distL="114300" distR="114300" simplePos="0" relativeHeight="251633664" behindDoc="0" locked="0" layoutInCell="1" allowOverlap="1" wp14:anchorId="0774845F" wp14:editId="1524F43E">
+              <wp:anchor distT="0" distB="0" distL="114300" distR="114300" simplePos="0" relativeHeight="251644928" behindDoc="0" locked="0" layoutInCell="1" allowOverlap="1" wp14:anchorId="0774845F" wp14:editId="1524F43E">
                 <wp:simplePos x="0" y="0"/>
                 <wp:positionH relativeFrom="column">
                   <wp:posOffset>2218055</wp:posOffset>
@@ -5514,7 +5601,7 @@
           </mc:Choice>
           <mc:Fallback>
             <w:pict>
-              <v:line w14:anchorId="6E9B87A5" id="Straight Connector 346" o:spid="_x0000_s1026" style="position:absolute;flip:x;z-index:251633664;visibility:visible;mso-wrap-style:square;mso-width-percent:0;mso-height-percent:0;mso-wrap-distance-left:9pt;mso-wrap-distance-top:0;mso-wrap-distance-right:9pt;mso-wrap-distance-bottom:0;mso-position-horizontal:absolute;mso-position-horizontal-relative:text;mso-position-vertical:absolute;mso-position-vertical-relative:text;mso-width-percent:0;mso-height-percent:0;mso-width-relative:margin;mso-height-relative:margin" from="174.65pt,17.75pt" to="186.35pt,34.85pt" o:gfxdata="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" strokecolor="black [3200]">
+              <v:line w14:anchorId="08A72F89" id="Straight Connector 346" o:spid="_x0000_s1026" style="position:absolute;flip:x;z-index:251644928;visibility:visible;mso-wrap-style:square;mso-width-percent:0;mso-height-percent:0;mso-wrap-distance-left:9pt;mso-wrap-distance-top:0;mso-wrap-distance-right:9pt;mso-wrap-distance-bottom:0;mso-position-horizontal:absolute;mso-position-horizontal-relative:text;mso-position-vertical:absolute;mso-position-vertical-relative:text;mso-width-percent:0;mso-height-percent:0;mso-width-relative:margin;mso-height-relative:margin" from="174.65pt,17.75pt" to="186.35pt,34.85pt" o:gfxdata="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" strokecolor="black [3200]">
                 <v:stroke endarrowwidth="wide" endarrowlength="long"/>
                 <v:shadow on="t" color="black" opacity="24903f" origin=",.5" offset="0,.55556mm"/>
               </v:line>
@@ -5530,7 +5617,7 @@
         <mc:AlternateContent>
           <mc:Choice Requires="wps">
             <w:drawing>
-              <wp:anchor distT="0" distB="0" distL="114300" distR="114300" simplePos="0" relativeHeight="251571200" behindDoc="0" locked="0" layoutInCell="1" allowOverlap="1" wp14:anchorId="5A575928" wp14:editId="45BAA06D">
+              <wp:anchor distT="0" distB="0" distL="114300" distR="114300" simplePos="0" relativeHeight="251577344" behindDoc="0" locked="0" layoutInCell="1" allowOverlap="1" wp14:anchorId="5A575928" wp14:editId="45BAA06D">
                 <wp:simplePos x="0" y="0"/>
                 <wp:positionH relativeFrom="column">
                   <wp:posOffset>412115</wp:posOffset>
@@ -5618,7 +5705,7 @@
           </mc:Choice>
           <mc:Fallback>
             <w:pict>
-              <v:rect w14:anchorId="5A575928" id="_x0000_s1033" style="position:absolute;margin-left:32.45pt;margin-top:3.05pt;width:107.4pt;height:46.8pt;z-index:251571200;visibility:visible;mso-wrap-style:square;mso-width-percent:0;mso-height-percent:0;mso-wrap-distance-left:9pt;mso-wrap-distance-top:0;mso-wrap-distance-right:9pt;mso-wrap-distance-bottom:0;mso-position-horizontal:absolute;mso-position-horizontal-relative:text;mso-position-vertical:absolute;mso-position-vertical-relative:text;mso-width-percent:0;mso-height-percent:0;mso-width-relative:margin;mso-height-relative:margin;v-text-anchor:top" o:gfxdata="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" fillcolor="yellow">
+              <v:rect w14:anchorId="5A575928" id="_x0000_s1033" style="position:absolute;margin-left:32.45pt;margin-top:3.05pt;width:107.4pt;height:46.8pt;z-index:251577344;visibility:visible;mso-wrap-style:square;mso-width-percent:0;mso-height-percent:0;mso-wrap-distance-left:9pt;mso-wrap-distance-top:0;mso-wrap-distance-right:9pt;mso-wrap-distance-bottom:0;mso-position-horizontal:absolute;mso-position-horizontal-relative:text;mso-position-vertical:absolute;mso-position-vertical-relative:text;mso-width-percent:0;mso-height-percent:0;mso-width-relative:margin;mso-height-relative:margin;v-text-anchor:top" o:gfxdata="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" fillcolor="yellow">
                 <v:textbox>
                   <w:txbxContent>
                     <w:p>
@@ -5662,7 +5749,7 @@
         <mc:AlternateContent>
           <mc:Choice Requires="wps">
             <w:drawing>
-              <wp:anchor distT="0" distB="0" distL="114300" distR="114300" simplePos="0" relativeHeight="251645952" behindDoc="0" locked="0" layoutInCell="1" allowOverlap="1" wp14:anchorId="6CF3F189" wp14:editId="23A94E64">
+              <wp:anchor distT="0" distB="0" distL="114300" distR="114300" simplePos="0" relativeHeight="251656192" behindDoc="0" locked="0" layoutInCell="1" allowOverlap="1" wp14:anchorId="6CF3F189" wp14:editId="23A94E64">
                 <wp:simplePos x="0" y="0"/>
                 <wp:positionH relativeFrom="column">
                   <wp:posOffset>2080895</wp:posOffset>
@@ -5733,7 +5820,7 @@
           </mc:Choice>
           <mc:Fallback>
             <w:pict>
-              <v:shape w14:anchorId="6CF3F189" id="Text Box 350" o:spid="_x0000_s1034" type="#_x0000_t202" style="position:absolute;margin-left:163.85pt;margin-top:1.85pt;width:49.2pt;height:23.4pt;z-index:251645952;visibility:visible;mso-wrap-style:square;mso-width-percent:0;mso-height-percent:0;mso-wrap-distance-left:9pt;mso-wrap-distance-top:0;mso-wrap-distance-right:9pt;mso-wrap-distance-bottom:0;mso-position-horizontal:absolute;mso-position-horizontal-relative:text;mso-position-vertical:absolute;mso-position-vertical-relative:text;mso-width-percent:0;mso-height-percent:0;mso-width-relative:margin;mso-height-relative:margin;v-text-anchor:top" o:gfxdata="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" filled="f" stroked="f" strokeweight=".5pt">
+              <v:shape w14:anchorId="6CF3F189" id="Text Box 350" o:spid="_x0000_s1034" type="#_x0000_t202" style="position:absolute;margin-left:163.85pt;margin-top:1.85pt;width:49.2pt;height:23.4pt;z-index:251656192;visibility:visible;mso-wrap-style:square;mso-width-percent:0;mso-height-percent:0;mso-wrap-distance-left:9pt;mso-wrap-distance-top:0;mso-wrap-distance-right:9pt;mso-wrap-distance-bottom:0;mso-position-horizontal:absolute;mso-position-horizontal-relative:text;mso-position-vertical:absolute;mso-position-vertical-relative:text;mso-width-percent:0;mso-height-percent:0;mso-width-relative:margin;mso-height-relative:margin;v-text-anchor:top" o:gfxdata="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" filled="f" stroked="f" strokeweight=".5pt">
                 <v:textbox>
                   <w:txbxContent>
                     <w:p>
@@ -5768,7 +5855,7 @@
         <mc:AlternateContent>
           <mc:Choice Requires="wps">
             <w:drawing>
-              <wp:anchor distT="0" distB="0" distL="114300" distR="114300" simplePos="0" relativeHeight="251652096" behindDoc="0" locked="0" layoutInCell="1" allowOverlap="1" wp14:anchorId="36284054" wp14:editId="31310F2C">
+              <wp:anchor distT="0" distB="0" distL="114300" distR="114300" simplePos="0" relativeHeight="251677696" behindDoc="0" locked="0" layoutInCell="1" allowOverlap="1" wp14:anchorId="36284054" wp14:editId="31310F2C">
                 <wp:simplePos x="0" y="0"/>
                 <wp:positionH relativeFrom="column">
                   <wp:posOffset>4138295</wp:posOffset>
@@ -5839,7 +5926,7 @@
           </mc:Choice>
           <mc:Fallback>
             <w:pict>
-              <v:shape w14:anchorId="36284054" id="Text Box 388" o:spid="_x0000_s1035" type="#_x0000_t202" style="position:absolute;margin-left:325.85pt;margin-top:10.85pt;width:49.2pt;height:23.4pt;z-index:251652096;visibility:visible;mso-wrap-style:square;mso-width-percent:0;mso-height-percent:0;mso-wrap-distance-left:9pt;mso-wrap-distance-top:0;mso-wrap-distance-right:9pt;mso-wrap-distance-bottom:0;mso-position-horizontal:absolute;mso-position-horizontal-relative:text;mso-position-vertical:absolute;mso-position-vertical-relative:text;mso-width-percent:0;mso-height-percent:0;mso-width-relative:margin;mso-height-relative:margin;v-text-anchor:top" o:gfxdata="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" filled="f" stroked="f" strokeweight=".5pt">
+              <v:shape w14:anchorId="36284054" id="Text Box 388" o:spid="_x0000_s1035" type="#_x0000_t202" style="position:absolute;margin-left:325.85pt;margin-top:10.85pt;width:49.2pt;height:23.4pt;z-index:251677696;visibility:visible;mso-wrap-style:square;mso-width-percent:0;mso-height-percent:0;mso-wrap-distance-left:9pt;mso-wrap-distance-top:0;mso-wrap-distance-right:9pt;mso-wrap-distance-bottom:0;mso-position-horizontal:absolute;mso-position-horizontal-relative:text;mso-position-vertical:absolute;mso-position-vertical-relative:text;mso-width-percent:0;mso-height-percent:0;mso-width-relative:margin;mso-height-relative:margin;v-text-anchor:top" o:gfxdata="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" filled="f" stroked="f" strokeweight=".5pt">
                 <v:textbox>
                   <w:txbxContent>
                     <w:p>
@@ -5874,7 +5961,7 @@
         <mc:AlternateContent>
           <mc:Choice Requires="wps">
             <w:drawing>
-              <wp:anchor distT="0" distB="0" distL="114300" distR="114300" simplePos="0" relativeHeight="251600896" behindDoc="0" locked="0" layoutInCell="1" allowOverlap="1" wp14:anchorId="2872504E" wp14:editId="421FD158">
+              <wp:anchor distT="0" distB="0" distL="114300" distR="114300" simplePos="0" relativeHeight="251601920" behindDoc="0" locked="0" layoutInCell="1" allowOverlap="1" wp14:anchorId="2872504E" wp14:editId="421FD158">
                 <wp:simplePos x="0" y="0"/>
                 <wp:positionH relativeFrom="column">
                   <wp:posOffset>4862195</wp:posOffset>
@@ -5962,7 +6049,7 @@
           </mc:Choice>
           <mc:Fallback>
             <w:pict>
-              <v:rect w14:anchorId="2872504E" id="_x0000_s1036" style="position:absolute;margin-left:382.85pt;margin-top:13.85pt;width:107.4pt;height:46.8pt;z-index:251600896;visibility:visible;mso-wrap-style:square;mso-width-percent:0;mso-height-percent:0;mso-wrap-distance-left:9pt;mso-wrap-distance-top:0;mso-wrap-distance-right:9pt;mso-wrap-distance-bottom:0;mso-position-horizontal:absolute;mso-position-horizontal-relative:text;mso-position-vertical:absolute;mso-position-vertical-relative:text;mso-width-percent:0;mso-height-percent:0;mso-width-relative:margin;mso-height-relative:margin;v-text-anchor:top" o:gfxdata="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" fillcolor="yellow">
+              <v:rect w14:anchorId="2872504E" id="_x0000_s1036" style="position:absolute;margin-left:382.85pt;margin-top:13.85pt;width:107.4pt;height:46.8pt;z-index:251601920;visibility:visible;mso-wrap-style:square;mso-width-percent:0;mso-height-percent:0;mso-wrap-distance-left:9pt;mso-wrap-distance-top:0;mso-wrap-distance-right:9pt;mso-wrap-distance-bottom:0;mso-position-horizontal:absolute;mso-position-horizontal-relative:text;mso-position-vertical:absolute;mso-position-vertical-relative:text;mso-width-percent:0;mso-height-percent:0;mso-width-relative:margin;mso-height-relative:margin;v-text-anchor:top" o:gfxdata="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" fillcolor="yellow">
                 <v:textbox>
                   <w:txbxContent>
                     <w:p>
@@ -6013,7 +6100,7 @@
         <mc:AlternateContent>
           <mc:Choice Requires="wps">
             <w:drawing>
-              <wp:anchor distT="0" distB="0" distL="114300" distR="114300" simplePos="0" relativeHeight="251573248" behindDoc="0" locked="0" layoutInCell="1" allowOverlap="1" wp14:anchorId="1608433C" wp14:editId="59AEE5F3">
+              <wp:anchor distT="0" distB="0" distL="114300" distR="114300" simplePos="0" relativeHeight="251583488" behindDoc="0" locked="0" layoutInCell="1" allowOverlap="1" wp14:anchorId="1608433C" wp14:editId="59AEE5F3">
                 <wp:simplePos x="0" y="0"/>
                 <wp:positionH relativeFrom="column">
                   <wp:posOffset>1806575</wp:posOffset>
@@ -6071,7 +6158,7 @@
           </mc:Choice>
           <mc:Fallback>
             <w:pict>
-              <v:shape w14:anchorId="75A70D0A" id="Straight Arrow Connector 101" o:spid="_x0000_s1026" type="#_x0000_t32" style="position:absolute;margin-left:142.25pt;margin-top:10.55pt;width:93pt;height:0;z-index:251573248;visibility:visible;mso-wrap-style:square;mso-width-percent:0;mso-height-percent:0;mso-wrap-distance-left:9pt;mso-wrap-distance-top:0;mso-wrap-distance-right:9pt;mso-wrap-distance-bottom:0;mso-position-horizontal:absolute;mso-position-horizontal-relative:text;mso-position-vertical:absolute;mso-position-vertical-relative:text;mso-width-percent:0;mso-height-percent:0;mso-width-relative:margin;mso-height-relative:margin" o:gfxdata="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" strokecolor="black [3200]" strokeweight="2pt">
+              <v:shape w14:anchorId="72251093" id="Straight Arrow Connector 101" o:spid="_x0000_s1026" type="#_x0000_t32" style="position:absolute;margin-left:142.25pt;margin-top:10.55pt;width:93pt;height:0;z-index:251583488;visibility:visible;mso-wrap-style:square;mso-width-percent:0;mso-height-percent:0;mso-wrap-distance-left:9pt;mso-wrap-distance-top:0;mso-wrap-distance-right:9pt;mso-wrap-distance-bottom:0;mso-position-horizontal:absolute;mso-position-horizontal-relative:text;mso-position-vertical:absolute;mso-position-vertical-relative:text;mso-width-percent:0;mso-height-percent:0;mso-width-relative:margin;mso-height-relative:margin" o:gfxdata="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" strokecolor="black [3200]" strokeweight="2pt">
                 <v:stroke endarrow="block" endarrowwidth="wide"/>
                 <v:shadow on="t" color="black" opacity="24903f" origin=",.5" offset="0,.55556mm"/>
               </v:shape>
@@ -6089,7 +6176,7 @@
         <mc:AlternateContent>
           <mc:Choice Requires="wps">
             <w:drawing>
-              <wp:anchor distT="0" distB="0" distL="114300" distR="114300" simplePos="0" relativeHeight="251651072" behindDoc="0" locked="0" layoutInCell="1" allowOverlap="1" wp14:anchorId="1E0F1B33" wp14:editId="25B871F9">
+              <wp:anchor distT="0" distB="0" distL="114300" distR="114300" simplePos="0" relativeHeight="251674624" behindDoc="0" locked="0" layoutInCell="1" allowOverlap="1" wp14:anchorId="1E0F1B33" wp14:editId="25B871F9">
                 <wp:simplePos x="0" y="0"/>
                 <wp:positionH relativeFrom="column">
                   <wp:posOffset>4305935</wp:posOffset>
@@ -6147,7 +6234,7 @@
           </mc:Choice>
           <mc:Fallback>
             <w:pict>
-              <v:line w14:anchorId="6021B194" id="Straight Connector 387" o:spid="_x0000_s1026" style="position:absolute;flip:x;z-index:251651072;visibility:visible;mso-wrap-style:square;mso-width-percent:0;mso-height-percent:0;mso-wrap-distance-left:9pt;mso-wrap-distance-top:0;mso-wrap-distance-right:9pt;mso-wrap-distance-bottom:0;mso-position-horizontal:absolute;mso-position-horizontal-relative:text;mso-position-vertical:absolute;mso-position-vertical-relative:text;mso-width-percent:0;mso-height-percent:0;mso-width-relative:margin;mso-height-relative:margin" from="339.05pt,.35pt" to="350.75pt,17.45pt" o:gfxdata="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" strokecolor="black [3200]">
+              <v:line w14:anchorId="1A84B977" id="Straight Connector 387" o:spid="_x0000_s1026" style="position:absolute;flip:x;z-index:251674624;visibility:visible;mso-wrap-style:square;mso-width-percent:0;mso-height-percent:0;mso-wrap-distance-left:9pt;mso-wrap-distance-top:0;mso-wrap-distance-right:9pt;mso-wrap-distance-bottom:0;mso-position-horizontal:absolute;mso-position-horizontal-relative:text;mso-position-vertical:absolute;mso-position-vertical-relative:text;mso-width-percent:0;mso-height-percent:0;mso-width-relative:margin;mso-height-relative:margin" from="339.05pt,.35pt" to="350.75pt,17.45pt" o:gfxdata="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" strokecolor="black [3200]">
                 <v:stroke endarrowwidth="wide" endarrowlength="long"/>
                 <v:shadow on="t" color="black" opacity="24903f" origin=",.5" offset="0,.55556mm"/>
               </v:line>
@@ -6163,7 +6250,7 @@
         <mc:AlternateContent>
           <mc:Choice Requires="wps">
             <w:drawing>
-              <wp:anchor distT="0" distB="0" distL="114300" distR="114300" simplePos="0" relativeHeight="251599872" behindDoc="0" locked="0" layoutInCell="1" allowOverlap="1" wp14:anchorId="4E503554" wp14:editId="2FF91701">
+              <wp:anchor distT="0" distB="0" distL="114300" distR="114300" simplePos="0" relativeHeight="251598848" behindDoc="0" locked="0" layoutInCell="1" allowOverlap="1" wp14:anchorId="4E503554" wp14:editId="2FF91701">
                 <wp:simplePos x="0" y="0"/>
                 <wp:positionH relativeFrom="column">
                   <wp:posOffset>3947795</wp:posOffset>
@@ -6215,7 +6302,7 @@
           </mc:Choice>
           <mc:Fallback>
             <w:pict>
-              <v:shape w14:anchorId="3B69D7E1" id="Straight Arrow Connector 330" o:spid="_x0000_s1026" type="#_x0000_t32" style="position:absolute;margin-left:310.85pt;margin-top:9.05pt;width:71.4pt;height:0;z-index:251599872;visibility:visible;mso-wrap-style:square;mso-wrap-distance-left:9pt;mso-wrap-distance-top:0;mso-wrap-distance-right:9pt;mso-wrap-distance-bottom:0;mso-position-horizontal:absolute;mso-position-horizontal-relative:text;mso-position-vertical:absolute;mso-position-vertical-relative:text" o:gfxdata="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" strokecolor="black [3200]" strokeweight="2pt">
+              <v:shape w14:anchorId="6D380215" id="Straight Arrow Connector 330" o:spid="_x0000_s1026" type="#_x0000_t32" style="position:absolute;margin-left:310.85pt;margin-top:9.05pt;width:71.4pt;height:0;z-index:251598848;visibility:visible;mso-wrap-style:square;mso-wrap-distance-left:9pt;mso-wrap-distance-top:0;mso-wrap-distance-right:9pt;mso-wrap-distance-bottom:0;mso-position-horizontal:absolute;mso-position-horizontal-relative:text;mso-position-vertical:absolute;mso-position-vertical-relative:text" o:gfxdata="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" strokecolor="black [3200]" strokeweight="2pt">
                 <v:stroke endarrow="block" endarrowwidth="wide"/>
                 <v:shadow on="t" color="black" opacity="24903f" origin=",.5" offset="0,.55556mm"/>
               </v:shape>
@@ -6238,7 +6325,7 @@
         <mc:AlternateContent>
           <mc:Choice Requires="wps">
             <w:drawing>
-              <wp:anchor distT="0" distB="0" distL="114300" distR="114300" simplePos="0" relativeHeight="251646976" behindDoc="0" locked="0" layoutInCell="1" allowOverlap="1" wp14:anchorId="588CB618" wp14:editId="01F44806">
+              <wp:anchor distT="0" distB="0" distL="114300" distR="114300" simplePos="0" relativeHeight="251659264" behindDoc="0" locked="0" layoutInCell="1" allowOverlap="1" wp14:anchorId="588CB618" wp14:editId="01F44806">
                 <wp:simplePos x="0" y="0"/>
                 <wp:positionH relativeFrom="column">
                   <wp:posOffset>2035175</wp:posOffset>
@@ -6309,7 +6396,7 @@
           </mc:Choice>
           <mc:Fallback>
             <w:pict>
-              <v:shape w14:anchorId="588CB618" id="Text Box 351" o:spid="_x0000_s1037" type="#_x0000_t202" style="position:absolute;margin-left:160.25pt;margin-top:13.85pt;width:55.2pt;height:23.4pt;z-index:251646976;visibility:visible;mso-wrap-style:square;mso-width-percent:0;mso-height-percent:0;mso-wrap-distance-left:9pt;mso-wrap-distance-top:0;mso-wrap-distance-right:9pt;mso-wrap-distance-bottom:0;mso-position-horizontal:absolute;mso-position-horizontal-relative:text;mso-position-vertical:absolute;mso-position-vertical-relative:text;mso-width-percent:0;mso-height-percent:0;mso-width-relative:margin;mso-height-relative:margin;v-text-anchor:top" o:gfxdata="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" filled="f" stroked="f" strokeweight=".5pt">
+              <v:shape w14:anchorId="588CB618" id="Text Box 351" o:spid="_x0000_s1037" type="#_x0000_t202" style="position:absolute;margin-left:160.25pt;margin-top:13.85pt;width:55.2pt;height:23.4pt;z-index:251659264;visibility:visible;mso-wrap-style:square;mso-width-percent:0;mso-height-percent:0;mso-wrap-distance-left:9pt;mso-wrap-distance-top:0;mso-wrap-distance-right:9pt;mso-wrap-distance-bottom:0;mso-position-horizontal:absolute;mso-position-horizontal-relative:text;mso-position-vertical:absolute;mso-position-vertical-relative:text;mso-width-percent:0;mso-height-percent:0;mso-width-relative:margin;mso-height-relative:margin;v-text-anchor:top" o:gfxdata="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" filled="f" stroked="f" strokeweight=".5pt">
                 <v:textbox>
                   <w:txbxContent>
                     <w:p>
@@ -6351,7 +6438,7 @@
         <mc:AlternateContent>
           <mc:Choice Requires="wps">
             <w:drawing>
-              <wp:anchor distT="0" distB="0" distL="114300" distR="114300" simplePos="0" relativeHeight="251601920" behindDoc="0" locked="0" layoutInCell="1" allowOverlap="1" wp14:anchorId="4AA97BD4" wp14:editId="137BCCAC">
+              <wp:anchor distT="0" distB="0" distL="114300" distR="114300" simplePos="0" relativeHeight="251604992" behindDoc="0" locked="0" layoutInCell="1" allowOverlap="1" wp14:anchorId="4AA97BD4" wp14:editId="137BCCAC">
                 <wp:simplePos x="0" y="0"/>
                 <wp:positionH relativeFrom="column">
                   <wp:posOffset>663575</wp:posOffset>
@@ -6407,14 +6494,12 @@
                               </w:rPr>
                               <w:t xml:space="preserve">3 </w:t>
                             </w:r>
-                            <w:proofErr w:type="gramStart"/>
                             <w:r>
                               <w:rPr>
                                 <w:rFonts w:ascii="Roboto" w:hAnsi="Roboto"/>
                               </w:rPr>
                               <w:t>line</w:t>
                             </w:r>
-                            <w:proofErr w:type="gramEnd"/>
                           </w:p>
                           <w:p>
                             <w:pPr>
@@ -6449,7 +6534,7 @@
           </mc:Choice>
           <mc:Fallback>
             <w:pict>
-              <v:rect w14:anchorId="4AA97BD4" id="_x0000_s1038" style="position:absolute;margin-left:52.25pt;margin-top:4.85pt;width:85.2pt;height:40.8pt;z-index:251601920;visibility:visible;mso-wrap-style:square;mso-width-percent:0;mso-height-percent:0;mso-wrap-distance-left:9pt;mso-wrap-distance-top:0;mso-wrap-distance-right:9pt;mso-wrap-distance-bottom:0;mso-position-horizontal:absolute;mso-position-horizontal-relative:text;mso-position-vertical:absolute;mso-position-vertical-relative:text;mso-width-percent:0;mso-height-percent:0;mso-width-relative:margin;mso-height-relative:margin;v-text-anchor:top" o:gfxdata="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" fillcolor="yellow">
+              <v:rect w14:anchorId="4AA97BD4" id="_x0000_s1038" style="position:absolute;margin-left:52.25pt;margin-top:4.85pt;width:85.2pt;height:40.8pt;z-index:251604992;visibility:visible;mso-wrap-style:square;mso-width-percent:0;mso-height-percent:0;mso-wrap-distance-left:9pt;mso-wrap-distance-top:0;mso-wrap-distance-right:9pt;mso-wrap-distance-bottom:0;mso-position-horizontal:absolute;mso-position-horizontal-relative:text;mso-position-vertical:absolute;mso-position-vertical-relative:text;mso-width-percent:0;mso-height-percent:0;mso-width-relative:margin;mso-height-relative:margin;v-text-anchor:top" o:gfxdata="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" fillcolor="yellow">
                 <v:textbox>
                   <w:txbxContent>
                     <w:p>
@@ -6465,14 +6550,12 @@
                         </w:rPr>
                         <w:t xml:space="preserve">3 </w:t>
                       </w:r>
-                      <w:proofErr w:type="gramStart"/>
                       <w:r>
                         <w:rPr>
                           <w:rFonts w:ascii="Roboto" w:hAnsi="Roboto"/>
                         </w:rPr>
                         <w:t>line</w:t>
                       </w:r>
-                      <w:proofErr w:type="gramEnd"/>
                     </w:p>
                     <w:p>
                       <w:pPr>
@@ -6510,7 +6593,7 @@
         <mc:AlternateContent>
           <mc:Choice Requires="wps">
             <w:drawing>
-              <wp:anchor distT="0" distB="0" distL="114300" distR="114300" simplePos="0" relativeHeight="251634688" behindDoc="0" locked="0" layoutInCell="1" allowOverlap="1" wp14:anchorId="253D2237" wp14:editId="0F67A8B3">
+              <wp:anchor distT="0" distB="0" distL="114300" distR="114300" simplePos="0" relativeHeight="251648000" behindDoc="0" locked="0" layoutInCell="1" allowOverlap="1" wp14:anchorId="253D2237" wp14:editId="0F67A8B3">
                 <wp:simplePos x="0" y="0"/>
                 <wp:positionH relativeFrom="column">
                   <wp:posOffset>2263775</wp:posOffset>
@@ -6568,7 +6651,7 @@
           </mc:Choice>
           <mc:Fallback>
             <w:pict>
-              <v:line w14:anchorId="47526EEC" id="Straight Connector 347" o:spid="_x0000_s1026" style="position:absolute;flip:x;z-index:251634688;visibility:visible;mso-wrap-style:square;mso-width-percent:0;mso-height-percent:0;mso-wrap-distance-left:9pt;mso-wrap-distance-top:0;mso-wrap-distance-right:9pt;mso-wrap-distance-bottom:0;mso-position-horizontal:absolute;mso-position-horizontal-relative:text;mso-position-vertical:absolute;mso-position-vertical-relative:text;mso-width-percent:0;mso-height-percent:0;mso-width-relative:margin;mso-height-relative:margin" from="178.25pt,5.15pt" to="189.95pt,22.25pt" o:gfxdata="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" strokecolor="black [3200]">
+              <v:line w14:anchorId="5972F538" id="Straight Connector 347" o:spid="_x0000_s1026" style="position:absolute;flip:x;z-index:251648000;visibility:visible;mso-wrap-style:square;mso-width-percent:0;mso-height-percent:0;mso-wrap-distance-left:9pt;mso-wrap-distance-top:0;mso-wrap-distance-right:9pt;mso-wrap-distance-bottom:0;mso-position-horizontal:absolute;mso-position-horizontal-relative:text;mso-position-vertical:absolute;mso-position-vertical-relative:text;mso-width-percent:0;mso-height-percent:0;mso-width-relative:margin;mso-height-relative:margin" from="178.25pt,5.15pt" to="189.95pt,22.25pt" o:gfxdata="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" strokecolor="black [3200]">
                 <v:stroke endarrowwidth="wide" endarrowlength="long"/>
                 <v:shadow on="t" color="black" opacity="24903f" origin=",.5" offset="0,.55556mm"/>
               </v:line>
@@ -6584,7 +6667,7 @@
         <mc:AlternateContent>
           <mc:Choice Requires="wps">
             <w:drawing>
-              <wp:anchor distT="0" distB="0" distL="114300" distR="114300" simplePos="0" relativeHeight="251613184" behindDoc="0" locked="0" layoutInCell="1" allowOverlap="1" wp14:anchorId="30FFAC19" wp14:editId="16BF86B7">
+              <wp:anchor distT="0" distB="0" distL="114300" distR="114300" simplePos="0" relativeHeight="251638784" behindDoc="0" locked="0" layoutInCell="1" allowOverlap="1" wp14:anchorId="30FFAC19" wp14:editId="16BF86B7">
                 <wp:simplePos x="0" y="0"/>
                 <wp:positionH relativeFrom="column">
                   <wp:posOffset>1798955</wp:posOffset>
@@ -6642,7 +6725,7 @@
           </mc:Choice>
           <mc:Fallback>
             <w:pict>
-              <v:shape w14:anchorId="43CF3ECD" id="Straight Arrow Connector 344" o:spid="_x0000_s1026" type="#_x0000_t32" style="position:absolute;margin-left:141.65pt;margin-top:12.35pt;width:93pt;height:0;z-index:251613184;visibility:visible;mso-wrap-style:square;mso-width-percent:0;mso-height-percent:0;mso-wrap-distance-left:9pt;mso-wrap-distance-top:0;mso-wrap-distance-right:9pt;mso-wrap-distance-bottom:0;mso-position-horizontal:absolute;mso-position-horizontal-relative:text;mso-position-vertical:absolute;mso-position-vertical-relative:text;mso-width-percent:0;mso-height-percent:0;mso-width-relative:margin;mso-height-relative:margin" o:gfxdata="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" strokecolor="black [3200]" strokeweight="2pt">
+              <v:shape w14:anchorId="39BA2303" id="Straight Arrow Connector 344" o:spid="_x0000_s1026" type="#_x0000_t32" style="position:absolute;margin-left:141.65pt;margin-top:12.35pt;width:93pt;height:0;z-index:251638784;visibility:visible;mso-wrap-style:square;mso-width-percent:0;mso-height-percent:0;mso-wrap-distance-left:9pt;mso-wrap-distance-top:0;mso-wrap-distance-right:9pt;mso-wrap-distance-bottom:0;mso-position-horizontal:absolute;mso-position-horizontal-relative:text;mso-position-vertical:absolute;mso-position-vertical-relative:text;mso-width-percent:0;mso-height-percent:0;mso-width-relative:margin;mso-height-relative:margin" o:gfxdata="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" strokecolor="black [3200]" strokeweight="2pt">
                 <v:stroke endarrow="block" endarrowwidth="wide"/>
                 <v:shadow on="t" color="black" opacity="24903f" origin=",.5" offset="0,.55556mm"/>
               </v:shape>
@@ -6658,7 +6741,7 @@
         <mc:AlternateContent>
           <mc:Choice Requires="wps">
             <w:drawing>
-              <wp:anchor distT="0" distB="0" distL="114300" distR="114300" simplePos="0" relativeHeight="251612160" behindDoc="0" locked="0" layoutInCell="1" allowOverlap="1" wp14:anchorId="7CB6E4C9" wp14:editId="4C9FC9FC">
+              <wp:anchor distT="0" distB="0" distL="114300" distR="114300" simplePos="0" relativeHeight="251635712" behindDoc="0" locked="0" layoutInCell="1" allowOverlap="1" wp14:anchorId="7CB6E4C9" wp14:editId="4C9FC9FC">
                 <wp:simplePos x="0" y="0"/>
                 <wp:positionH relativeFrom="column">
                   <wp:posOffset>4176395</wp:posOffset>
@@ -6729,7 +6812,7 @@
           </mc:Choice>
           <mc:Fallback>
             <w:pict>
-              <v:shape w14:anchorId="7CB6E4C9" id="Text Box 343" o:spid="_x0000_s1039" type="#_x0000_t202" style="position:absolute;margin-left:328.85pt;margin-top:9.05pt;width:38.4pt;height:23.4pt;z-index:251612160;visibility:visible;mso-wrap-style:square;mso-width-percent:0;mso-height-percent:0;mso-wrap-distance-left:9pt;mso-wrap-distance-top:0;mso-wrap-distance-right:9pt;mso-wrap-distance-bottom:0;mso-position-horizontal:absolute;mso-position-horizontal-relative:text;mso-position-vertical:absolute;mso-position-vertical-relative:text;mso-width-percent:0;mso-height-percent:0;mso-width-relative:margin;mso-height-relative:margin;v-text-anchor:top" o:gfxdata="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" filled="f" stroked="f" strokeweight=".5pt">
+              <v:shape w14:anchorId="7CB6E4C9" id="Text Box 343" o:spid="_x0000_s1039" type="#_x0000_t202" style="position:absolute;margin-left:328.85pt;margin-top:9.05pt;width:38.4pt;height:23.4pt;z-index:251635712;visibility:visible;mso-wrap-style:square;mso-width-percent:0;mso-height-percent:0;mso-wrap-distance-left:9pt;mso-wrap-distance-top:0;mso-wrap-distance-right:9pt;mso-wrap-distance-bottom:0;mso-position-horizontal:absolute;mso-position-horizontal-relative:text;mso-position-vertical:absolute;mso-position-vertical-relative:text;mso-width-percent:0;mso-height-percent:0;mso-width-relative:margin;mso-height-relative:margin;v-text-anchor:top" o:gfxdata="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" filled="f" stroked="f" strokeweight=".5pt">
                 <v:textbox>
                   <w:txbxContent>
                     <w:p>
@@ -6764,7 +6847,7 @@
         <mc:AlternateContent>
           <mc:Choice Requires="wps">
             <w:drawing>
-              <wp:anchor distT="0" distB="0" distL="114300" distR="114300" simplePos="0" relativeHeight="251603968" behindDoc="0" locked="0" layoutInCell="1" allowOverlap="1" wp14:anchorId="4BEFD341" wp14:editId="2914A888">
+              <wp:anchor distT="0" distB="0" distL="114300" distR="114300" simplePos="0" relativeHeight="251611136" behindDoc="0" locked="0" layoutInCell="1" allowOverlap="1" wp14:anchorId="4BEFD341" wp14:editId="2914A888">
                 <wp:simplePos x="0" y="0"/>
                 <wp:positionH relativeFrom="column">
                   <wp:posOffset>4885055</wp:posOffset>
@@ -6866,7 +6949,7 @@
           </mc:Choice>
           <mc:Fallback>
             <w:pict>
-              <v:rect w14:anchorId="4BEFD341" id="_x0000_s1040" style="position:absolute;margin-left:384.65pt;margin-top:12.05pt;width:96.6pt;height:45pt;z-index:251603968;visibility:visible;mso-wrap-style:square;mso-width-percent:0;mso-height-percent:0;mso-wrap-distance-left:9pt;mso-wrap-distance-top:0;mso-wrap-distance-right:9pt;mso-wrap-distance-bottom:0;mso-position-horizontal:absolute;mso-position-horizontal-relative:text;mso-position-vertical:absolute;mso-position-vertical-relative:text;mso-width-percent:0;mso-height-percent:0;mso-width-relative:margin;mso-height-relative:margin;v-text-anchor:top" o:gfxdata="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" fillcolor="yellow">
+              <v:rect w14:anchorId="4BEFD341" id="_x0000_s1040" style="position:absolute;margin-left:384.65pt;margin-top:12.05pt;width:96.6pt;height:45pt;z-index:251611136;visibility:visible;mso-wrap-style:square;mso-width-percent:0;mso-height-percent:0;mso-wrap-distance-left:9pt;mso-wrap-distance-top:0;mso-wrap-distance-right:9pt;mso-wrap-distance-bottom:0;mso-position-horizontal:absolute;mso-position-horizontal-relative:text;mso-position-vertical:absolute;mso-position-vertical-relative:text;mso-width-percent:0;mso-height-percent:0;mso-width-relative:margin;mso-height-relative:margin;v-text-anchor:top" o:gfxdata="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" fillcolor="yellow">
                 <v:textbox>
                   <w:txbxContent>
                     <w:p>
@@ -6931,7 +7014,7 @@
         <mc:AlternateContent>
           <mc:Choice Requires="wps">
             <w:drawing>
-              <wp:anchor distT="0" distB="0" distL="114300" distR="114300" simplePos="0" relativeHeight="251608064" behindDoc="0" locked="0" layoutInCell="1" allowOverlap="1" wp14:anchorId="5F750FFD" wp14:editId="18923709">
+              <wp:anchor distT="0" distB="0" distL="114300" distR="114300" simplePos="0" relativeHeight="251623424" behindDoc="0" locked="0" layoutInCell="1" allowOverlap="1" wp14:anchorId="5F750FFD" wp14:editId="18923709">
                 <wp:simplePos x="0" y="0"/>
                 <wp:positionH relativeFrom="column">
                   <wp:posOffset>4305935</wp:posOffset>
@@ -6989,7 +7072,7 @@
           </mc:Choice>
           <mc:Fallback>
             <w:pict>
-              <v:line w14:anchorId="5E8CD455" id="Straight Connector 340" o:spid="_x0000_s1026" style="position:absolute;flip:x;z-index:251608064;visibility:visible;mso-wrap-style:square;mso-width-percent:0;mso-height-percent:0;mso-wrap-distance-left:9pt;mso-wrap-distance-top:0;mso-wrap-distance-right:9pt;mso-wrap-distance-bottom:0;mso-position-horizontal:absolute;mso-position-horizontal-relative:text;mso-position-vertical:absolute;mso-position-vertical-relative:text;mso-width-percent:0;mso-height-percent:0;mso-width-relative:margin;mso-height-relative:margin" from="339.05pt,10.55pt" to="350.75pt,27.65pt" o:gfxdata="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" strokecolor="black [3200]">
+              <v:line w14:anchorId="797837A0" id="Straight Connector 340" o:spid="_x0000_s1026" style="position:absolute;flip:x;z-index:251623424;visibility:visible;mso-wrap-style:square;mso-width-percent:0;mso-height-percent:0;mso-wrap-distance-left:9pt;mso-wrap-distance-top:0;mso-wrap-distance-right:9pt;mso-wrap-distance-bottom:0;mso-position-horizontal:absolute;mso-position-horizontal-relative:text;mso-position-vertical:absolute;mso-position-vertical-relative:text;mso-width-percent:0;mso-height-percent:0;mso-width-relative:margin;mso-height-relative:margin" from="339.05pt,10.55pt" to="350.75pt,27.65pt" o:gfxdata="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" strokecolor="black [3200]">
                 <v:stroke endarrowwidth="wide" endarrowlength="long"/>
                 <v:shadow on="t" color="black" opacity="24903f" origin=",.5" offset="0,.55556mm"/>
               </v:line>
@@ -7012,7 +7095,7 @@
         <mc:AlternateContent>
           <mc:Choice Requires="wps">
             <w:drawing>
-              <wp:anchor distT="0" distB="0" distL="114300" distR="114300" simplePos="0" relativeHeight="251648000" behindDoc="0" locked="0" layoutInCell="1" allowOverlap="1" wp14:anchorId="7C1A88FD" wp14:editId="3C560EA4">
+              <wp:anchor distT="0" distB="0" distL="114300" distR="114300" simplePos="0" relativeHeight="251663360" behindDoc="0" locked="0" layoutInCell="1" allowOverlap="1" wp14:anchorId="7C1A88FD" wp14:editId="3C560EA4">
                 <wp:simplePos x="0" y="0"/>
                 <wp:positionH relativeFrom="column">
                   <wp:posOffset>2012315</wp:posOffset>
@@ -7083,7 +7166,7 @@
           </mc:Choice>
           <mc:Fallback>
             <w:pict>
-              <v:shape w14:anchorId="7C1A88FD" id="Text Box 384" o:spid="_x0000_s1041" type="#_x0000_t202" style="position:absolute;margin-left:158.45pt;margin-top:10.85pt;width:55.2pt;height:23.4pt;z-index:251648000;visibility:visible;mso-wrap-style:square;mso-width-percent:0;mso-height-percent:0;mso-wrap-distance-left:9pt;mso-wrap-distance-top:0;mso-wrap-distance-right:9pt;mso-wrap-distance-bottom:0;mso-position-horizontal:absolute;mso-position-horizontal-relative:text;mso-position-vertical:absolute;mso-position-vertical-relative:text;mso-width-percent:0;mso-height-percent:0;mso-width-relative:margin;mso-height-relative:margin;v-text-anchor:top" o:gfxdata="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" filled="f" stroked="f" strokeweight=".5pt">
+              <v:shape w14:anchorId="7C1A88FD" id="Text Box 384" o:spid="_x0000_s1041" type="#_x0000_t202" style="position:absolute;margin-left:158.45pt;margin-top:10.85pt;width:55.2pt;height:23.4pt;z-index:251663360;visibility:visible;mso-wrap-style:square;mso-width-percent:0;mso-height-percent:0;mso-wrap-distance-left:9pt;mso-wrap-distance-top:0;mso-wrap-distance-right:9pt;mso-wrap-distance-bottom:0;mso-position-horizontal:absolute;mso-position-horizontal-relative:text;mso-position-vertical:absolute;mso-position-vertical-relative:text;mso-width-percent:0;mso-height-percent:0;mso-width-relative:margin;mso-height-relative:margin;v-text-anchor:top" o:gfxdata="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" filled="f" stroked="f" strokeweight=".5pt">
                 <v:textbox>
                   <w:txbxContent>
                     <w:p>
@@ -7118,7 +7201,7 @@
         <mc:AlternateContent>
           <mc:Choice Requires="wps">
             <w:drawing>
-              <wp:anchor distT="0" distB="0" distL="114300" distR="114300" simplePos="0" relativeHeight="251602944" behindDoc="0" locked="0" layoutInCell="1" allowOverlap="1" wp14:anchorId="003DC1FE" wp14:editId="4C7C7029">
+              <wp:anchor distT="0" distB="0" distL="114300" distR="114300" simplePos="0" relativeHeight="251608064" behindDoc="0" locked="0" layoutInCell="1" allowOverlap="1" wp14:anchorId="003DC1FE" wp14:editId="4C7C7029">
                 <wp:simplePos x="0" y="0"/>
                 <wp:positionH relativeFrom="column">
                   <wp:posOffset>3963035</wp:posOffset>
@@ -7170,7 +7253,7 @@
           </mc:Choice>
           <mc:Fallback>
             <w:pict>
-              <v:shape w14:anchorId="55419F9D" id="Straight Arrow Connector 334" o:spid="_x0000_s1026" type="#_x0000_t32" style="position:absolute;margin-left:312.05pt;margin-top:4.85pt;width:71.4pt;height:0;z-index:251602944;visibility:visible;mso-wrap-style:square;mso-wrap-distance-left:9pt;mso-wrap-distance-top:0;mso-wrap-distance-right:9pt;mso-wrap-distance-bottom:0;mso-position-horizontal:absolute;mso-position-horizontal-relative:text;mso-position-vertical:absolute;mso-position-vertical-relative:text" o:gfxdata="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" strokecolor="black [3200]" strokeweight="2pt">
+              <v:shape w14:anchorId="638F3F0B" id="Straight Arrow Connector 334" o:spid="_x0000_s1026" type="#_x0000_t32" style="position:absolute;margin-left:312.05pt;margin-top:4.85pt;width:71.4pt;height:0;z-index:251608064;visibility:visible;mso-wrap-style:square;mso-wrap-distance-left:9pt;mso-wrap-distance-top:0;mso-wrap-distance-right:9pt;mso-wrap-distance-bottom:0;mso-position-horizontal:absolute;mso-position-horizontal-relative:text;mso-position-vertical:absolute;mso-position-vertical-relative:text" o:gfxdata="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" strokecolor="black [3200]" strokeweight="2pt">
                 <v:stroke endarrow="block" endarrowwidth="wide"/>
                 <v:shadow on="t" color="black" opacity="24903f" origin=",.5" offset="0,.55556mm"/>
               </v:shape>
@@ -7193,7 +7276,7 @@
         <mc:AlternateContent>
           <mc:Choice Requires="wps">
             <w:drawing>
-              <wp:anchor distT="0" distB="0" distL="114300" distR="114300" simplePos="0" relativeHeight="251635712" behindDoc="0" locked="0" layoutInCell="1" allowOverlap="1" wp14:anchorId="010373F1" wp14:editId="5CE7B2C7">
+              <wp:anchor distT="0" distB="0" distL="114300" distR="114300" simplePos="0" relativeHeight="251651072" behindDoc="0" locked="0" layoutInCell="1" allowOverlap="1" wp14:anchorId="010373F1" wp14:editId="5CE7B2C7">
                 <wp:simplePos x="0" y="0"/>
                 <wp:positionH relativeFrom="column">
                   <wp:posOffset>2240915</wp:posOffset>
@@ -7251,7 +7334,7 @@
           </mc:Choice>
           <mc:Fallback>
             <w:pict>
-              <v:line w14:anchorId="37EF0301" id="Straight Connector 348" o:spid="_x0000_s1026" style="position:absolute;flip:x;z-index:251635712;visibility:visible;mso-wrap-style:square;mso-width-percent:0;mso-height-percent:0;mso-wrap-distance-left:9pt;mso-wrap-distance-top:0;mso-wrap-distance-right:9pt;mso-wrap-distance-bottom:0;mso-position-horizontal:absolute;mso-position-horizontal-relative:text;mso-position-vertical:absolute;mso-position-vertical-relative:text;mso-width-percent:0;mso-height-percent:0;mso-width-relative:margin;mso-height-relative:margin" from="176.45pt,13.55pt" to="188.15pt,30.65pt" o:gfxdata="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" strokecolor="black [3200]">
+              <v:line w14:anchorId="2E0BCBCE" id="Straight Connector 348" o:spid="_x0000_s1026" style="position:absolute;flip:x;z-index:251651072;visibility:visible;mso-wrap-style:square;mso-width-percent:0;mso-height-percent:0;mso-wrap-distance-left:9pt;mso-wrap-distance-top:0;mso-wrap-distance-right:9pt;mso-wrap-distance-bottom:0;mso-position-horizontal:absolute;mso-position-horizontal-relative:text;mso-position-vertical:absolute;mso-position-vertical-relative:text;mso-width-percent:0;mso-height-percent:0;mso-width-relative:margin;mso-height-relative:margin" from="176.45pt,13.55pt" to="188.15pt,30.65pt" o:gfxdata="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" strokecolor="black [3200]">
                 <v:stroke endarrowwidth="wide" endarrowlength="long"/>
                 <v:shadow on="t" color="black" opacity="24903f" origin=",.5" offset="0,.55556mm"/>
               </v:line>
@@ -7267,7 +7350,7 @@
         <mc:AlternateContent>
           <mc:Choice Requires="wps">
             <w:drawing>
-              <wp:anchor distT="0" distB="0" distL="114300" distR="114300" simplePos="0" relativeHeight="251604992" behindDoc="0" locked="0" layoutInCell="1" allowOverlap="1" wp14:anchorId="5F081BD1" wp14:editId="3FC26CFC">
+              <wp:anchor distT="0" distB="0" distL="114300" distR="114300" simplePos="0" relativeHeight="251614208" behindDoc="0" locked="0" layoutInCell="1" allowOverlap="1" wp14:anchorId="5F081BD1" wp14:editId="3FC26CFC">
                 <wp:simplePos x="0" y="0"/>
                 <wp:positionH relativeFrom="column">
                   <wp:posOffset>434975</wp:posOffset>
@@ -7323,14 +7406,12 @@
                               </w:rPr>
                               <w:t xml:space="preserve">3 </w:t>
                             </w:r>
-                            <w:proofErr w:type="gramStart"/>
                             <w:r>
                               <w:rPr>
                                 <w:rFonts w:ascii="Roboto" w:hAnsi="Roboto"/>
                               </w:rPr>
                               <w:t>variable</w:t>
                             </w:r>
-                            <w:proofErr w:type="gramEnd"/>
                           </w:p>
                           <w:p>
                             <w:pPr>
@@ -7365,7 +7446,7 @@
           </mc:Choice>
           <mc:Fallback>
             <w:pict>
-              <v:rect w14:anchorId="5F081BD1" id="_x0000_s1042" style="position:absolute;margin-left:34.25pt;margin-top:2.45pt;width:107.4pt;height:37.8pt;z-index:251604992;visibility:visible;mso-wrap-style:square;mso-width-percent:0;mso-height-percent:0;mso-wrap-distance-left:9pt;mso-wrap-distance-top:0;mso-wrap-distance-right:9pt;mso-wrap-distance-bottom:0;mso-position-horizontal:absolute;mso-position-horizontal-relative:text;mso-position-vertical:absolute;mso-position-vertical-relative:text;mso-width-percent:0;mso-height-percent:0;mso-width-relative:margin;mso-height-relative:margin;v-text-anchor:top" o:gfxdata="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" fillcolor="yellow">
+              <v:rect w14:anchorId="5F081BD1" id="_x0000_s1042" style="position:absolute;margin-left:34.25pt;margin-top:2.45pt;width:107.4pt;height:37.8pt;z-index:251614208;visibility:visible;mso-wrap-style:square;mso-width-percent:0;mso-height-percent:0;mso-wrap-distance-left:9pt;mso-wrap-distance-top:0;mso-wrap-distance-right:9pt;mso-wrap-distance-bottom:0;mso-position-horizontal:absolute;mso-position-horizontal-relative:text;mso-position-vertical:absolute;mso-position-vertical-relative:text;mso-width-percent:0;mso-height-percent:0;mso-width-relative:margin;mso-height-relative:margin;v-text-anchor:top" o:gfxdata="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" fillcolor="yellow">
                 <v:textbox>
                   <w:txbxContent>
                     <w:p>
@@ -7381,14 +7462,12 @@
                         </w:rPr>
                         <w:t xml:space="preserve">3 </w:t>
                       </w:r>
-                      <w:proofErr w:type="gramStart"/>
                       <w:r>
                         <w:rPr>
                           <w:rFonts w:ascii="Roboto" w:hAnsi="Roboto"/>
                         </w:rPr>
                         <w:t>variable</w:t>
                       </w:r>
-                      <w:proofErr w:type="gramEnd"/>
                     </w:p>
                     <w:p>
                       <w:pPr>
@@ -7426,7 +7505,7 @@
         <mc:AlternateContent>
           <mc:Choice Requires="wps">
             <w:drawing>
-              <wp:anchor distT="0" distB="0" distL="114300" distR="114300" simplePos="0" relativeHeight="251632640" behindDoc="0" locked="0" layoutInCell="1" allowOverlap="1" wp14:anchorId="230D2DAC" wp14:editId="20DBE095">
+              <wp:anchor distT="0" distB="0" distL="114300" distR="114300" simplePos="0" relativeHeight="251641856" behindDoc="0" locked="0" layoutInCell="1" allowOverlap="1" wp14:anchorId="230D2DAC" wp14:editId="20DBE095">
                 <wp:simplePos x="0" y="0"/>
                 <wp:positionH relativeFrom="column">
                   <wp:posOffset>1791335</wp:posOffset>
@@ -7484,7 +7563,7 @@
           </mc:Choice>
           <mc:Fallback>
             <w:pict>
-              <v:shape w14:anchorId="41E39F44" id="Straight Arrow Connector 345" o:spid="_x0000_s1026" type="#_x0000_t32" style="position:absolute;margin-left:141.05pt;margin-top:8.15pt;width:93pt;height:0;z-index:251632640;visibility:visible;mso-wrap-style:square;mso-width-percent:0;mso-height-percent:0;mso-wrap-distance-left:9pt;mso-wrap-distance-top:0;mso-wrap-distance-right:9pt;mso-wrap-distance-bottom:0;mso-position-horizontal:absolute;mso-position-horizontal-relative:text;mso-position-vertical:absolute;mso-position-vertical-relative:text;mso-width-percent:0;mso-height-percent:0;mso-width-relative:margin;mso-height-relative:margin" o:gfxdata="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" strokecolor="black [3200]" strokeweight="2pt">
+              <v:shape w14:anchorId="083FF712" id="Straight Arrow Connector 345" o:spid="_x0000_s1026" type="#_x0000_t32" style="position:absolute;margin-left:141.05pt;margin-top:8.15pt;width:93pt;height:0;z-index:251641856;visibility:visible;mso-wrap-style:square;mso-width-percent:0;mso-height-percent:0;mso-wrap-distance-left:9pt;mso-wrap-distance-top:0;mso-wrap-distance-right:9pt;mso-wrap-distance-bottom:0;mso-position-horizontal:absolute;mso-position-horizontal-relative:text;mso-position-vertical:absolute;mso-position-vertical-relative:text;mso-width-percent:0;mso-height-percent:0;mso-width-relative:margin;mso-height-relative:margin" o:gfxdata="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" strokecolor="black [3200]" strokeweight="2pt">
                 <v:stroke endarrow="block" endarrowwidth="wide"/>
                 <v:shadow on="t" color="black" opacity="24903f" origin=",.5" offset="0,.55556mm"/>
               </v:shape>
@@ -7514,7 +7593,7 @@
         <mc:AlternateContent>
           <mc:Choice Requires="wps">
             <w:drawing>
-              <wp:anchor distT="0" distB="0" distL="114300" distR="114300" simplePos="0" relativeHeight="251611136" behindDoc="0" locked="0" layoutInCell="1" allowOverlap="1" wp14:anchorId="5A8B398F" wp14:editId="2E437039">
+              <wp:anchor distT="0" distB="0" distL="114300" distR="114300" simplePos="0" relativeHeight="251632640" behindDoc="0" locked="0" layoutInCell="1" allowOverlap="1" wp14:anchorId="5A8B398F" wp14:editId="2E437039">
                 <wp:simplePos x="0" y="0"/>
                 <wp:positionH relativeFrom="column">
                   <wp:posOffset>4199255</wp:posOffset>
@@ -7585,7 +7664,7 @@
           </mc:Choice>
           <mc:Fallback>
             <w:pict>
-              <v:shape w14:anchorId="5A8B398F" id="Text Box 342" o:spid="_x0000_s1043" type="#_x0000_t202" style="position:absolute;margin-left:330.65pt;margin-top:12.1pt;width:38.4pt;height:23.4pt;z-index:251611136;visibility:visible;mso-wrap-style:square;mso-width-percent:0;mso-height-percent:0;mso-wrap-distance-left:9pt;mso-wrap-distance-top:0;mso-wrap-distance-right:9pt;mso-wrap-distance-bottom:0;mso-position-horizontal:absolute;mso-position-horizontal-relative:text;mso-position-vertical:absolute;mso-position-vertical-relative:text;mso-width-percent:0;mso-height-percent:0;mso-width-relative:margin;mso-height-relative:margin;v-text-anchor:top" o:gfxdata="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" filled="f" stroked="f" strokeweight=".5pt">
+              <v:shape w14:anchorId="5A8B398F" id="Text Box 342" o:spid="_x0000_s1043" type="#_x0000_t202" style="position:absolute;margin-left:330.65pt;margin-top:12.1pt;width:38.4pt;height:23.4pt;z-index:251632640;visibility:visible;mso-wrap-style:square;mso-width-percent:0;mso-height-percent:0;mso-wrap-distance-left:9pt;mso-wrap-distance-top:0;mso-wrap-distance-right:9pt;mso-wrap-distance-bottom:0;mso-position-horizontal:absolute;mso-position-horizontal-relative:text;mso-position-vertical:absolute;mso-position-vertical-relative:text;mso-width-percent:0;mso-height-percent:0;mso-width-relative:margin;mso-height-relative:margin;v-text-anchor:top" o:gfxdata="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" filled="f" stroked="f" strokeweight=".5pt">
                 <v:textbox>
                   <w:txbxContent>
                     <w:p>
@@ -7620,7 +7699,7 @@
         <mc:AlternateContent>
           <mc:Choice Requires="wps">
             <w:drawing>
-              <wp:anchor distT="0" distB="0" distL="114300" distR="114300" simplePos="0" relativeHeight="251657216" behindDoc="0" locked="0" layoutInCell="1" allowOverlap="1" wp14:anchorId="08E8BC45" wp14:editId="6C35081B">
+              <wp:anchor distT="0" distB="0" distL="114300" distR="114300" simplePos="0" relativeHeight="251693056" behindDoc="0" locked="0" layoutInCell="1" allowOverlap="1" wp14:anchorId="08E8BC45" wp14:editId="6C35081B">
                 <wp:simplePos x="0" y="0"/>
                 <wp:positionH relativeFrom="column">
                   <wp:posOffset>2096135</wp:posOffset>
@@ -7691,7 +7770,7 @@
           </mc:Choice>
           <mc:Fallback>
             <w:pict>
-              <v:shape w14:anchorId="08E8BC45" id="Text Box 394" o:spid="_x0000_s1044" type="#_x0000_t202" style="position:absolute;margin-left:165.05pt;margin-top:9.7pt;width:51pt;height:23.4pt;z-index:251657216;visibility:visible;mso-wrap-style:square;mso-width-percent:0;mso-height-percent:0;mso-wrap-distance-left:9pt;mso-wrap-distance-top:0;mso-wrap-distance-right:9pt;mso-wrap-distance-bottom:0;mso-position-horizontal:absolute;mso-position-horizontal-relative:text;mso-position-vertical:absolute;mso-position-vertical-relative:text;mso-width-percent:0;mso-height-percent:0;mso-width-relative:margin;mso-height-relative:margin;v-text-anchor:top" o:gfxdata="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" filled="f" stroked="f" strokeweight=".5pt">
+              <v:shape w14:anchorId="08E8BC45" id="Text Box 394" o:spid="_x0000_s1044" type="#_x0000_t202" style="position:absolute;margin-left:165.05pt;margin-top:9.7pt;width:51pt;height:23.4pt;z-index:251693056;visibility:visible;mso-wrap-style:square;mso-width-percent:0;mso-height-percent:0;mso-wrap-distance-left:9pt;mso-wrap-distance-top:0;mso-wrap-distance-right:9pt;mso-wrap-distance-bottom:0;mso-position-horizontal:absolute;mso-position-horizontal-relative:text;mso-position-vertical:absolute;mso-position-vertical-relative:text;mso-width-percent:0;mso-height-percent:0;mso-width-relative:margin;mso-height-relative:margin;v-text-anchor:top" o:gfxdata="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" filled="f" stroked="f" strokeweight=".5pt">
                 <v:textbox>
                   <w:txbxContent>
                     <w:p>
@@ -7726,7 +7805,7 @@
         <mc:AlternateContent>
           <mc:Choice Requires="wps">
             <w:drawing>
-              <wp:anchor distT="0" distB="0" distL="114300" distR="114300" simplePos="0" relativeHeight="251654144" behindDoc="0" locked="0" layoutInCell="1" allowOverlap="1" wp14:anchorId="08A88D8B" wp14:editId="4984E600">
+              <wp:anchor distT="0" distB="0" distL="114300" distR="114300" simplePos="0" relativeHeight="251683840" behindDoc="0" locked="0" layoutInCell="1" allowOverlap="1" wp14:anchorId="08A88D8B" wp14:editId="4984E600">
                 <wp:simplePos x="0" y="0"/>
                 <wp:positionH relativeFrom="column">
                   <wp:posOffset>427355</wp:posOffset>
@@ -7796,19 +7875,11 @@
                               </w:rPr>
                               <w:t>(</w:t>
                             </w:r>
-                            <w:proofErr w:type="gramStart"/>
                             <w:r>
                               <w:rPr>
                                 <w:rFonts w:ascii="Roboto" w:hAnsi="Roboto"/>
                               </w:rPr>
-                              <w:t>possible</w:t>
-                            </w:r>
-                            <w:proofErr w:type="gramEnd"/>
-                            <w:r>
-                              <w:rPr>
-                                <w:rFonts w:ascii="Roboto" w:hAnsi="Roboto"/>
-                              </w:rPr>
-                              <w:t>?)</w:t>
+                              <w:t>possible?)</w:t>
                             </w:r>
                           </w:p>
                         </w:txbxContent>
@@ -7830,7 +7901,7 @@
           </mc:Choice>
           <mc:Fallback>
             <w:pict>
-              <v:rect w14:anchorId="08A88D8B" id="_x0000_s1045" style="position:absolute;margin-left:33.65pt;margin-top:6.7pt;width:107.4pt;height:57.6pt;z-index:251654144;visibility:visible;mso-wrap-style:square;mso-width-percent:0;mso-height-percent:0;mso-wrap-distance-left:9pt;mso-wrap-distance-top:0;mso-wrap-distance-right:9pt;mso-wrap-distance-bottom:0;mso-position-horizontal:absolute;mso-position-horizontal-relative:text;mso-position-vertical:absolute;mso-position-vertical-relative:text;mso-width-percent:0;mso-height-percent:0;mso-width-relative:margin;mso-height-relative:margin;v-text-anchor:top" o:gfxdata="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" fillcolor="yellow">
+              <v:rect w14:anchorId="08A88D8B" id="_x0000_s1045" style="position:absolute;margin-left:33.65pt;margin-top:6.7pt;width:107.4pt;height:57.6pt;z-index:251683840;visibility:visible;mso-wrap-style:square;mso-width-percent:0;mso-height-percent:0;mso-wrap-distance-left:9pt;mso-wrap-distance-top:0;mso-wrap-distance-right:9pt;mso-wrap-distance-bottom:0;mso-position-horizontal:absolute;mso-position-horizontal-relative:text;mso-position-vertical:absolute;mso-position-vertical-relative:text;mso-width-percent:0;mso-height-percent:0;mso-width-relative:margin;mso-height-relative:margin;v-text-anchor:top" o:gfxdata="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" fillcolor="yellow">
                 <v:textbox>
                   <w:txbxContent>
                     <w:p>
@@ -7860,19 +7931,11 @@
                         </w:rPr>
                         <w:t>(</w:t>
                       </w:r>
-                      <w:proofErr w:type="gramStart"/>
                       <w:r>
                         <w:rPr>
                           <w:rFonts w:ascii="Roboto" w:hAnsi="Roboto"/>
                         </w:rPr>
-                        <w:t>possible</w:t>
-                      </w:r>
-                      <w:proofErr w:type="gramEnd"/>
-                      <w:r>
-                        <w:rPr>
-                          <w:rFonts w:ascii="Roboto" w:hAnsi="Roboto"/>
-                        </w:rPr>
-                        <w:t>?)</w:t>
+                        <w:t>possible?)</w:t>
                       </w:r>
                     </w:p>
                   </w:txbxContent>
@@ -7897,7 +7960,7 @@
         <mc:AlternateContent>
           <mc:Choice Requires="wps">
             <w:drawing>
-              <wp:anchor distT="0" distB="0" distL="114300" distR="114300" simplePos="0" relativeHeight="251607040" behindDoc="0" locked="0" layoutInCell="1" allowOverlap="1" wp14:anchorId="4377A93A" wp14:editId="0A7860F3">
+              <wp:anchor distT="0" distB="0" distL="114300" distR="114300" simplePos="0" relativeHeight="251620352" behindDoc="0" locked="0" layoutInCell="1" allowOverlap="1" wp14:anchorId="4377A93A" wp14:editId="0A7860F3">
                 <wp:simplePos x="0" y="0"/>
                 <wp:positionH relativeFrom="column">
                   <wp:posOffset>4862195</wp:posOffset>
@@ -7973,7 +8036,7 @@
           </mc:Choice>
           <mc:Fallback>
             <w:pict>
-              <v:rect w14:anchorId="4377A93A" id="_x0000_s1046" style="position:absolute;margin-left:382.85pt;margin-top:10.9pt;width:85.2pt;height:27pt;z-index:251607040;visibility:visible;mso-wrap-style:square;mso-width-percent:0;mso-height-percent:0;mso-wrap-distance-left:9pt;mso-wrap-distance-top:0;mso-wrap-distance-right:9pt;mso-wrap-distance-bottom:0;mso-position-horizontal:absolute;mso-position-horizontal-relative:text;mso-position-vertical:absolute;mso-position-vertical-relative:text;mso-width-percent:0;mso-height-percent:0;mso-width-relative:margin;mso-height-relative:margin;v-text-anchor:top" o:gfxdata="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" fillcolor="yellow">
+              <v:rect w14:anchorId="4377A93A" id="_x0000_s1046" style="position:absolute;margin-left:382.85pt;margin-top:10.9pt;width:85.2pt;height:27pt;z-index:251620352;visibility:visible;mso-wrap-style:square;mso-width-percent:0;mso-height-percent:0;mso-wrap-distance-left:9pt;mso-wrap-distance-top:0;mso-wrap-distance-right:9pt;mso-wrap-distance-bottom:0;mso-position-horizontal:absolute;mso-position-horizontal-relative:text;mso-position-vertical:absolute;mso-position-vertical-relative:text;mso-width-percent:0;mso-height-percent:0;mso-width-relative:margin;mso-height-relative:margin;v-text-anchor:top" o:gfxdata="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" fillcolor="yellow">
                 <v:textbox>
                   <w:txbxContent>
                     <w:p>
@@ -8012,7 +8075,7 @@
         <mc:AlternateContent>
           <mc:Choice Requires="wps">
             <w:drawing>
-              <wp:anchor distT="0" distB="0" distL="114300" distR="114300" simplePos="0" relativeHeight="251656192" behindDoc="0" locked="0" layoutInCell="1" allowOverlap="1" wp14:anchorId="4DE2068E" wp14:editId="472C00AD">
+              <wp:anchor distT="0" distB="0" distL="114300" distR="114300" simplePos="0" relativeHeight="251689984" behindDoc="0" locked="0" layoutInCell="1" allowOverlap="1" wp14:anchorId="4DE2068E" wp14:editId="472C00AD">
                 <wp:simplePos x="0" y="0"/>
                 <wp:positionH relativeFrom="column">
                   <wp:posOffset>2256155</wp:posOffset>
@@ -8070,7 +8133,7 @@
           </mc:Choice>
           <mc:Fallback>
             <w:pict>
-              <v:line w14:anchorId="24208891" id="Straight Connector 393" o:spid="_x0000_s1026" style="position:absolute;flip:x;z-index:251656192;visibility:visible;mso-wrap-style:square;mso-width-percent:0;mso-height-percent:0;mso-wrap-distance-left:9pt;mso-wrap-distance-top:0;mso-wrap-distance-right:9pt;mso-wrap-distance-bottom:0;mso-position-horizontal:absolute;mso-position-horizontal-relative:text;mso-position-vertical:absolute;mso-position-vertical-relative:text;mso-width-percent:0;mso-height-percent:0;mso-width-relative:margin;mso-height-relative:margin" from="177.65pt,.4pt" to="189.35pt,17.5pt" o:gfxdata="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" strokecolor="black [3200]">
+              <v:line w14:anchorId="4DAB1267" id="Straight Connector 393" o:spid="_x0000_s1026" style="position:absolute;flip:x;z-index:251689984;visibility:visible;mso-wrap-style:square;mso-width-percent:0;mso-height-percent:0;mso-wrap-distance-left:9pt;mso-wrap-distance-top:0;mso-wrap-distance-right:9pt;mso-wrap-distance-bottom:0;mso-position-horizontal:absolute;mso-position-horizontal-relative:text;mso-position-vertical:absolute;mso-position-vertical-relative:text;mso-width-percent:0;mso-height-percent:0;mso-width-relative:margin;mso-height-relative:margin" from="177.65pt,.4pt" to="189.35pt,17.5pt" o:gfxdata="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" strokecolor="black [3200]">
                 <v:stroke endarrowwidth="wide" endarrowlength="long"/>
                 <v:shadow on="t" color="black" opacity="24903f" origin=",.5" offset="0,.55556mm"/>
               </v:line>
@@ -8086,7 +8149,7 @@
         <mc:AlternateContent>
           <mc:Choice Requires="wps">
             <w:drawing>
-              <wp:anchor distT="0" distB="0" distL="114300" distR="114300" simplePos="0" relativeHeight="251606016" behindDoc="0" locked="0" layoutInCell="1" allowOverlap="1" wp14:anchorId="6DD6CE5B" wp14:editId="7E22C1BD">
+              <wp:anchor distT="0" distB="0" distL="114300" distR="114300" simplePos="0" relativeHeight="251617280" behindDoc="0" locked="0" layoutInCell="1" allowOverlap="1" wp14:anchorId="6DD6CE5B" wp14:editId="7E22C1BD">
                 <wp:simplePos x="0" y="0"/>
                 <wp:positionH relativeFrom="column">
                   <wp:posOffset>3947795</wp:posOffset>
@@ -8138,7 +8201,7 @@
           </mc:Choice>
           <mc:Fallback>
             <w:pict>
-              <v:shape w14:anchorId="29597F82" id="Straight Arrow Connector 338" o:spid="_x0000_s1026" type="#_x0000_t32" style="position:absolute;margin-left:310.85pt;margin-top:9.1pt;width:71.4pt;height:0;z-index:251606016;visibility:visible;mso-wrap-style:square;mso-wrap-distance-left:9pt;mso-wrap-distance-top:0;mso-wrap-distance-right:9pt;mso-wrap-distance-bottom:0;mso-position-horizontal:absolute;mso-position-horizontal-relative:text;mso-position-vertical:absolute;mso-position-vertical-relative:text" o:gfxdata="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" strokecolor="black [3200]" strokeweight="2pt">
+              <v:shape w14:anchorId="7C96D43C" id="Straight Arrow Connector 338" o:spid="_x0000_s1026" type="#_x0000_t32" style="position:absolute;margin-left:310.85pt;margin-top:9.1pt;width:71.4pt;height:0;z-index:251617280;visibility:visible;mso-wrap-style:square;mso-wrap-distance-left:9pt;mso-wrap-distance-top:0;mso-wrap-distance-right:9pt;mso-wrap-distance-bottom:0;mso-position-horizontal:absolute;mso-position-horizontal-relative:text;mso-position-vertical:absolute;mso-position-vertical-relative:text" o:gfxdata="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" strokecolor="black [3200]" strokeweight="2pt">
                 <v:stroke endarrow="block" endarrowwidth="wide"/>
                 <v:shadow on="t" color="black" opacity="24903f" origin=",.5" offset="0,.55556mm"/>
               </v:shape>
@@ -8154,7 +8217,7 @@
         <mc:AlternateContent>
           <mc:Choice Requires="wps">
             <w:drawing>
-              <wp:anchor distT="0" distB="0" distL="114300" distR="114300" simplePos="0" relativeHeight="251609088" behindDoc="0" locked="0" layoutInCell="1" allowOverlap="1" wp14:anchorId="0B48AB4C" wp14:editId="166F6826">
+              <wp:anchor distT="0" distB="0" distL="114300" distR="114300" simplePos="0" relativeHeight="251626496" behindDoc="0" locked="0" layoutInCell="1" allowOverlap="1" wp14:anchorId="0B48AB4C" wp14:editId="166F6826">
                 <wp:simplePos x="0" y="0"/>
                 <wp:positionH relativeFrom="column">
                   <wp:posOffset>4351655</wp:posOffset>
@@ -8212,7 +8275,7 @@
           </mc:Choice>
           <mc:Fallback>
             <w:pict>
-              <v:line w14:anchorId="0D6D69AD" id="Straight Connector 341" o:spid="_x0000_s1026" style="position:absolute;flip:x;z-index:251609088;visibility:visible;mso-wrap-style:square;mso-width-percent:0;mso-height-percent:0;mso-wrap-distance-left:9pt;mso-wrap-distance-top:0;mso-wrap-distance-right:9pt;mso-wrap-distance-bottom:0;mso-position-horizontal:absolute;mso-position-horizontal-relative:text;mso-position-vertical:absolute;mso-position-vertical-relative:text;mso-width-percent:0;mso-height-percent:0;mso-width-relative:margin;mso-height-relative:margin" from="342.65pt,1.6pt" to="354.35pt,18.7pt" o:gfxdata="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" strokecolor="black [3200]">
+              <v:line w14:anchorId="7B1026F4" id="Straight Connector 341" o:spid="_x0000_s1026" style="position:absolute;flip:x;z-index:251626496;visibility:visible;mso-wrap-style:square;mso-width-percent:0;mso-height-percent:0;mso-wrap-distance-left:9pt;mso-wrap-distance-top:0;mso-wrap-distance-right:9pt;mso-wrap-distance-bottom:0;mso-position-horizontal:absolute;mso-position-horizontal-relative:text;mso-position-vertical:absolute;mso-position-vertical-relative:text;mso-width-percent:0;mso-height-percent:0;mso-width-relative:margin;mso-height-relative:margin" from="342.65pt,1.6pt" to="354.35pt,18.7pt" o:gfxdata="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" strokecolor="black [3200]">
                 <v:stroke endarrowwidth="wide" endarrowlength="long"/>
                 <v:shadow on="t" color="black" opacity="24903f" origin=",.5" offset="0,.55556mm"/>
               </v:line>
@@ -8228,7 +8291,7 @@
         <mc:AlternateContent>
           <mc:Choice Requires="wps">
             <w:drawing>
-              <wp:anchor distT="0" distB="0" distL="114300" distR="114300" simplePos="0" relativeHeight="251655168" behindDoc="0" locked="0" layoutInCell="1" allowOverlap="1" wp14:anchorId="42DD711F" wp14:editId="4AFB3047">
+              <wp:anchor distT="0" distB="0" distL="114300" distR="114300" simplePos="0" relativeHeight="251686912" behindDoc="0" locked="0" layoutInCell="1" allowOverlap="1" wp14:anchorId="42DD711F" wp14:editId="4AFB3047">
                 <wp:simplePos x="0" y="0"/>
                 <wp:positionH relativeFrom="column">
                   <wp:posOffset>1798955</wp:posOffset>
@@ -8286,7 +8349,7 @@
           </mc:Choice>
           <mc:Fallback>
             <w:pict>
-              <v:shape w14:anchorId="5F85DF10" id="Straight Arrow Connector 392" o:spid="_x0000_s1026" type="#_x0000_t32" style="position:absolute;margin-left:141.65pt;margin-top:7.6pt;width:93pt;height:0;z-index:251655168;visibility:visible;mso-wrap-style:square;mso-width-percent:0;mso-height-percent:0;mso-wrap-distance-left:9pt;mso-wrap-distance-top:0;mso-wrap-distance-right:9pt;mso-wrap-distance-bottom:0;mso-position-horizontal:absolute;mso-position-horizontal-relative:text;mso-position-vertical:absolute;mso-position-vertical-relative:text;mso-width-percent:0;mso-height-percent:0;mso-width-relative:margin;mso-height-relative:margin" o:gfxdata="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" strokecolor="black [3200]" strokeweight="2pt">
+              <v:shape w14:anchorId="28D8BBD5" id="Straight Arrow Connector 392" o:spid="_x0000_s1026" type="#_x0000_t32" style="position:absolute;margin-left:141.65pt;margin-top:7.6pt;width:93pt;height:0;z-index:251686912;visibility:visible;mso-wrap-style:square;mso-width-percent:0;mso-height-percent:0;mso-wrap-distance-left:9pt;mso-wrap-distance-top:0;mso-wrap-distance-right:9pt;mso-wrap-distance-bottom:0;mso-position-horizontal:absolute;mso-position-horizontal-relative:text;mso-position-vertical:absolute;mso-position-vertical-relative:text;mso-width-percent:0;mso-height-percent:0;mso-width-relative:margin;mso-height-relative:margin" o:gfxdata="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" strokecolor="black [3200]" strokeweight="2pt">
                 <v:stroke endarrow="block" endarrowwidth="wide"/>
                 <v:shadow on="t" color="black" opacity="24903f" origin=",.5" offset="0,.55556mm"/>
               </v:shape>
@@ -8323,7 +8386,7 @@
         <mc:AlternateContent>
           <mc:Choice Requires="wps">
             <w:drawing>
-              <wp:anchor distT="0" distB="0" distL="114300" distR="114300" simplePos="0" relativeHeight="251653120" behindDoc="0" locked="0" layoutInCell="1" allowOverlap="1" wp14:anchorId="45611852" wp14:editId="2177EFA8">
+              <wp:anchor distT="0" distB="0" distL="114300" distR="114300" simplePos="0" relativeHeight="251680768" behindDoc="0" locked="0" layoutInCell="1" allowOverlap="1" wp14:anchorId="45611852" wp14:editId="2177EFA8">
                 <wp:simplePos x="0" y="0"/>
                 <wp:positionH relativeFrom="column">
                   <wp:posOffset>191135</wp:posOffset>
@@ -8387,7 +8450,7 @@
           </mc:Choice>
           <mc:Fallback>
             <w:pict>
-              <v:line w14:anchorId="475CEE2A" id="Straight Connector 389" o:spid="_x0000_s1026" style="position:absolute;flip:y;z-index:251653120;visibility:visible;mso-wrap-style:square;mso-width-percent:0;mso-height-percent:0;mso-wrap-distance-left:9pt;mso-wrap-distance-top:0;mso-wrap-distance-right:9pt;mso-wrap-distance-bottom:0;mso-position-horizontal:absolute;mso-position-horizontal-relative:text;mso-position-vertical:absolute;mso-position-vertical-relative:text;mso-width-percent:0;mso-height-percent:0;mso-width-relative:margin;mso-height-relative:margin" from="15.05pt,9.4pt" to="486.95pt,9.7pt" o:gfxdata="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" strokecolor="black [3200]" strokeweight="2.25pt">
+              <v:line w14:anchorId="0272C348" id="Straight Connector 389" o:spid="_x0000_s1026" style="position:absolute;flip:y;z-index:251680768;visibility:visible;mso-wrap-style:square;mso-width-percent:0;mso-height-percent:0;mso-wrap-distance-left:9pt;mso-wrap-distance-top:0;mso-wrap-distance-right:9pt;mso-wrap-distance-bottom:0;mso-position-horizontal:absolute;mso-position-horizontal-relative:text;mso-position-vertical:absolute;mso-position-vertical-relative:text;mso-width-percent:0;mso-height-percent:0;mso-width-relative:margin;mso-height-relative:margin" from="15.05pt,9.4pt" to="486.95pt,9.7pt" o:gfxdata="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" strokecolor="black [3200]" strokeweight="2.25pt">
                 <v:stroke dashstyle="dash"/>
               </v:line>
             </w:pict>
@@ -8409,7 +8472,7 @@
         <mc:AlternateContent>
           <mc:Choice Requires="wps">
             <w:drawing>
-              <wp:anchor distT="0" distB="0" distL="114300" distR="114300" simplePos="0" relativeHeight="251691008" behindDoc="0" locked="0" layoutInCell="1" allowOverlap="1" wp14:anchorId="18761996" wp14:editId="1131CE09">
+              <wp:anchor distT="0" distB="0" distL="114300" distR="114300" simplePos="0" relativeHeight="251724800" behindDoc="0" locked="0" layoutInCell="1" allowOverlap="1" wp14:anchorId="18761996" wp14:editId="1131CE09">
                 <wp:simplePos x="0" y="0"/>
                 <wp:positionH relativeFrom="column">
                   <wp:posOffset>4176395</wp:posOffset>
@@ -8480,7 +8543,7 @@
           </mc:Choice>
           <mc:Fallback>
             <w:pict>
-              <v:shape w14:anchorId="18761996" id="Text Box 483" o:spid="_x0000_s1047" type="#_x0000_t202" style="position:absolute;margin-left:328.85pt;margin-top:6.7pt;width:38.4pt;height:23.4pt;z-index:251691008;visibility:visible;mso-wrap-style:square;mso-width-percent:0;mso-height-percent:0;mso-wrap-distance-left:9pt;mso-wrap-distance-top:0;mso-wrap-distance-right:9pt;mso-wrap-distance-bottom:0;mso-position-horizontal:absolute;mso-position-horizontal-relative:text;mso-position-vertical:absolute;mso-position-vertical-relative:text;mso-width-percent:0;mso-height-percent:0;mso-width-relative:margin;mso-height-relative:margin;v-text-anchor:top" o:gfxdata="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" filled="f" stroked="f" strokeweight=".5pt">
+              <v:shape w14:anchorId="18761996" id="Text Box 483" o:spid="_x0000_s1047" type="#_x0000_t202" style="position:absolute;margin-left:328.85pt;margin-top:6.7pt;width:38.4pt;height:23.4pt;z-index:251724800;visibility:visible;mso-wrap-style:square;mso-width-percent:0;mso-height-percent:0;mso-wrap-distance-left:9pt;mso-wrap-distance-top:0;mso-wrap-distance-right:9pt;mso-wrap-distance-bottom:0;mso-position-horizontal:absolute;mso-position-horizontal-relative:text;mso-position-vertical:absolute;mso-position-vertical-relative:text;mso-width-percent:0;mso-height-percent:0;mso-width-relative:margin;mso-height-relative:margin;v-text-anchor:top" o:gfxdata="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" filled="f" stroked="f" strokeweight=".5pt">
                 <v:textbox>
                   <w:txbxContent>
                     <w:p>
@@ -8515,7 +8578,7 @@
         <mc:AlternateContent>
           <mc:Choice Requires="wps">
             <w:drawing>
-              <wp:anchor distT="0" distB="0" distL="114300" distR="114300" simplePos="0" relativeHeight="251676672" behindDoc="0" locked="0" layoutInCell="1" allowOverlap="1" wp14:anchorId="04E11B21" wp14:editId="3EB9E61E">
+              <wp:anchor distT="0" distB="0" distL="114300" distR="114300" simplePos="0" relativeHeight="251712512" behindDoc="0" locked="0" layoutInCell="1" allowOverlap="1" wp14:anchorId="04E11B21" wp14:editId="3EB9E61E">
                 <wp:simplePos x="0" y="0"/>
                 <wp:positionH relativeFrom="column">
                   <wp:posOffset>4885055</wp:posOffset>
@@ -8591,7 +8654,7 @@
           </mc:Choice>
           <mc:Fallback>
             <w:pict>
-              <v:rect w14:anchorId="04E11B21" id="_x0000_s1048" style="position:absolute;margin-left:384.65pt;margin-top:12.1pt;width:85.2pt;height:39pt;z-index:251676672;visibility:visible;mso-wrap-style:square;mso-width-percent:0;mso-height-percent:0;mso-wrap-distance-left:9pt;mso-wrap-distance-top:0;mso-wrap-distance-right:9pt;mso-wrap-distance-bottom:0;mso-position-horizontal:absolute;mso-position-horizontal-relative:text;mso-position-vertical:absolute;mso-position-vertical-relative:text;mso-width-percent:0;mso-height-percent:0;mso-width-relative:margin;mso-height-relative:margin;v-text-anchor:top" o:gfxdata="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" fillcolor="yellow">
+              <v:rect w14:anchorId="04E11B21" id="_x0000_s1048" style="position:absolute;margin-left:384.65pt;margin-top:12.1pt;width:85.2pt;height:39pt;z-index:251712512;visibility:visible;mso-wrap-style:square;mso-width-percent:0;mso-height-percent:0;mso-wrap-distance-left:9pt;mso-wrap-distance-top:0;mso-wrap-distance-right:9pt;mso-wrap-distance-bottom:0;mso-position-horizontal:absolute;mso-position-horizontal-relative:text;mso-position-vertical:absolute;mso-position-vertical-relative:text;mso-width-percent:0;mso-height-percent:0;mso-width-relative:margin;mso-height-relative:margin;v-text-anchor:top" o:gfxdata="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" fillcolor="yellow">
                 <v:textbox>
                   <w:txbxContent>
                     <w:p>
@@ -8623,7 +8686,7 @@
         <mc:AlternateContent>
           <mc:Choice Requires="wps">
             <w:drawing>
-              <wp:anchor distT="0" distB="0" distL="114300" distR="114300" simplePos="0" relativeHeight="251675648" behindDoc="0" locked="0" layoutInCell="1" allowOverlap="1" wp14:anchorId="4C96E209" wp14:editId="7CBDE53C">
+              <wp:anchor distT="0" distB="0" distL="114300" distR="114300" simplePos="0" relativeHeight="251709440" behindDoc="0" locked="0" layoutInCell="1" allowOverlap="1" wp14:anchorId="4C96E209" wp14:editId="7CBDE53C">
                 <wp:simplePos x="0" y="0"/>
                 <wp:positionH relativeFrom="column">
                   <wp:posOffset>2065655</wp:posOffset>
@@ -8694,7 +8757,7 @@
           </mc:Choice>
           <mc:Fallback>
             <w:pict>
-              <v:shape w14:anchorId="4C96E209" id="Text Box 398" o:spid="_x0000_s1049" type="#_x0000_t202" style="position:absolute;margin-left:162.65pt;margin-top:6.7pt;width:51pt;height:23.4pt;z-index:251675648;visibility:visible;mso-wrap-style:square;mso-width-percent:0;mso-height-percent:0;mso-wrap-distance-left:9pt;mso-wrap-distance-top:0;mso-wrap-distance-right:9pt;mso-wrap-distance-bottom:0;mso-position-horizontal:absolute;mso-position-horizontal-relative:text;mso-position-vertical:absolute;mso-position-vertical-relative:text;mso-width-percent:0;mso-height-percent:0;mso-width-relative:margin;mso-height-relative:margin;v-text-anchor:top" o:gfxdata="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" filled="f" stroked="f" strokeweight=".5pt">
+              <v:shape w14:anchorId="4C96E209" id="Text Box 398" o:spid="_x0000_s1049" type="#_x0000_t202" style="position:absolute;margin-left:162.65pt;margin-top:6.7pt;width:51pt;height:23.4pt;z-index:251709440;visibility:visible;mso-wrap-style:square;mso-width-percent:0;mso-height-percent:0;mso-wrap-distance-left:9pt;mso-wrap-distance-top:0;mso-wrap-distance-right:9pt;mso-wrap-distance-bottom:0;mso-position-horizontal:absolute;mso-position-horizontal-relative:text;mso-position-vertical:absolute;mso-position-vertical-relative:text;mso-width-percent:0;mso-height-percent:0;mso-width-relative:margin;mso-height-relative:margin;v-text-anchor:top" o:gfxdata="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" filled="f" stroked="f" strokeweight=".5pt">
                 <v:textbox>
                   <w:txbxContent>
                     <w:p>
@@ -8736,7 +8799,7 @@
         <mc:AlternateContent>
           <mc:Choice Requires="wps">
             <w:drawing>
-              <wp:anchor distT="0" distB="0" distL="114300" distR="114300" simplePos="0" relativeHeight="251689984" behindDoc="0" locked="0" layoutInCell="1" allowOverlap="1" wp14:anchorId="57DDE10B" wp14:editId="1C1034EC">
+              <wp:anchor distT="0" distB="0" distL="114300" distR="114300" simplePos="0" relativeHeight="251721728" behindDoc="0" locked="0" layoutInCell="1" allowOverlap="1" wp14:anchorId="57DDE10B" wp14:editId="1C1034EC">
                 <wp:simplePos x="0" y="0"/>
                 <wp:positionH relativeFrom="column">
                   <wp:posOffset>4290695</wp:posOffset>
@@ -8794,7 +8857,7 @@
           </mc:Choice>
           <mc:Fallback>
             <w:pict>
-              <v:line w14:anchorId="718A37D0" id="Straight Connector 482" o:spid="_x0000_s1026" style="position:absolute;flip:x;z-index:251689984;visibility:visible;mso-wrap-style:square;mso-width-percent:0;mso-height-percent:0;mso-wrap-distance-left:9pt;mso-wrap-distance-top:0;mso-wrap-distance-right:9pt;mso-wrap-distance-bottom:0;mso-position-horizontal:absolute;mso-position-horizontal-relative:text;mso-position-vertical:absolute;mso-position-vertical-relative:text;mso-width-percent:0;mso-height-percent:0;mso-width-relative:margin;mso-height-relative:margin" from="337.85pt,10pt" to="349.55pt,27.1pt" o:gfxdata="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" strokecolor="black [3200]">
+              <v:line w14:anchorId="5582CF1A" id="Straight Connector 482" o:spid="_x0000_s1026" style="position:absolute;flip:x;z-index:251721728;visibility:visible;mso-wrap-style:square;mso-width-percent:0;mso-height-percent:0;mso-wrap-distance-left:9pt;mso-wrap-distance-top:0;mso-wrap-distance-right:9pt;mso-wrap-distance-bottom:0;mso-position-horizontal:absolute;mso-position-horizontal-relative:text;mso-position-vertical:absolute;mso-position-vertical-relative:text;mso-width-percent:0;mso-height-percent:0;mso-width-relative:margin;mso-height-relative:margin" from="337.85pt,10pt" to="349.55pt,27.1pt" o:gfxdata="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" strokecolor="black [3200]">
                 <v:stroke endarrowwidth="wide"/>
                 <v:shadow on="t" color="black" opacity="24903f" origin=",.5" offset="0,.55556mm"/>
               </v:line>
@@ -8810,7 +8873,7 @@
         <mc:AlternateContent>
           <mc:Choice Requires="wps">
             <w:drawing>
-              <wp:anchor distT="0" distB="0" distL="114300" distR="114300" simplePos="0" relativeHeight="251674624" behindDoc="0" locked="0" layoutInCell="1" allowOverlap="1" wp14:anchorId="416C6CCB" wp14:editId="34CAFA9B">
+              <wp:anchor distT="0" distB="0" distL="114300" distR="114300" simplePos="0" relativeHeight="251705344" behindDoc="0" locked="0" layoutInCell="1" allowOverlap="1" wp14:anchorId="416C6CCB" wp14:editId="34CAFA9B">
                 <wp:simplePos x="0" y="0"/>
                 <wp:positionH relativeFrom="column">
                   <wp:posOffset>2210435</wp:posOffset>
@@ -8868,7 +8931,7 @@
           </mc:Choice>
           <mc:Fallback>
             <w:pict>
-              <v:line w14:anchorId="539ACF94" id="Straight Connector 397" o:spid="_x0000_s1026" style="position:absolute;flip:x;z-index:251674624;visibility:visible;mso-wrap-style:square;mso-width-percent:0;mso-height-percent:0;mso-wrap-distance-left:9pt;mso-wrap-distance-top:0;mso-wrap-distance-right:9pt;mso-wrap-distance-bottom:0;mso-position-horizontal:absolute;mso-position-horizontal-relative:text;mso-position-vertical:absolute;mso-position-vertical-relative:text;mso-width-percent:0;mso-height-percent:0;mso-width-relative:margin;mso-height-relative:margin" from="174.05pt,9.4pt" to="185.75pt,26.5pt" o:gfxdata="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" strokecolor="black [3200]">
+              <v:line w14:anchorId="3BD57135" id="Straight Connector 397" o:spid="_x0000_s1026" style="position:absolute;flip:x;z-index:251705344;visibility:visible;mso-wrap-style:square;mso-width-percent:0;mso-height-percent:0;mso-wrap-distance-left:9pt;mso-wrap-distance-top:0;mso-wrap-distance-right:9pt;mso-wrap-distance-bottom:0;mso-position-horizontal:absolute;mso-position-horizontal-relative:text;mso-position-vertical:absolute;mso-position-vertical-relative:text;mso-width-percent:0;mso-height-percent:0;mso-width-relative:margin;mso-height-relative:margin" from="174.05pt,9.4pt" to="185.75pt,26.5pt" o:gfxdata="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" strokecolor="black [3200]">
                 <v:stroke endarrowwidth="wide" endarrowlength="long"/>
                 <v:shadow on="t" color="black" opacity="24903f" origin=",.5" offset="0,.55556mm"/>
               </v:line>
@@ -8884,7 +8947,7 @@
         <mc:AlternateContent>
           <mc:Choice Requires="wps">
             <w:drawing>
-              <wp:anchor distT="0" distB="0" distL="114300" distR="114300" simplePos="0" relativeHeight="251658240" behindDoc="0" locked="0" layoutInCell="1" allowOverlap="1" wp14:anchorId="0B85E055" wp14:editId="69FCE0FA">
+              <wp:anchor distT="0" distB="0" distL="114300" distR="114300" simplePos="0" relativeHeight="251696128" behindDoc="0" locked="0" layoutInCell="1" allowOverlap="1" wp14:anchorId="0B85E055" wp14:editId="69FCE0FA">
                 <wp:simplePos x="0" y="0"/>
                 <wp:positionH relativeFrom="column">
                   <wp:posOffset>671195</wp:posOffset>
@@ -8960,7 +9023,7 @@
           </mc:Choice>
           <mc:Fallback>
             <w:pict>
-              <v:rect w14:anchorId="0B85E055" id="_x0000_s1050" style="position:absolute;margin-left:52.85pt;margin-top:3.7pt;width:85.2pt;height:27pt;z-index:251658240;visibility:visible;mso-wrap-style:square;mso-width-percent:0;mso-height-percent:0;mso-wrap-distance-left:9pt;mso-wrap-distance-top:0;mso-wrap-distance-right:9pt;mso-wrap-distance-bottom:0;mso-position-horizontal:absolute;mso-position-horizontal-relative:text;mso-position-vertical:absolute;mso-position-vertical-relative:text;mso-width-percent:0;mso-height-percent:0;mso-width-relative:margin;mso-height-relative:margin;v-text-anchor:top" o:gfxdata="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" fillcolor="yellow">
+              <v:rect w14:anchorId="0B85E055" id="_x0000_s1050" style="position:absolute;margin-left:52.85pt;margin-top:3.7pt;width:85.2pt;height:27pt;z-index:251696128;visibility:visible;mso-wrap-style:square;mso-width-percent:0;mso-height-percent:0;mso-wrap-distance-left:9pt;mso-wrap-distance-top:0;mso-wrap-distance-right:9pt;mso-wrap-distance-bottom:0;mso-position-horizontal:absolute;mso-position-horizontal-relative:text;mso-position-vertical:absolute;mso-position-vertical-relative:text;mso-width-percent:0;mso-height-percent:0;mso-width-relative:margin;mso-height-relative:margin;v-text-anchor:top" o:gfxdata="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" fillcolor="yellow">
                 <v:textbox>
                   <w:txbxContent>
                     <w:p>
@@ -8999,7 +9062,7 @@
         <mc:AlternateContent>
           <mc:Choice Requires="wps">
             <w:drawing>
-              <wp:anchor distT="0" distB="0" distL="114300" distR="114300" simplePos="0" relativeHeight="251677696" behindDoc="0" locked="0" layoutInCell="1" allowOverlap="1" wp14:anchorId="0056CDD2" wp14:editId="254FBA67">
+              <wp:anchor distT="0" distB="0" distL="114300" distR="114300" simplePos="0" relativeHeight="251715584" behindDoc="0" locked="0" layoutInCell="1" allowOverlap="1" wp14:anchorId="0056CDD2" wp14:editId="254FBA67">
                 <wp:simplePos x="0" y="0"/>
                 <wp:positionH relativeFrom="column">
                   <wp:posOffset>3970655</wp:posOffset>
@@ -9052,7 +9115,7 @@
           </mc:Choice>
           <mc:Fallback>
             <w:pict>
-              <v:shape w14:anchorId="7434AD6C" id="Straight Arrow Connector 480" o:spid="_x0000_s1026" type="#_x0000_t32" style="position:absolute;margin-left:312.65pt;margin-top:3.7pt;width:71.4pt;height:0;z-index:251677696;visibility:visible;mso-wrap-style:square;mso-wrap-distance-left:9pt;mso-wrap-distance-top:0;mso-wrap-distance-right:9pt;mso-wrap-distance-bottom:0;mso-position-horizontal:absolute;mso-position-horizontal-relative:text;mso-position-vertical:absolute;mso-position-vertical-relative:text" o:gfxdata="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" strokecolor="black [3200]" strokeweight="2pt">
+              <v:shape w14:anchorId="3B7AB136" id="Straight Arrow Connector 480" o:spid="_x0000_s1026" type="#_x0000_t32" style="position:absolute;margin-left:312.65pt;margin-top:3.7pt;width:71.4pt;height:0;z-index:251715584;visibility:visible;mso-wrap-style:square;mso-wrap-distance-left:9pt;mso-wrap-distance-top:0;mso-wrap-distance-right:9pt;mso-wrap-distance-bottom:0;mso-position-horizontal:absolute;mso-position-horizontal-relative:text;mso-position-vertical:absolute;mso-position-vertical-relative:text" o:gfxdata="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" strokecolor="black [3200]" strokeweight="2pt">
                 <v:stroke startarrow="block" startarrowwidth="wide" endarrow="block" endarrowwidth="wide"/>
                 <v:shadow on="t" color="black" opacity="24903f" origin=",.5" offset="0,.55556mm"/>
               </v:shape>
@@ -9068,7 +9131,7 @@
         <mc:AlternateContent>
           <mc:Choice Requires="wps">
             <w:drawing>
-              <wp:anchor distT="0" distB="0" distL="114300" distR="114300" simplePos="0" relativeHeight="251673600" behindDoc="0" locked="0" layoutInCell="1" allowOverlap="1" wp14:anchorId="1240EBCF" wp14:editId="7EAEC440">
+              <wp:anchor distT="0" distB="0" distL="114300" distR="114300" simplePos="0" relativeHeight="251701248" behindDoc="0" locked="0" layoutInCell="1" allowOverlap="1" wp14:anchorId="1240EBCF" wp14:editId="7EAEC440">
                 <wp:simplePos x="0" y="0"/>
                 <wp:positionH relativeFrom="column">
                   <wp:posOffset>1776095</wp:posOffset>
@@ -9126,7 +9189,7 @@
           </mc:Choice>
           <mc:Fallback>
             <w:pict>
-              <v:shape w14:anchorId="46F9675B" id="Straight Arrow Connector 396" o:spid="_x0000_s1026" type="#_x0000_t32" style="position:absolute;margin-left:139.85pt;margin-top:2.8pt;width:93pt;height:0;z-index:251673600;visibility:visible;mso-wrap-style:square;mso-width-percent:0;mso-height-percent:0;mso-wrap-distance-left:9pt;mso-wrap-distance-top:0;mso-wrap-distance-right:9pt;mso-wrap-distance-bottom:0;mso-position-horizontal:absolute;mso-position-horizontal-relative:text;mso-position-vertical:absolute;mso-position-vertical-relative:text;mso-width-percent:0;mso-height-percent:0;mso-width-relative:margin;mso-height-relative:margin" o:gfxdata="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" strokecolor="black [3200]" strokeweight="2pt">
+              <v:shape w14:anchorId="68AB6903" id="Straight Arrow Connector 396" o:spid="_x0000_s1026" type="#_x0000_t32" style="position:absolute;margin-left:139.85pt;margin-top:2.8pt;width:93pt;height:0;z-index:251701248;visibility:visible;mso-wrap-style:square;mso-width-percent:0;mso-height-percent:0;mso-wrap-distance-left:9pt;mso-wrap-distance-top:0;mso-wrap-distance-right:9pt;mso-wrap-distance-bottom:0;mso-position-horizontal:absolute;mso-position-horizontal-relative:text;mso-position-vertical:absolute;mso-position-vertical-relative:text;mso-width-percent:0;mso-height-percent:0;mso-width-relative:margin;mso-height-relative:margin" o:gfxdata="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" strokecolor="black [3200]" strokeweight="2pt">
                 <v:stroke endarrow="block" endarrowwidth="wide"/>
                 <v:shadow on="t" color="black" opacity="24903f" origin=",.5" offset="0,.55556mm"/>
               </v:shape>
@@ -9149,7 +9212,7 @@
         <mc:AlternateContent>
           <mc:Choice Requires="wps">
             <w:drawing>
-              <wp:anchor distT="0" distB="0" distL="114300" distR="114300" simplePos="0" relativeHeight="251693056" behindDoc="0" locked="0" layoutInCell="1" allowOverlap="1" wp14:anchorId="0C3EAFA8" wp14:editId="11ABCC5B">
+              <wp:anchor distT="0" distB="0" distL="114300" distR="114300" simplePos="0" relativeHeight="251730944" behindDoc="0" locked="0" layoutInCell="1" allowOverlap="1" wp14:anchorId="0C3EAFA8" wp14:editId="11ABCC5B">
                 <wp:simplePos x="0" y="0"/>
                 <wp:positionH relativeFrom="column">
                   <wp:posOffset>5387975</wp:posOffset>
@@ -9220,7 +9283,7 @@
           </mc:Choice>
           <mc:Fallback>
             <w:pict>
-              <v:shape w14:anchorId="0C3EAFA8" id="Text Box 485" o:spid="_x0000_s1051" type="#_x0000_t202" style="position:absolute;margin-left:424.25pt;margin-top:13.9pt;width:38.4pt;height:23.4pt;z-index:251693056;visibility:visible;mso-wrap-style:square;mso-width-percent:0;mso-height-percent:0;mso-wrap-distance-left:9pt;mso-wrap-distance-top:0;mso-wrap-distance-right:9pt;mso-wrap-distance-bottom:0;mso-position-horizontal:absolute;mso-position-horizontal-relative:text;mso-position-vertical:absolute;mso-position-vertical-relative:text;mso-width-percent:0;mso-height-percent:0;mso-width-relative:margin;mso-height-relative:margin;v-text-anchor:top" o:gfxdata="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" filled="f" stroked="f" strokeweight=".5pt">
+              <v:shape w14:anchorId="0C3EAFA8" id="Text Box 485" o:spid="_x0000_s1051" type="#_x0000_t202" style="position:absolute;margin-left:424.25pt;margin-top:13.9pt;width:38.4pt;height:23.4pt;z-index:251730944;visibility:visible;mso-wrap-style:square;mso-width-percent:0;mso-height-percent:0;mso-wrap-distance-left:9pt;mso-wrap-distance-top:0;mso-wrap-distance-right:9pt;mso-wrap-distance-bottom:0;mso-position-horizontal:absolute;mso-position-horizontal-relative:text;mso-position-vertical:absolute;mso-position-vertical-relative:text;mso-width-percent:0;mso-height-percent:0;mso-width-relative:margin;mso-height-relative:margin;v-text-anchor:top" o:gfxdata="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" filled="f" stroked="f" strokeweight=".5pt">
                 <v:textbox>
                   <w:txbxContent>
                     <w:p>
@@ -9255,7 +9318,7 @@
         <mc:AlternateContent>
           <mc:Choice Requires="wps">
             <w:drawing>
-              <wp:anchor distT="0" distB="0" distL="114300" distR="114300" simplePos="0" relativeHeight="251678720" behindDoc="0" locked="0" layoutInCell="1" allowOverlap="1" wp14:anchorId="68C12AAC" wp14:editId="06CB7157">
+              <wp:anchor distT="0" distB="0" distL="114300" distR="114300" simplePos="0" relativeHeight="251718656" behindDoc="0" locked="0" layoutInCell="1" allowOverlap="1" wp14:anchorId="68C12AAC" wp14:editId="06CB7157">
                 <wp:simplePos x="0" y="0"/>
                 <wp:positionH relativeFrom="column">
                   <wp:posOffset>5349240</wp:posOffset>
@@ -9313,7 +9376,7 @@
           </mc:Choice>
           <mc:Fallback>
             <w:pict>
-              <v:shape w14:anchorId="397D7587" id="Straight Arrow Connector 481" o:spid="_x0000_s1026" type="#_x0000_t32" style="position:absolute;margin-left:421.2pt;margin-top:10.3pt;width:0;height:29.1pt;flip:x;z-index:251678720;visibility:visible;mso-wrap-style:square;mso-width-percent:0;mso-height-percent:0;mso-wrap-distance-left:9pt;mso-wrap-distance-top:0;mso-wrap-distance-right:9pt;mso-wrap-distance-bottom:0;mso-position-horizontal:absolute;mso-position-horizontal-relative:text;mso-position-vertical:absolute;mso-position-vertical-relative:text;mso-width-percent:0;mso-height-percent:0;mso-width-relative:margin;mso-height-relative:margin" o:gfxdata="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" strokecolor="black [3200]" strokeweight="2pt">
+              <v:shape w14:anchorId="717FC141" id="Straight Arrow Connector 481" o:spid="_x0000_s1026" type="#_x0000_t32" style="position:absolute;margin-left:421.2pt;margin-top:10.3pt;width:0;height:29.1pt;flip:x;z-index:251718656;visibility:visible;mso-wrap-style:square;mso-width-percent:0;mso-height-percent:0;mso-wrap-distance-left:9pt;mso-wrap-distance-top:0;mso-wrap-distance-right:9pt;mso-wrap-distance-bottom:0;mso-position-horizontal:absolute;mso-position-horizontal-relative:text;mso-position-vertical:absolute;mso-position-vertical-relative:text;mso-width-percent:0;mso-height-percent:0;mso-width-relative:margin;mso-height-relative:margin" o:gfxdata="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" strokecolor="black [3200]" strokeweight="2pt">
                 <v:stroke endarrow="block" endarrowwidth="wide"/>
                 <v:shadow on="t" color="black" opacity="24903f" origin=",.5" offset="0,.55556mm"/>
               </v:shape>
@@ -9336,7 +9399,7 @@
         <mc:AlternateContent>
           <mc:Choice Requires="wps">
             <w:drawing>
-              <wp:anchor distT="0" distB="0" distL="114300" distR="114300" simplePos="0" relativeHeight="251692032" behindDoc="0" locked="0" layoutInCell="1" allowOverlap="1" wp14:anchorId="7E7488F7" wp14:editId="45C7C583">
+              <wp:anchor distT="0" distB="0" distL="114300" distR="114300" simplePos="0" relativeHeight="251727872" behindDoc="0" locked="0" layoutInCell="1" allowOverlap="1" wp14:anchorId="7E7488F7" wp14:editId="45C7C583">
                 <wp:simplePos x="0" y="0"/>
                 <wp:positionH relativeFrom="column">
                   <wp:posOffset>5262245</wp:posOffset>
@@ -9394,7 +9457,7 @@
           </mc:Choice>
           <mc:Fallback>
             <w:pict>
-              <v:line w14:anchorId="5BB6A7C1" id="Straight Connector 484" o:spid="_x0000_s1026" style="position:absolute;flip:x;z-index:251692032;visibility:visible;mso-wrap-style:square;mso-width-percent:0;mso-height-percent:0;mso-wrap-distance-left:9pt;mso-wrap-distance-top:0;mso-wrap-distance-right:9pt;mso-wrap-distance-bottom:0;mso-position-horizontal:absolute;mso-position-horizontal-relative:text;mso-position-vertical:absolute;mso-position-vertical-relative:text;mso-width-percent:0;mso-height-percent:0;mso-width-relative:margin;mso-height-relative:margin" from="414.35pt,4.9pt" to="427.25pt,16.3pt" o:gfxdata="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" strokecolor="black [3200]">
+              <v:line w14:anchorId="5E256285" id="Straight Connector 484" o:spid="_x0000_s1026" style="position:absolute;flip:x;z-index:251727872;visibility:visible;mso-wrap-style:square;mso-width-percent:0;mso-height-percent:0;mso-wrap-distance-left:9pt;mso-wrap-distance-top:0;mso-wrap-distance-right:9pt;mso-wrap-distance-bottom:0;mso-position-horizontal:absolute;mso-position-horizontal-relative:text;mso-position-vertical:absolute;mso-position-vertical-relative:text;mso-width-percent:0;mso-height-percent:0;mso-width-relative:margin;mso-height-relative:margin" from="414.35pt,4.9pt" to="427.25pt,16.3pt" o:gfxdata="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" strokecolor="black [3200]">
                 <v:stroke endarrowwidth="wide" endarrowlength="long"/>
                 <v:shadow on="t" color="black" opacity="24903f" origin=",.5" offset="0,.55556mm"/>
               </v:line>
@@ -9424,7 +9487,7 @@
         <mc:AlternateContent>
           <mc:Choice Requires="wps">
             <w:drawing>
-              <wp:anchor distT="0" distB="0" distL="114300" distR="114300" simplePos="0" relativeHeight="251698176" behindDoc="0" locked="0" layoutInCell="1" allowOverlap="1" wp14:anchorId="49DFE1BA" wp14:editId="1BF10131">
+              <wp:anchor distT="0" distB="0" distL="114300" distR="114300" simplePos="0" relativeHeight="251746304" behindDoc="0" locked="0" layoutInCell="1" allowOverlap="1" wp14:anchorId="49DFE1BA" wp14:editId="1BF10131">
                 <wp:simplePos x="0" y="0"/>
                 <wp:positionH relativeFrom="column">
                   <wp:posOffset>3467735</wp:posOffset>
@@ -9495,7 +9558,7 @@
           </mc:Choice>
           <mc:Fallback>
             <w:pict>
-              <v:shape w14:anchorId="49DFE1BA" id="Text Box 491" o:spid="_x0000_s1052" type="#_x0000_t202" style="position:absolute;margin-left:273.05pt;margin-top:3.1pt;width:55.2pt;height:23.4pt;z-index:251698176;visibility:visible;mso-wrap-style:square;mso-width-percent:0;mso-height-percent:0;mso-wrap-distance-left:9pt;mso-wrap-distance-top:0;mso-wrap-distance-right:9pt;mso-wrap-distance-bottom:0;mso-position-horizontal:absolute;mso-position-horizontal-relative:text;mso-position-vertical:absolute;mso-position-vertical-relative:text;mso-width-percent:0;mso-height-percent:0;mso-width-relative:margin;mso-height-relative:margin;v-text-anchor:top" o:gfxdata="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" filled="f" stroked="f" strokeweight=".5pt">
+              <v:shape w14:anchorId="49DFE1BA" id="Text Box 491" o:spid="_x0000_s1052" type="#_x0000_t202" style="position:absolute;margin-left:273.05pt;margin-top:3.1pt;width:55.2pt;height:23.4pt;z-index:251746304;visibility:visible;mso-wrap-style:square;mso-width-percent:0;mso-height-percent:0;mso-wrap-distance-left:9pt;mso-wrap-distance-top:0;mso-wrap-distance-right:9pt;mso-wrap-distance-bottom:0;mso-position-horizontal:absolute;mso-position-horizontal-relative:text;mso-position-vertical:absolute;mso-position-vertical-relative:text;mso-width-percent:0;mso-height-percent:0;mso-width-relative:margin;mso-height-relative:margin;v-text-anchor:top" o:gfxdata="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" filled="f" stroked="f" strokeweight=".5pt">
                 <v:textbox>
                   <w:txbxContent>
                     <w:p>
@@ -9530,7 +9593,7 @@
         <mc:AlternateContent>
           <mc:Choice Requires="wps">
             <w:drawing>
-              <wp:anchor distT="0" distB="0" distL="114300" distR="114300" simplePos="0" relativeHeight="251697152" behindDoc="0" locked="0" layoutInCell="1" allowOverlap="1" wp14:anchorId="24F175CD" wp14:editId="07C77D09">
+              <wp:anchor distT="0" distB="0" distL="114300" distR="114300" simplePos="0" relativeHeight="251743232" behindDoc="0" locked="0" layoutInCell="1" allowOverlap="1" wp14:anchorId="24F175CD" wp14:editId="07C77D09">
                 <wp:simplePos x="0" y="0"/>
                 <wp:positionH relativeFrom="column">
                   <wp:posOffset>3410585</wp:posOffset>
@@ -9588,7 +9651,7 @@
           </mc:Choice>
           <mc:Fallback>
             <w:pict>
-              <v:line w14:anchorId="538BA274" id="Straight Connector 490" o:spid="_x0000_s1026" style="position:absolute;flip:x;z-index:251697152;visibility:visible;mso-wrap-style:square;mso-width-percent:0;mso-height-percent:0;mso-wrap-distance-left:9pt;mso-wrap-distance-top:0;mso-wrap-distance-right:9pt;mso-wrap-distance-bottom:0;mso-position-horizontal:absolute;mso-position-horizontal-relative:text;mso-position-vertical:absolute;mso-position-vertical-relative:text;mso-width-percent:0;mso-height-percent:0;mso-width-relative:margin;mso-height-relative:margin" from="268.55pt,3.1pt" to="281.45pt,14.5pt" o:gfxdata="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" strokecolor="black [3200]">
+              <v:line w14:anchorId="0DD471D6" id="Straight Connector 490" o:spid="_x0000_s1026" style="position:absolute;flip:x;z-index:251743232;visibility:visible;mso-wrap-style:square;mso-width-percent:0;mso-height-percent:0;mso-wrap-distance-left:9pt;mso-wrap-distance-top:0;mso-wrap-distance-right:9pt;mso-wrap-distance-bottom:0;mso-position-horizontal:absolute;mso-position-horizontal-relative:text;mso-position-vertical:absolute;mso-position-vertical-relative:text;mso-width-percent:0;mso-height-percent:0;mso-width-relative:margin;mso-height-relative:margin" from="268.55pt,3.1pt" to="281.45pt,14.5pt" o:gfxdata="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" strokecolor="black [3200]">
                 <v:stroke endarrowwidth="wide" endarrowlength="long"/>
                 <v:shadow on="t" color="black" opacity="24903f" origin=",.5" offset="0,.55556mm"/>
               </v:line>
@@ -9611,7 +9674,7 @@
         <mc:AlternateContent>
           <mc:Choice Requires="wps">
             <w:drawing>
-              <wp:anchor distT="0" distB="0" distL="114300" distR="114300" simplePos="0" relativeHeight="251696128" behindDoc="0" locked="0" layoutInCell="1" allowOverlap="1" wp14:anchorId="0A220C4C" wp14:editId="0B1479A5">
+              <wp:anchor distT="0" distB="0" distL="114300" distR="114300" simplePos="0" relativeHeight="251740160" behindDoc="0" locked="0" layoutInCell="1" allowOverlap="1" wp14:anchorId="0A220C4C" wp14:editId="0B1479A5">
                 <wp:simplePos x="0" y="0"/>
                 <wp:positionH relativeFrom="column">
                   <wp:posOffset>3482975</wp:posOffset>
@@ -9669,7 +9732,7 @@
           </mc:Choice>
           <mc:Fallback>
             <w:pict>
-              <v:shape w14:anchorId="2A300FDF" id="Straight Arrow Connector 488" o:spid="_x0000_s1026" type="#_x0000_t32" style="position:absolute;margin-left:274.25pt;margin-top:-38.3pt;width:0;height:63.9pt;flip:y;z-index:251696128;visibility:visible;mso-wrap-style:square;mso-width-percent:0;mso-height-percent:0;mso-wrap-distance-left:9pt;mso-wrap-distance-top:0;mso-wrap-distance-right:9pt;mso-wrap-distance-bottom:0;mso-position-horizontal:absolute;mso-position-horizontal-relative:text;mso-position-vertical:absolute;mso-position-vertical-relative:text;mso-width-percent:0;mso-height-percent:0;mso-width-relative:margin;mso-height-relative:margin" o:gfxdata="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" strokecolor="black [3200]" strokeweight="2pt">
+              <v:shape w14:anchorId="6BE09B91" id="Straight Arrow Connector 488" o:spid="_x0000_s1026" type="#_x0000_t32" style="position:absolute;margin-left:274.25pt;margin-top:-38.3pt;width:0;height:63.9pt;flip:y;z-index:251740160;visibility:visible;mso-wrap-style:square;mso-width-percent:0;mso-height-percent:0;mso-wrap-distance-left:9pt;mso-wrap-distance-top:0;mso-wrap-distance-right:9pt;mso-wrap-distance-bottom:0;mso-position-horizontal:absolute;mso-position-horizontal-relative:text;mso-position-vertical:absolute;mso-position-vertical-relative:text;mso-width-percent:0;mso-height-percent:0;mso-width-relative:margin;mso-height-relative:margin" o:gfxdata="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" strokecolor="black [3200]" strokeweight="2pt">
                 <v:stroke endarrow="block" endarrowwidth="wide"/>
                 <v:shadow on="t" color="black" opacity="24903f" origin=",.5" offset="0,.55556mm"/>
               </v:shape>
@@ -9692,7 +9755,7 @@
         <mc:AlternateContent>
           <mc:Choice Requires="wps">
             <w:drawing>
-              <wp:anchor distT="0" distB="0" distL="114300" distR="114300" simplePos="0" relativeHeight="251695104" behindDoc="0" locked="0" layoutInCell="1" allowOverlap="1" wp14:anchorId="48DDA36D" wp14:editId="2B8B6B56">
+              <wp:anchor distT="0" distB="0" distL="114300" distR="114300" simplePos="0" relativeHeight="251737088" behindDoc="0" locked="0" layoutInCell="1" allowOverlap="1" wp14:anchorId="48DDA36D" wp14:editId="2B8B6B56">
                 <wp:simplePos x="0" y="0"/>
                 <wp:positionH relativeFrom="column">
                   <wp:posOffset>2835275</wp:posOffset>
@@ -9772,7 +9835,7 @@
           </mc:Choice>
           <mc:Fallback>
             <w:pict>
-              <v:rect w14:anchorId="48DDA36D" id="_x0000_s1053" style="position:absolute;margin-left:223.25pt;margin-top:12.7pt;width:114.6pt;height:22.2pt;z-index:251695104;visibility:visible;mso-wrap-style:square;mso-width-percent:0;mso-height-percent:0;mso-wrap-distance-left:9pt;mso-wrap-distance-top:0;mso-wrap-distance-right:9pt;mso-wrap-distance-bottom:0;mso-position-horizontal:absolute;mso-position-horizontal-relative:text;mso-position-vertical:absolute;mso-position-vertical-relative:text;mso-width-percent:0;mso-height-percent:0;mso-width-relative:margin;mso-height-relative:margin;v-text-anchor:top" o:gfxdata="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" fillcolor="yellow">
+              <v:rect w14:anchorId="48DDA36D" id="_x0000_s1053" style="position:absolute;margin-left:223.25pt;margin-top:12.7pt;width:114.6pt;height:22.2pt;z-index:251737088;visibility:visible;mso-wrap-style:square;mso-width-percent:0;mso-height-percent:0;mso-wrap-distance-left:9pt;mso-wrap-distance-top:0;mso-wrap-distance-right:9pt;mso-wrap-distance-bottom:0;mso-position-horizontal:absolute;mso-position-horizontal-relative:text;mso-position-vertical:absolute;mso-position-vertical-relative:text;mso-width-percent:0;mso-height-percent:0;mso-width-relative:margin;mso-height-relative:margin;v-text-anchor:top" o:gfxdata="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" fillcolor="yellow">
                 <v:textbox>
                   <w:txbxContent>
                     <w:p>
@@ -9815,7 +9878,7 @@
         <mc:AlternateContent>
           <mc:Choice Requires="wps">
             <w:drawing>
-              <wp:anchor distT="0" distB="0" distL="114300" distR="114300" simplePos="0" relativeHeight="251699200" behindDoc="0" locked="0" layoutInCell="1" allowOverlap="1" wp14:anchorId="63ED2B3C" wp14:editId="1EA18528">
+              <wp:anchor distT="0" distB="0" distL="114300" distR="114300" simplePos="0" relativeHeight="251749376" behindDoc="0" locked="0" layoutInCell="1" allowOverlap="1" wp14:anchorId="63ED2B3C" wp14:editId="1EA18528">
                 <wp:simplePos x="0" y="0"/>
                 <wp:positionH relativeFrom="column">
                   <wp:posOffset>1120775</wp:posOffset>
@@ -9919,7 +9982,7 @@
           </mc:Choice>
           <mc:Fallback>
             <w:pict>
-              <v:rect w14:anchorId="63ED2B3C" id="_x0000_s1054" style="position:absolute;margin-left:88.25pt;margin-top:13.3pt;width:85.2pt;height:55.2pt;z-index:251699200;visibility:visible;mso-wrap-style:square;mso-width-percent:0;mso-height-percent:0;mso-wrap-distance-left:9pt;mso-wrap-distance-top:0;mso-wrap-distance-right:9pt;mso-wrap-distance-bottom:0;mso-position-horizontal:absolute;mso-position-horizontal-relative:text;mso-position-vertical:absolute;mso-position-vertical-relative:text;mso-width-percent:0;mso-height-percent:0;mso-width-relative:margin;mso-height-relative:margin;v-text-anchor:top" o:gfxdata="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" fillcolor="yellow">
+              <v:rect w14:anchorId="63ED2B3C" id="_x0000_s1054" style="position:absolute;margin-left:88.25pt;margin-top:13.3pt;width:85.2pt;height:55.2pt;z-index:251749376;visibility:visible;mso-wrap-style:square;mso-width-percent:0;mso-height-percent:0;mso-wrap-distance-left:9pt;mso-wrap-distance-top:0;mso-wrap-distance-right:9pt;mso-wrap-distance-bottom:0;mso-position-horizontal:absolute;mso-position-horizontal-relative:text;mso-position-vertical:absolute;mso-position-vertical-relative:text;mso-width-percent:0;mso-height-percent:0;mso-width-relative:margin;mso-height-relative:margin;v-text-anchor:top" o:gfxdata="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" fillcolor="yellow">
                 <v:textbox>
                   <w:txbxContent>
                     <w:p>
@@ -9986,7 +10049,7 @@
         <mc:AlternateContent>
           <mc:Choice Requires="wps">
             <w:drawing>
-              <wp:anchor distT="0" distB="0" distL="114300" distR="114300" simplePos="0" relativeHeight="251694080" behindDoc="0" locked="0" layoutInCell="1" allowOverlap="1" wp14:anchorId="016DE3B0" wp14:editId="357E0AE0">
+              <wp:anchor distT="0" distB="0" distL="114300" distR="114300" simplePos="0" relativeHeight="251734016" behindDoc="0" locked="0" layoutInCell="1" allowOverlap="1" wp14:anchorId="016DE3B0" wp14:editId="357E0AE0">
                 <wp:simplePos x="0" y="0"/>
                 <wp:positionH relativeFrom="column">
                   <wp:posOffset>2187575</wp:posOffset>
@@ -10062,7 +10125,7 @@
           </mc:Choice>
           <mc:Fallback>
             <w:pict>
-              <v:rect w14:anchorId="016DE3B0" id="_x0000_s1055" style="position:absolute;margin-left:172.25pt;margin-top:7.3pt;width:3in;height:38.4pt;z-index:251694080;visibility:visible;mso-wrap-style:square;mso-width-percent:0;mso-height-percent:0;mso-wrap-distance-left:9pt;mso-wrap-distance-top:0;mso-wrap-distance-right:9pt;mso-wrap-distance-bottom:0;mso-position-horizontal:absolute;mso-position-horizontal-relative:text;mso-position-vertical:absolute;mso-position-vertical-relative:text;mso-width-percent:0;mso-height-percent:0;mso-width-relative:margin;mso-height-relative:margin;v-text-anchor:top" o:gfxdata="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" fillcolor="yellow">
+              <v:rect w14:anchorId="016DE3B0" id="_x0000_s1055" style="position:absolute;margin-left:172.25pt;margin-top:7.3pt;width:3in;height:38.4pt;z-index:251734016;visibility:visible;mso-wrap-style:square;mso-width-percent:0;mso-height-percent:0;mso-wrap-distance-left:9pt;mso-wrap-distance-top:0;mso-wrap-distance-right:9pt;mso-wrap-distance-bottom:0;mso-position-horizontal:absolute;mso-position-horizontal-relative:text;mso-position-vertical:absolute;mso-position-vertical-relative:text;mso-width-percent:0;mso-height-percent:0;mso-width-relative:margin;mso-height-relative:margin;v-text-anchor:top" o:gfxdata="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" fillcolor="yellow">
                 <v:textbox>
                   <w:txbxContent>
                     <w:p>
@@ -10136,7 +10199,7 @@
         <mc:AlternateContent>
           <mc:Choice Requires="wps">
             <w:drawing>
-              <wp:anchor distT="0" distB="0" distL="114300" distR="114300" simplePos="0" relativeHeight="251610112" behindDoc="0" locked="0" layoutInCell="1" allowOverlap="1" wp14:anchorId="718BFD70" wp14:editId="3F7407D2">
+              <wp:anchor distT="0" distB="0" distL="114300" distR="114300" simplePos="0" relativeHeight="251629568" behindDoc="0" locked="0" layoutInCell="1" allowOverlap="1" wp14:anchorId="718BFD70" wp14:editId="3F7407D2">
                 <wp:simplePos x="0" y="0"/>
                 <wp:positionH relativeFrom="column">
                   <wp:posOffset>1899920</wp:posOffset>
@@ -10283,7 +10346,7 @@
           </mc:Choice>
           <mc:Fallback>
             <w:pict>
-              <v:shape w14:anchorId="718BFD70" id="Text Box 128" o:spid="_x0000_s1056" type="#_x0000_t202" style="position:absolute;margin-left:149.6pt;margin-top:12pt;width:204.3pt;height:12pt;z-index:251610112;visibility:visible;mso-wrap-style:square;mso-width-percent:0;mso-height-percent:0;mso-wrap-distance-left:9pt;mso-wrap-distance-top:0;mso-wrap-distance-right:9pt;mso-wrap-distance-bottom:0;mso-position-horizontal:absolute;mso-position-horizontal-relative:text;mso-position-vertical:absolute;mso-position-vertical-relative:text;mso-width-percent:0;mso-height-percent:0;mso-width-relative:page;mso-height-relative:page;v-text-anchor:top" o:gfxdata="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" stroked="f">
+              <v:shape w14:anchorId="718BFD70" id="Text Box 128" o:spid="_x0000_s1056" type="#_x0000_t202" style="position:absolute;margin-left:149.6pt;margin-top:12pt;width:204.3pt;height:12pt;z-index:251629568;visibility:visible;mso-wrap-style:square;mso-width-percent:0;mso-height-percent:0;mso-wrap-distance-left:9pt;mso-wrap-distance-top:0;mso-wrap-distance-right:9pt;mso-wrap-distance-bottom:0;mso-position-horizontal:absolute;mso-position-horizontal-relative:text;mso-position-vertical:absolute;mso-position-vertical-relative:text;mso-width-percent:0;mso-height-percent:0;mso-width-relative:page;mso-height-relative:page;v-text-anchor:top" o:gfxdata="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" stroked="f">
                 <v:textbox style="mso-fit-shape-to-text:t" inset="0,0,0,0">
                   <w:txbxContent>
                     <w:p>
@@ -10417,7 +10480,7 @@
       <w:pPr>
         <w:pStyle w:val="Heading1"/>
       </w:pPr>
-      <w:bookmarkStart w:id="9" w:name="_Toc105442531"/>
+      <w:bookmarkStart w:id="9" w:name="_Toc107177463"/>
       <w:r>
         <w:lastRenderedPageBreak/>
         <w:t>3</w:t>
@@ -10434,7 +10497,7 @@
       <w:pPr>
         <w:pStyle w:val="Heading2"/>
       </w:pPr>
-      <w:bookmarkStart w:id="10" w:name="_Toc105442532"/>
+      <w:bookmarkStart w:id="10" w:name="_Toc107177464"/>
       <w:r>
         <w:t>3.1 System management</w:t>
       </w:r>
@@ -12470,7 +12533,7 @@
           <w:noProof/>
         </w:rPr>
         <w:drawing>
-          <wp:anchor distT="0" distB="0" distL="114300" distR="114300" simplePos="0" relativeHeight="251643392" behindDoc="0" locked="0" layoutInCell="1" allowOverlap="1" wp14:anchorId="7A6C2E6B" wp14:editId="615CD1F6">
+          <wp:anchor distT="0" distB="0" distL="114300" distR="114300" simplePos="0" relativeHeight="251652096" behindDoc="0" locked="0" layoutInCell="1" allowOverlap="1" wp14:anchorId="7A6C2E6B" wp14:editId="615CD1F6">
             <wp:simplePos x="0" y="0"/>
             <wp:positionH relativeFrom="column">
               <wp:posOffset>4793615</wp:posOffset>
@@ -12530,7 +12593,7 @@
       <w:pPr>
         <w:pStyle w:val="Heading2"/>
       </w:pPr>
-      <w:bookmarkStart w:id="12" w:name="_Toc105442533"/>
+      <w:bookmarkStart w:id="12" w:name="_Toc107177465"/>
       <w:r>
         <w:t>3.2 User interaction</w:t>
       </w:r>
@@ -12540,7 +12603,7 @@
       <w:pPr>
         <w:pStyle w:val="Heading3"/>
       </w:pPr>
-      <w:bookmarkStart w:id="13" w:name="_Toc105442534"/>
+      <w:bookmarkStart w:id="13" w:name="_Toc107177466"/>
       <w:r>
         <w:t>3.2.1 Joystick input</w:t>
       </w:r>
@@ -12628,7 +12691,7 @@
           <w:noProof/>
         </w:rPr>
         <w:drawing>
-          <wp:anchor distT="0" distB="0" distL="114300" distR="114300" simplePos="0" relativeHeight="251645440" behindDoc="1" locked="0" layoutInCell="1" allowOverlap="1" wp14:anchorId="60F398D3" wp14:editId="40EFBFEE">
+          <wp:anchor distT="0" distB="0" distL="114300" distR="114300" simplePos="0" relativeHeight="251653120" behindDoc="1" locked="0" layoutInCell="1" allowOverlap="1" wp14:anchorId="60F398D3" wp14:editId="40EFBFEE">
             <wp:simplePos x="0" y="0"/>
             <wp:positionH relativeFrom="column">
               <wp:posOffset>3117215</wp:posOffset>
@@ -12858,7 +12921,7 @@
       <w:pPr>
         <w:pStyle w:val="Heading3"/>
       </w:pPr>
-      <w:bookmarkStart w:id="14" w:name="_Toc105442535"/>
+      <w:bookmarkStart w:id="14" w:name="_Toc107177467"/>
       <w:r>
         <w:lastRenderedPageBreak/>
         <w:t xml:space="preserve">3.2.2 </w:t>
@@ -12882,7 +12945,7 @@
           <w:noProof/>
         </w:rPr>
         <w:drawing>
-          <wp:anchor distT="0" distB="0" distL="114300" distR="114300" simplePos="0" relativeHeight="251648512" behindDoc="0" locked="0" layoutInCell="1" allowOverlap="1" wp14:anchorId="2C950020" wp14:editId="48A2E713">
+          <wp:anchor distT="0" distB="0" distL="114300" distR="114300" simplePos="0" relativeHeight="251664384" behindDoc="0" locked="0" layoutInCell="1" allowOverlap="1" wp14:anchorId="2C950020" wp14:editId="48A2E713">
             <wp:simplePos x="0" y="0"/>
             <wp:positionH relativeFrom="column">
               <wp:posOffset>53975</wp:posOffset>
@@ -12986,7 +13049,7 @@
           <w:noProof/>
         </w:rPr>
         <w:drawing>
-          <wp:anchor distT="0" distB="0" distL="114300" distR="114300" simplePos="0" relativeHeight="251647488" behindDoc="0" locked="0" layoutInCell="1" allowOverlap="1" wp14:anchorId="25E976FD" wp14:editId="2C87A709">
+          <wp:anchor distT="0" distB="0" distL="114300" distR="114300" simplePos="0" relativeHeight="251660288" behindDoc="0" locked="0" layoutInCell="1" allowOverlap="1" wp14:anchorId="25E976FD" wp14:editId="2C87A709">
             <wp:simplePos x="0" y="0"/>
             <wp:positionH relativeFrom="column">
               <wp:posOffset>2287270</wp:posOffset>
@@ -13267,7 +13330,7 @@
       <w:pPr>
         <w:pStyle w:val="Heading3"/>
       </w:pPr>
-      <w:bookmarkStart w:id="15" w:name="_Toc105442536"/>
+      <w:bookmarkStart w:id="15" w:name="_Toc107177468"/>
       <w:r>
         <w:t xml:space="preserve">3.2.3 </w:t>
       </w:r>
@@ -13417,7 +13480,7 @@
           <w:noProof/>
         </w:rPr>
         <w:drawing>
-          <wp:anchor distT="0" distB="0" distL="114300" distR="114300" simplePos="0" relativeHeight="251649536" behindDoc="1" locked="0" layoutInCell="1" allowOverlap="1" wp14:anchorId="73593456" wp14:editId="6B1FC3A8">
+          <wp:anchor distT="0" distB="0" distL="114300" distR="114300" simplePos="0" relativeHeight="251668480" behindDoc="1" locked="0" layoutInCell="1" allowOverlap="1" wp14:anchorId="73593456" wp14:editId="6B1FC3A8">
             <wp:simplePos x="0" y="0"/>
             <wp:positionH relativeFrom="column">
               <wp:posOffset>1212215</wp:posOffset>
@@ -13581,7 +13644,7 @@
       <w:pPr>
         <w:pStyle w:val="Heading3"/>
       </w:pPr>
-      <w:bookmarkStart w:id="16" w:name="_Toc105442537"/>
+      <w:bookmarkStart w:id="16" w:name="_Toc107177469"/>
       <w:proofErr w:type="gramStart"/>
       <w:r>
         <w:lastRenderedPageBreak/>
@@ -13611,7 +13674,7 @@
           <w:noProof/>
         </w:rPr>
         <w:drawing>
-          <wp:anchor distT="0" distB="0" distL="114300" distR="114300" simplePos="0" relativeHeight="251670016" behindDoc="0" locked="0" layoutInCell="1" allowOverlap="1" wp14:anchorId="7E676E41" wp14:editId="3CA1F77F">
+          <wp:anchor distT="0" distB="0" distL="114300" distR="114300" simplePos="0" relativeHeight="251697152" behindDoc="0" locked="0" layoutInCell="1" allowOverlap="1" wp14:anchorId="7E676E41" wp14:editId="3CA1F77F">
             <wp:simplePos x="0" y="0"/>
             <wp:positionH relativeFrom="column">
               <wp:posOffset>2404745</wp:posOffset>
@@ -13842,7 +13905,7 @@
       <w:pPr>
         <w:pStyle w:val="Heading3"/>
       </w:pPr>
-      <w:bookmarkStart w:id="17" w:name="_Toc105442538"/>
+      <w:bookmarkStart w:id="17" w:name="_Toc107177470"/>
       <w:proofErr w:type="gramStart"/>
       <w:r>
         <w:t>3.2.5  Sound</w:t>
@@ -14022,7 +14085,7 @@
       <w:pPr>
         <w:pStyle w:val="Heading2"/>
       </w:pPr>
-      <w:bookmarkStart w:id="18" w:name="_Toc105442539"/>
+      <w:bookmarkStart w:id="18" w:name="_Toc107177471"/>
       <w:proofErr w:type="gramStart"/>
       <w:r>
         <w:t>3.3  Actuation</w:t>
@@ -14034,7 +14097,7 @@
       <w:pPr>
         <w:pStyle w:val="Heading3"/>
       </w:pPr>
-      <w:bookmarkStart w:id="19" w:name="_Toc105442540"/>
+      <w:bookmarkStart w:id="19" w:name="_Toc107177472"/>
       <w:proofErr w:type="gramStart"/>
       <w:r>
         <w:t>3.3.1  Motors</w:t>
@@ -14174,7 +14237,7 @@
       <w:pPr>
         <w:pStyle w:val="Heading3"/>
       </w:pPr>
-      <w:bookmarkStart w:id="20" w:name="_Toc105442541"/>
+      <w:bookmarkStart w:id="20" w:name="_Toc107177473"/>
       <w:proofErr w:type="gramStart"/>
       <w:r>
         <w:lastRenderedPageBreak/>
@@ -14421,7 +14484,7 @@
       <w:pPr>
         <w:pStyle w:val="Heading2"/>
       </w:pPr>
-      <w:bookmarkStart w:id="21" w:name="_Toc105442542"/>
+      <w:bookmarkStart w:id="21" w:name="_Toc107177474"/>
       <w:proofErr w:type="gramStart"/>
       <w:r>
         <w:t>3.4  Communication</w:t>
@@ -14463,7 +14526,7 @@
       <w:pPr>
         <w:pStyle w:val="Heading3"/>
       </w:pPr>
-      <w:bookmarkStart w:id="22" w:name="_Toc105442543"/>
+      <w:bookmarkStart w:id="22" w:name="_Toc107177475"/>
       <w:proofErr w:type="gramStart"/>
       <w:r>
         <w:t>3.4.1  USB</w:t>
@@ -14659,7 +14722,7 @@
       <w:pPr>
         <w:pStyle w:val="Heading3"/>
       </w:pPr>
-      <w:bookmarkStart w:id="23" w:name="_Toc105442544"/>
+      <w:bookmarkStart w:id="23" w:name="_Toc107177476"/>
       <w:proofErr w:type="gramStart"/>
       <w:r>
         <w:t>3.4.2  IR</w:t>
@@ -14856,7 +14919,7 @@
       <w:pPr>
         <w:pStyle w:val="Heading2"/>
       </w:pPr>
-      <w:bookmarkStart w:id="24" w:name="_Toc105442545"/>
+      <w:bookmarkStart w:id="24" w:name="_Toc107177477"/>
       <w:proofErr w:type="gramStart"/>
       <w:r>
         <w:lastRenderedPageBreak/>
@@ -14908,7 +14971,7 @@
       <w:pPr>
         <w:pStyle w:val="Heading3"/>
       </w:pPr>
-      <w:bookmarkStart w:id="25" w:name="_Toc105442546"/>
+      <w:bookmarkStart w:id="25" w:name="_Toc107177478"/>
       <w:proofErr w:type="gramStart"/>
       <w:r>
         <w:t>3.5.1  Line</w:t>
@@ -15141,7 +15204,7 @@
       <w:pPr>
         <w:pStyle w:val="Heading3"/>
       </w:pPr>
-      <w:bookmarkStart w:id="26" w:name="_Toc105442547"/>
+      <w:bookmarkStart w:id="26" w:name="_Toc107177479"/>
       <w:proofErr w:type="gramStart"/>
       <w:r>
         <w:t>3.5.2  Bump</w:t>
@@ -15329,7 +15392,7 @@
           <w:noProof/>
         </w:rPr>
         <w:drawing>
-          <wp:anchor distT="0" distB="0" distL="114300" distR="114300" simplePos="0" relativeHeight="251672064" behindDoc="0" locked="0" layoutInCell="1" allowOverlap="1" wp14:anchorId="6C16ED6F" wp14:editId="2CA09988">
+          <wp:anchor distT="0" distB="0" distL="114300" distR="114300" simplePos="0" relativeHeight="251698176" behindDoc="0" locked="0" layoutInCell="1" allowOverlap="1" wp14:anchorId="6C16ED6F" wp14:editId="2CA09988">
             <wp:simplePos x="0" y="0"/>
             <wp:positionH relativeFrom="column">
               <wp:posOffset>4023995</wp:posOffset>
@@ -16054,7 +16117,7 @@
                 <w:noProof/>
               </w:rPr>
               <w:drawing>
-                <wp:anchor distT="0" distB="0" distL="114300" distR="114300" simplePos="0" relativeHeight="251674112" behindDoc="0" locked="0" layoutInCell="1" allowOverlap="1" wp14:anchorId="5A7B779A" wp14:editId="324B3328">
+                <wp:anchor distT="0" distB="0" distL="114300" distR="114300" simplePos="0" relativeHeight="251702272" behindDoc="0" locked="0" layoutInCell="1" allowOverlap="1" wp14:anchorId="5A7B779A" wp14:editId="324B3328">
                   <wp:simplePos x="0" y="0"/>
                   <wp:positionH relativeFrom="column">
                     <wp:posOffset>-483235</wp:posOffset>
@@ -16214,7 +16277,7 @@
       <w:pPr>
         <w:pStyle w:val="Heading3"/>
       </w:pPr>
-      <w:bookmarkStart w:id="27" w:name="_Toc105442548"/>
+      <w:bookmarkStart w:id="27" w:name="_Toc107177480"/>
       <w:proofErr w:type="gramStart"/>
       <w:r>
         <w:lastRenderedPageBreak/>
@@ -16246,7 +16309,7 @@
           <w:noProof/>
         </w:rPr>
         <w:drawing>
-          <wp:anchor distT="0" distB="0" distL="114300" distR="114300" simplePos="0" relativeHeight="251675136" behindDoc="1" locked="0" layoutInCell="1" allowOverlap="1" wp14:anchorId="1F0F5EBE" wp14:editId="09F659D4">
+          <wp:anchor distT="0" distB="0" distL="114300" distR="114300" simplePos="0" relativeHeight="251706368" behindDoc="1" locked="0" layoutInCell="1" allowOverlap="1" wp14:anchorId="1F0F5EBE" wp14:editId="09F659D4">
             <wp:simplePos x="0" y="0"/>
             <wp:positionH relativeFrom="column">
               <wp:posOffset>4336415</wp:posOffset>
@@ -16444,7 +16507,7 @@
       <w:pPr>
         <w:pStyle w:val="Heading2"/>
       </w:pPr>
-      <w:bookmarkStart w:id="28" w:name="_Toc105442549"/>
+      <w:bookmarkStart w:id="28" w:name="_Toc107177481"/>
       <w:proofErr w:type="gramStart"/>
       <w:r>
         <w:t>3.6  System</w:t>
@@ -16899,16 +16962,259 @@
     </w:p>
     <w:p>
       <w:pPr>
-        <w:rPr>
-          <w:rFonts w:ascii="Roboto" w:hAnsi="Roboto"/>
-        </w:rPr>
-      </w:pPr>
-      <w:r>
-        <w:rPr>
-          <w:rFonts w:ascii="Roboto" w:hAnsi="Roboto"/>
-        </w:rPr>
-        <w:br w:type="page"/>
-      </w:r>
+        <w:pStyle w:val="Heading3"/>
+      </w:pPr>
+      <w:bookmarkStart w:id="29" w:name="_Toc107177482"/>
+      <w:proofErr w:type="gramStart"/>
+      <w:r>
+        <w:lastRenderedPageBreak/>
+        <w:t>3.6.1  Battery</w:t>
+      </w:r>
+      <w:proofErr w:type="gramEnd"/>
+      <w:r>
+        <w:t xml:space="preserve"> option review – 26</w:t>
+      </w:r>
+      <w:r>
+        <w:rPr>
+          <w:vertAlign w:val="superscript"/>
+        </w:rPr>
+        <w:t>th</w:t>
+      </w:r>
+      <w:r>
+        <w:t xml:space="preserve"> June</w:t>
+      </w:r>
+      <w:bookmarkEnd w:id="29"/>
+    </w:p>
+    <w:p>
+      <w:pPr>
+        <w:rPr>
+          <w:rFonts w:ascii="Roboto" w:hAnsi="Roboto"/>
+        </w:rPr>
+      </w:pPr>
+      <w:r>
+        <w:rPr>
+          <w:rFonts w:ascii="Roboto" w:hAnsi="Roboto"/>
+        </w:rPr>
+        <w:t xml:space="preserve">After some discussion about the disadvantages of </w:t>
+      </w:r>
+      <w:proofErr w:type="gramStart"/>
+      <w:r>
+        <w:rPr>
+          <w:rFonts w:ascii="Roboto" w:hAnsi="Roboto"/>
+        </w:rPr>
+        <w:t>lithium based</w:t>
+      </w:r>
+      <w:proofErr w:type="gramEnd"/>
+      <w:r>
+        <w:rPr>
+          <w:rFonts w:ascii="Roboto" w:hAnsi="Roboto"/>
+        </w:rPr>
+        <w:t xml:space="preserve"> batteries, it was felt that in a schools environment where safety was paramount, that we should use the same NiMH battery technology that worked well </w:t>
+      </w:r>
+      <w:r>
+        <w:rPr>
+          <w:rFonts w:ascii="Roboto" w:hAnsi="Roboto"/>
+        </w:rPr>
+        <w:t>in Robokid 1.  Points to note</w:t>
+      </w:r>
+    </w:p>
+    <w:p>
+      <w:pPr>
+        <w:rPr>
+          <w:rFonts w:ascii="Roboto" w:hAnsi="Roboto"/>
+        </w:rPr>
+      </w:pPr>
+    </w:p>
+    <w:p>
+      <w:pPr>
+        <w:pStyle w:val="ListParagraph"/>
+        <w:numPr>
+          <w:ilvl w:val="0"/>
+          <w:numId w:val="17"/>
+        </w:numPr>
+        <w:rPr>
+          <w:rFonts w:ascii="Roboto" w:hAnsi="Roboto"/>
+        </w:rPr>
+      </w:pPr>
+      <w:r>
+        <w:rPr>
+          <w:rFonts w:ascii="Roboto" w:hAnsi="Roboto"/>
+        </w:rPr>
+        <w:t xml:space="preserve">The use of standard AA form factors makes it possible to source batteries from multiple suppliers.  </w:t>
+      </w:r>
+    </w:p>
+    <w:p>
+      <w:pPr>
+        <w:pStyle w:val="ListParagraph"/>
+        <w:numPr>
+          <w:ilvl w:val="0"/>
+          <w:numId w:val="17"/>
+        </w:numPr>
+        <w:rPr>
+          <w:rFonts w:ascii="Roboto" w:hAnsi="Roboto"/>
+        </w:rPr>
+      </w:pPr>
+      <w:r>
+        <w:rPr>
+          <w:rFonts w:ascii="Roboto" w:hAnsi="Roboto"/>
+        </w:rPr>
+        <w:t>Modern NiMH batteries have low storage discharge rates, implying that charged batteries can be</w:t>
+      </w:r>
+      <w:r>
+        <w:rPr>
+          <w:rFonts w:ascii="Roboto" w:hAnsi="Roboto"/>
+        </w:rPr>
+        <w:t xml:space="preserve"> left in storage for extended periods of time without losing charge.</w:t>
+      </w:r>
+    </w:p>
+    <w:p>
+      <w:pPr>
+        <w:pStyle w:val="ListParagraph"/>
+        <w:numPr>
+          <w:ilvl w:val="0"/>
+          <w:numId w:val="17"/>
+        </w:numPr>
+        <w:rPr>
+          <w:rFonts w:ascii="Roboto" w:hAnsi="Roboto"/>
+        </w:rPr>
+      </w:pPr>
+      <w:r>
+        <w:rPr>
+          <w:rFonts w:ascii="Roboto" w:hAnsi="Roboto"/>
+        </w:rPr>
+        <w:t xml:space="preserve">Reputable manufacturers can supply a set of 4 AA batteries and intelligent charger for reasonable </w:t>
+      </w:r>
+      <w:r>
+        <w:rPr>
+          <w:rFonts w:ascii="Roboto" w:hAnsi="Roboto"/>
+        </w:rPr>
+        <w:t>cost (probably less than £</w:t>
+      </w:r>
+      <w:proofErr w:type="gramStart"/>
+      <w:r>
+        <w:rPr>
+          <w:rFonts w:ascii="Roboto" w:hAnsi="Roboto"/>
+        </w:rPr>
+        <w:t>15 )</w:t>
+      </w:r>
+      <w:proofErr w:type="gramEnd"/>
+      <w:r>
+        <w:rPr>
+          <w:rFonts w:ascii="Roboto" w:hAnsi="Roboto"/>
+        </w:rPr>
+        <w:t>.  Again, volume purchases will reduce this considerable.</w:t>
+      </w:r>
+    </w:p>
+    <w:p>
+      <w:pPr>
+        <w:pStyle w:val="ListParagraph"/>
+        <w:numPr>
+          <w:ilvl w:val="0"/>
+          <w:numId w:val="17"/>
+        </w:numPr>
+        <w:rPr>
+          <w:rFonts w:ascii="Roboto" w:hAnsi="Roboto"/>
+        </w:rPr>
+      </w:pPr>
+      <w:r>
+        <w:rPr>
+          <w:rFonts w:ascii="Roboto" w:hAnsi="Roboto"/>
+        </w:rPr>
+        <w:t>L</w:t>
+      </w:r>
+      <w:r>
+        <w:rPr>
+          <w:rFonts w:ascii="Roboto" w:hAnsi="Roboto"/>
+        </w:rPr>
+        <w:t>ow</w:t>
+      </w:r>
+      <w:r>
+        <w:rPr>
+          <w:rFonts w:ascii="Roboto" w:hAnsi="Roboto"/>
+        </w:rPr>
+        <w:t>-</w:t>
+      </w:r>
+      <w:r>
+        <w:rPr>
+          <w:rFonts w:ascii="Roboto" w:hAnsi="Roboto"/>
+        </w:rPr>
+        <w:t>cost charge</w:t>
+      </w:r>
+      <w:r>
+        <w:rPr>
+          <w:rFonts w:ascii="Roboto" w:hAnsi="Roboto"/>
+        </w:rPr>
+        <w:t>rs</w:t>
+      </w:r>
+      <w:r>
+        <w:rPr>
+          <w:rFonts w:ascii="Roboto" w:hAnsi="Roboto"/>
+        </w:rPr>
+        <w:t xml:space="preserve"> are </w:t>
+      </w:r>
+      <w:r>
+        <w:rPr>
+          <w:rFonts w:ascii="Roboto" w:hAnsi="Roboto"/>
+        </w:rPr>
+        <w:t>usually based on USB and therefore do not require separate AC adaptors.  However, it will be necessary to provide a powered USB hub to allow multiple battery sets to be charged in parallel.</w:t>
+      </w:r>
+    </w:p>
+    <w:p>
+      <w:pPr>
+        <w:pStyle w:val="ListParagraph"/>
+        <w:numPr>
+          <w:ilvl w:val="0"/>
+          <w:numId w:val="17"/>
+        </w:numPr>
+        <w:rPr>
+          <w:rFonts w:ascii="Roboto" w:hAnsi="Roboto"/>
+        </w:rPr>
+      </w:pPr>
+      <w:r>
+        <w:rPr>
+          <w:rFonts w:ascii="Roboto" w:hAnsi="Roboto"/>
+        </w:rPr>
+        <w:t xml:space="preserve">Using AA format batteries will allow battery management to be part of the </w:t>
+      </w:r>
+      <w:proofErr w:type="gramStart"/>
+      <w:r>
+        <w:rPr>
+          <w:rFonts w:ascii="Roboto" w:hAnsi="Roboto"/>
+        </w:rPr>
+        <w:t>pupils</w:t>
+      </w:r>
+      <w:proofErr w:type="gramEnd"/>
+      <w:r>
+        <w:rPr>
+          <w:rFonts w:ascii="Roboto" w:hAnsi="Roboto"/>
+        </w:rPr>
+        <w:t xml:space="preserve"> responsibilities.</w:t>
+      </w:r>
+    </w:p>
+    <w:p>
+      <w:pPr>
+        <w:pStyle w:val="ListParagraph"/>
+        <w:numPr>
+          <w:ilvl w:val="0"/>
+          <w:numId w:val="17"/>
+        </w:numPr>
+        <w:rPr>
+          <w:rFonts w:ascii="Roboto" w:hAnsi="Roboto"/>
+        </w:rPr>
+      </w:pPr>
+      <w:r>
+        <w:rPr>
+          <w:rFonts w:ascii="Roboto" w:hAnsi="Roboto"/>
+        </w:rPr>
+        <w:t>The on-robot electronics will be simplified by removing all charge control circuitry.</w:t>
+      </w:r>
+    </w:p>
+    <w:p>
+      <w:pPr>
+        <w:rPr>
+          <w:rFonts w:ascii="Roboto" w:hAnsi="Roboto"/>
+        </w:rPr>
+      </w:pPr>
     </w:p>
     <w:p>
       <w:pPr>
@@ -16921,12 +17227,12 @@
       <w:pPr>
         <w:pStyle w:val="Heading2"/>
       </w:pPr>
-      <w:bookmarkStart w:id="29" w:name="_Toc105442550"/>
+      <w:bookmarkStart w:id="30" w:name="_Toc107177483"/>
       <w:proofErr w:type="gramStart"/>
       <w:r>
         <w:t>3.7  Miscellaneous</w:t>
       </w:r>
-      <w:bookmarkEnd w:id="29"/>
+      <w:bookmarkEnd w:id="30"/>
       <w:proofErr w:type="gramEnd"/>
     </w:p>
     <w:p>
@@ -17072,7 +17378,7 @@
       <w:pPr>
         <w:pStyle w:val="Heading1"/>
       </w:pPr>
-      <w:bookmarkStart w:id="30" w:name="_Toc105442551"/>
+      <w:bookmarkStart w:id="31" w:name="_Toc107177484"/>
       <w:proofErr w:type="gramStart"/>
       <w:r>
         <w:t>4</w:t>
@@ -17080,7 +17386,7 @@
       <w:r>
         <w:t>.0  Proposals</w:t>
       </w:r>
-      <w:bookmarkEnd w:id="30"/>
+      <w:bookmarkEnd w:id="31"/>
       <w:proofErr w:type="gramEnd"/>
     </w:p>
     <w:p>
@@ -18473,7 +18779,7 @@
           <w:szCs w:val="40"/>
         </w:rPr>
       </w:pPr>
-      <w:bookmarkStart w:id="31" w:name="_Toc105442552"/>
+      <w:bookmarkStart w:id="32" w:name="_Toc107177485"/>
       <w:r>
         <w:rPr>
           <w:sz w:val="40"/>
@@ -18481,7 +18787,7 @@
         </w:rPr>
         <w:t>Appendices</w:t>
       </w:r>
-      <w:bookmarkEnd w:id="31"/>
+      <w:bookmarkEnd w:id="32"/>
     </w:p>
     <w:p>
       <w:pPr>
@@ -18501,7 +18807,7 @@
         <w:pStyle w:val="Heading2"/>
         <w:jc w:val="center"/>
       </w:pPr>
-      <w:bookmarkStart w:id="32" w:name="_Toc105442553"/>
+      <w:bookmarkStart w:id="33" w:name="_Toc107177486"/>
       <w:r>
         <w:t xml:space="preserve">Appendix </w:t>
       </w:r>
@@ -18516,7 +18822,7 @@
       <w:r>
         <w:t xml:space="preserve"> Software process structure</w:t>
       </w:r>
-      <w:bookmarkEnd w:id="32"/>
+      <w:bookmarkEnd w:id="33"/>
     </w:p>
     <w:p>
       <w:pPr>
@@ -19605,7 +19911,7 @@
           </mc:Choice>
           <mc:Fallback>
             <w:pict>
-              <v:shape w14:anchorId="6B5058D2" id="Straight Arrow Connector 269" o:spid="_x0000_s1026" type="#_x0000_t32" style="position:absolute;margin-left:91.85pt;margin-top:5.45pt;width:15pt;height:44.3pt;flip:y;z-index:251672576;visibility:visible;mso-wrap-style:square;mso-width-percent:0;mso-height-percent:0;mso-wrap-distance-left:9pt;mso-wrap-distance-top:0;mso-wrap-distance-right:9pt;mso-wrap-distance-bottom:0;mso-position-horizontal:absolute;mso-position-horizontal-relative:text;mso-position-vertical:absolute;mso-position-vertical-relative:text;mso-width-percent:0;mso-height-percent:0;mso-width-relative:margin;mso-height-relative:margin" o:gfxdata="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" strokecolor="black [3213]">
+              <v:shape w14:anchorId="51D95BEB" id="Straight Arrow Connector 269" o:spid="_x0000_s1026" type="#_x0000_t32" style="position:absolute;margin-left:91.85pt;margin-top:5.45pt;width:15pt;height:44.3pt;flip:y;z-index:251672576;visibility:visible;mso-wrap-style:square;mso-width-percent:0;mso-height-percent:0;mso-wrap-distance-left:9pt;mso-wrap-distance-top:0;mso-wrap-distance-right:9pt;mso-wrap-distance-bottom:0;mso-position-horizontal:absolute;mso-position-horizontal-relative:text;mso-position-vertical:absolute;mso-position-vertical-relative:text;mso-width-percent:0;mso-height-percent:0;mso-width-relative:margin;mso-height-relative:margin" o:gfxdata="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" strokecolor="black [3213]">
                 <v:stroke endarrow="block"/>
               </v:shape>
             </w:pict>
@@ -19680,7 +19986,7 @@
           </mc:Choice>
           <mc:Fallback>
             <w:pict>
-              <v:shape w14:anchorId="55319AC7" id="Straight Arrow Connector 502" o:spid="_x0000_s1026" type="#_x0000_t32" style="position:absolute;margin-left:134.45pt;margin-top:4.85pt;width:35.6pt;height:35.4pt;flip:x y;z-index:251012096;visibility:visible;mso-wrap-style:square;mso-width-percent:0;mso-height-percent:0;mso-wrap-distance-left:9pt;mso-wrap-distance-top:0;mso-wrap-distance-right:9pt;mso-wrap-distance-bottom:0;mso-position-horizontal:absolute;mso-position-horizontal-relative:text;mso-position-vertical:absolute;mso-position-vertical-relative:text;mso-width-percent:0;mso-height-percent:0;mso-width-relative:margin;mso-height-relative:margin" o:gfxdata="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" strokecolor="black [3213]">
+              <v:shape w14:anchorId="0AF45CBD" id="Straight Arrow Connector 502" o:spid="_x0000_s1026" type="#_x0000_t32" style="position:absolute;margin-left:134.45pt;margin-top:4.85pt;width:35.6pt;height:35.4pt;flip:x y;z-index:251012096;visibility:visible;mso-wrap-style:square;mso-width-percent:0;mso-height-percent:0;mso-wrap-distance-left:9pt;mso-wrap-distance-top:0;mso-wrap-distance-right:9pt;mso-wrap-distance-bottom:0;mso-position-horizontal:absolute;mso-position-horizontal-relative:text;mso-position-vertical:absolute;mso-position-vertical-relative:text;mso-width-percent:0;mso-height-percent:0;mso-width-relative:margin;mso-height-relative:margin" o:gfxdata="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" strokecolor="black [3213]">
                 <v:stroke endarrow="block"/>
               </v:shape>
             </w:pict>
@@ -19762,7 +20068,7 @@
           </mc:Choice>
           <mc:Fallback>
             <w:pict>
-              <v:shape w14:anchorId="29C05ECF" id="Straight Arrow Connector 460" o:spid="_x0000_s1026" type="#_x0000_t32" style="position:absolute;margin-left:399.55pt;margin-top:4.95pt;width:14.5pt;height:52pt;flip:y;z-index:251417600;visibility:visible;mso-wrap-style:square;mso-width-percent:0;mso-height-percent:0;mso-wrap-distance-left:9pt;mso-wrap-distance-top:0;mso-wrap-distance-right:9pt;mso-wrap-distance-bottom:0;mso-position-horizontal:absolute;mso-position-horizontal-relative:text;mso-position-vertical:absolute;mso-position-vertical-relative:text;mso-width-percent:0;mso-height-percent:0;mso-width-relative:margin;mso-height-relative:margin" o:gfxdata="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" strokecolor="black [3213]">
+              <v:shape w14:anchorId="396C8DDD" id="Straight Arrow Connector 460" o:spid="_x0000_s1026" type="#_x0000_t32" style="position:absolute;margin-left:399.55pt;margin-top:4.95pt;width:14.5pt;height:52pt;flip:y;z-index:251417600;visibility:visible;mso-wrap-style:square;mso-width-percent:0;mso-height-percent:0;mso-wrap-distance-left:9pt;mso-wrap-distance-top:0;mso-wrap-distance-right:9pt;mso-wrap-distance-bottom:0;mso-position-horizontal:absolute;mso-position-horizontal-relative:text;mso-position-vertical:absolute;mso-position-vertical-relative:text;mso-width-percent:0;mso-height-percent:0;mso-width-relative:margin;mso-height-relative:margin" o:gfxdata="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" strokecolor="black [3213]">
                 <v:stroke endarrow="block"/>
               </v:shape>
             </w:pict>
@@ -19837,7 +20143,7 @@
           </mc:Choice>
           <mc:Fallback>
             <w:pict>
-              <v:shape w14:anchorId="5C0625CF" id="Straight Arrow Connector 459" o:spid="_x0000_s1026" type="#_x0000_t32" style="position:absolute;margin-left:367.25pt;margin-top:4.95pt;width:14pt;height:52.1pt;flip:x y;z-index:251454464;visibility:visible;mso-wrap-style:square;mso-width-percent:0;mso-height-percent:0;mso-wrap-distance-left:9pt;mso-wrap-distance-top:0;mso-wrap-distance-right:9pt;mso-wrap-distance-bottom:0;mso-position-horizontal:absolute;mso-position-horizontal-relative:text;mso-position-vertical:absolute;mso-position-vertical-relative:text;mso-width-percent:0;mso-height-percent:0;mso-width-relative:margin;mso-height-relative:margin" o:gfxdata="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" strokecolor="black [3213]">
+              <v:shape w14:anchorId="4DEBB17B" id="Straight Arrow Connector 459" o:spid="_x0000_s1026" type="#_x0000_t32" style="position:absolute;margin-left:367.25pt;margin-top:4.95pt;width:14pt;height:52.1pt;flip:x y;z-index:251454464;visibility:visible;mso-wrap-style:square;mso-width-percent:0;mso-height-percent:0;mso-wrap-distance-left:9pt;mso-wrap-distance-top:0;mso-wrap-distance-right:9pt;mso-wrap-distance-bottom:0;mso-position-horizontal:absolute;mso-position-horizontal-relative:text;mso-position-vertical:absolute;mso-position-vertical-relative:text;mso-width-percent:0;mso-height-percent:0;mso-width-relative:margin;mso-height-relative:margin" o:gfxdata="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" strokecolor="black [3213]">
                 <v:stroke endarrow="block"/>
               </v:shape>
             </w:pict>
@@ -20586,7 +20892,7 @@
           </mc:Choice>
           <mc:Fallback>
             <w:pict>
-              <v:shape w14:anchorId="2F049DBF" id="Arc 299" o:spid="_x0000_s1026" style="position:absolute;margin-left:195.6pt;margin-top:3.05pt;width:27.3pt;height:26.4pt;z-index:251928576;visibility:visible;mso-wrap-style:square;mso-width-percent:0;mso-height-percent:0;mso-wrap-distance-left:9pt;mso-wrap-distance-top:0;mso-wrap-distance-right:9pt;mso-wrap-distance-bottom:0;mso-position-horizontal:absolute;mso-position-horizontal-relative:text;mso-position-vertical:absolute;mso-position-vertical-relative:text;mso-width-percent:0;mso-height-percent:0;mso-width-relative:margin;mso-height-relative:margin;v-text-anchor:middle" coordsize="346710,335280" o:gfxdata="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" path="m26745,78183nsc70943,10445,158517,-17596,235785,11248v80005,29866,125404,111815,106794,192771c324350,283314,249956,338562,166031,335130,81734,331683,12246,270047,1430,189130l173355,167640,26745,78183xem26745,78183nfc70943,10445,158517,-17596,235785,11248v80005,29866,125404,111815,106794,192771c324350,283314,249956,338562,166031,335130,81734,331683,12246,270047,1430,189130e" filled="f" strokecolor="black [3200]" strokeweight=".5pt">
+              <v:shape w14:anchorId="0ED2AD55" id="Arc 299" o:spid="_x0000_s1026" style="position:absolute;margin-left:195.6pt;margin-top:3.05pt;width:27.3pt;height:26.4pt;z-index:251928576;visibility:visible;mso-wrap-style:square;mso-width-percent:0;mso-height-percent:0;mso-wrap-distance-left:9pt;mso-wrap-distance-top:0;mso-wrap-distance-right:9pt;mso-wrap-distance-bottom:0;mso-position-horizontal:absolute;mso-position-horizontal-relative:text;mso-position-vertical:absolute;mso-position-vertical-relative:text;mso-width-percent:0;mso-height-percent:0;mso-width-relative:margin;mso-height-relative:margin;v-text-anchor:middle" coordsize="346710,335280" o:gfxdata="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" path="m26745,78183nsc70943,10445,158517,-17596,235785,11248v80005,29866,125404,111815,106794,192771c324350,283314,249956,338562,166031,335130,81734,331683,12246,270047,1430,189130l173355,167640,26745,78183xem26745,78183nfc70943,10445,158517,-17596,235785,11248v80005,29866,125404,111815,106794,192771c324350,283314,249956,338562,166031,335130,81734,331683,12246,270047,1430,189130e" filled="f" strokecolor="black [3200]" strokeweight=".5pt">
                 <v:stroke dashstyle="dash" endarrow="block" endarrowwidth="narrow" endarrowlength="short"/>
                 <v:shadow on="t" color="black" opacity="24903f" origin=",.5" offset="0,.55556mm"/>
                 <v:path arrowok="t" o:connecttype="custom" o:connectlocs="26745,78183;235785,11248;342579,204019;166031,335130;1430,189130" o:connectangles="0,0,0,0,0"/>
@@ -20670,7 +20976,7 @@
           </mc:Choice>
           <mc:Fallback>
             <w:pict>
-              <v:shape w14:anchorId="38611203" id="Straight Arrow Connector 261" o:spid="_x0000_s1026" type="#_x0000_t32" style="position:absolute;margin-left:105.85pt;margin-top:4.25pt;width:48.6pt;height:3.6pt;flip:x;z-index:251631616;visibility:visible;mso-wrap-style:square;mso-width-percent:0;mso-height-percent:0;mso-wrap-distance-left:9pt;mso-wrap-distance-top:0;mso-wrap-distance-right:9pt;mso-wrap-distance-bottom:0;mso-position-horizontal:absolute;mso-position-horizontal-relative:text;mso-position-vertical:absolute;mso-position-vertical-relative:text;mso-width-percent:0;mso-height-percent:0;mso-width-relative:margin;mso-height-relative:margin" o:gfxdata="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" strokecolor="black [3213]">
+              <v:shape w14:anchorId="43B85A5D" id="Straight Arrow Connector 261" o:spid="_x0000_s1026" type="#_x0000_t32" style="position:absolute;margin-left:105.85pt;margin-top:4.25pt;width:48.6pt;height:3.6pt;flip:x;z-index:251631616;visibility:visible;mso-wrap-style:square;mso-width-percent:0;mso-height-percent:0;mso-wrap-distance-left:9pt;mso-wrap-distance-top:0;mso-wrap-distance-right:9pt;mso-wrap-distance-bottom:0;mso-position-horizontal:absolute;mso-position-horizontal-relative:text;mso-position-vertical:absolute;mso-position-vertical-relative:text;mso-width-percent:0;mso-height-percent:0;mso-width-relative:margin;mso-height-relative:margin" o:gfxdata="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" strokecolor="black [3213]">
                 <v:stroke endarrow="block"/>
               </v:shape>
             </w:pict>
@@ -20917,7 +21223,7 @@
           </mc:Choice>
           <mc:Fallback>
             <w:pict>
-              <v:shape w14:anchorId="3222D4AE" id="Straight Arrow Connector 271" o:spid="_x0000_s1026" type="#_x0000_t32" style="position:absolute;margin-left:183.65pt;margin-top:4.85pt;width:15.2pt;height:40.2pt;flip:x y;z-index:251688960;visibility:visible;mso-wrap-style:square;mso-width-percent:0;mso-height-percent:0;mso-wrap-distance-left:9pt;mso-wrap-distance-top:0;mso-wrap-distance-right:9pt;mso-wrap-distance-bottom:0;mso-position-horizontal:absolute;mso-position-horizontal-relative:text;mso-position-vertical:absolute;mso-position-vertical-relative:text;mso-width-percent:0;mso-height-percent:0;mso-width-relative:margin;mso-height-relative:margin" o:gfxdata="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" strokecolor="black [3213]">
+              <v:shape w14:anchorId="1B3A6BF5" id="Straight Arrow Connector 271" o:spid="_x0000_s1026" type="#_x0000_t32" style="position:absolute;margin-left:183.65pt;margin-top:4.85pt;width:15.2pt;height:40.2pt;flip:x y;z-index:251688960;visibility:visible;mso-wrap-style:square;mso-width-percent:0;mso-height-percent:0;mso-wrap-distance-left:9pt;mso-wrap-distance-top:0;mso-wrap-distance-right:9pt;mso-wrap-distance-bottom:0;mso-position-horizontal:absolute;mso-position-horizontal-relative:text;mso-position-vertical:absolute;mso-position-vertical-relative:text;mso-width-percent:0;mso-height-percent:0;mso-width-relative:margin;mso-height-relative:margin" o:gfxdata="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" strokecolor="black [3213]">
                 <v:stroke endarrow="block"/>
               </v:shape>
             </w:pict>
@@ -21340,7 +21646,7 @@
           </mc:Choice>
           <mc:Fallback>
             <w:pict>
-              <v:shape w14:anchorId="6C8D0009" id="Straight Arrow Connector 326" o:spid="_x0000_s1026" type="#_x0000_t32" style="position:absolute;margin-left:404.45pt;margin-top:3.05pt;width:40.15pt;height:294pt;z-index:252102656;visibility:visible;mso-wrap-style:square;mso-width-percent:0;mso-height-percent:0;mso-wrap-distance-left:9pt;mso-wrap-distance-top:0;mso-wrap-distance-right:9pt;mso-wrap-distance-bottom:0;mso-position-horizontal:absolute;mso-position-horizontal-relative:text;mso-position-vertical:absolute;mso-position-vertical-relative:text;mso-width-percent:0;mso-height-percent:0;mso-width-relative:margin;mso-height-relative:margin" o:gfxdata="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" strokecolor="black [3213]">
+              <v:shape w14:anchorId="2FEB6196" id="Straight Arrow Connector 326" o:spid="_x0000_s1026" type="#_x0000_t32" style="position:absolute;margin-left:404.45pt;margin-top:3.05pt;width:40.15pt;height:294pt;z-index:252102656;visibility:visible;mso-wrap-style:square;mso-width-percent:0;mso-height-percent:0;mso-wrap-distance-left:9pt;mso-wrap-distance-top:0;mso-wrap-distance-right:9pt;mso-wrap-distance-bottom:0;mso-position-horizontal:absolute;mso-position-horizontal-relative:text;mso-position-vertical:absolute;mso-position-vertical-relative:text;mso-width-percent:0;mso-height-percent:0;mso-width-relative:margin;mso-height-relative:margin" o:gfxdata="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" strokecolor="black [3213]">
                 <v:stroke endarrow="block"/>
               </v:shape>
             </w:pict>
@@ -21413,7 +21719,7 @@
           </mc:Choice>
           <mc:Fallback>
             <w:pict>
-              <v:shapetype w14:anchorId="2E6BD434" id="_x0000_t69" coordsize="21600,21600" o:spt="69" adj="4320,5400" path="m,10800l@0,21600@0@3@2@3@2,21600,21600,10800@2,0@2@1@0@1@0,xe">
+              <v:shapetype w14:anchorId="5BB8079E" id="_x0000_t69" coordsize="21600,21600" o:spt="69" adj="4320,5400" path="m,10800l@0,21600@0@3@2@3@2,21600,21600,10800@2,0@2@1@0@1@0,xe">
                 <v:stroke joinstyle="miter"/>
                 <v:formulas>
                   <v:f eqn="val #0"/>
@@ -21502,7 +21808,7 @@
           </mc:Choice>
           <mc:Fallback>
             <w:pict>
-              <v:shape w14:anchorId="2DAFADEE" id="Straight Arrow Connector 468" o:spid="_x0000_s1026" type="#_x0000_t32" style="position:absolute;margin-left:372.6pt;margin-top:5.45pt;width:11.55pt;height:40.2pt;flip:y;z-index:251557888;visibility:visible;mso-wrap-style:square;mso-width-percent:0;mso-height-percent:0;mso-wrap-distance-left:9pt;mso-wrap-distance-top:0;mso-wrap-distance-right:9pt;mso-wrap-distance-bottom:0;mso-position-horizontal:absolute;mso-position-horizontal-relative:text;mso-position-vertical:absolute;mso-position-vertical-relative:text;mso-width-percent:0;mso-height-percent:0;mso-width-relative:margin;mso-height-relative:margin" o:gfxdata="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" strokecolor="black [3213]">
+              <v:shape w14:anchorId="2227159C" id="Straight Arrow Connector 468" o:spid="_x0000_s1026" type="#_x0000_t32" style="position:absolute;margin-left:372.6pt;margin-top:5.45pt;width:11.55pt;height:40.2pt;flip:y;z-index:251557888;visibility:visible;mso-wrap-style:square;mso-width-percent:0;mso-height-percent:0;mso-wrap-distance-left:9pt;mso-wrap-distance-top:0;mso-wrap-distance-right:9pt;mso-wrap-distance-bottom:0;mso-position-horizontal:absolute;mso-position-horizontal-relative:text;mso-position-vertical:absolute;mso-position-vertical-relative:text;mso-width-percent:0;mso-height-percent:0;mso-width-relative:margin;mso-height-relative:margin" o:gfxdata="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" strokecolor="black [3213]">
                 <v:stroke endarrow="block"/>
               </v:shape>
             </w:pict>
@@ -21734,7 +22040,7 @@
           </mc:Choice>
           <mc:Fallback>
             <w:pict>
-              <v:group w14:anchorId="769784E6" id="Group 18" o:spid="_x0000_s1026" style="position:absolute;margin-left:348.35pt;margin-top:11.2pt;width:43.3pt;height:37.15pt;rotation:-1855586fd;z-index:251401216;mso-width-relative:margin;mso-height-relative:margin" coordorigin="15716,15799" coordsize="4126,3046" o:gfxdata="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">
+              <v:group w14:anchorId="208EC8E6" id="Group 18" o:spid="_x0000_s1026" style="position:absolute;margin-left:348.35pt;margin-top:11.2pt;width:43.3pt;height:37.15pt;rotation:-1855586fd;z-index:251401216;mso-width-relative:margin;mso-height-relative:margin" coordorigin="15716,15799" coordsize="4126,3046" o:gfxdata="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">
                 <v:line id="Straight Connector 19" o:spid="_x0000_s1027" style="position:absolute;rotation:8853456fd;visibility:visible;mso-wrap-style:square" from="17257,16913" to="17257,18846" o:connectortype="straight" o:gfxdata="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" strokecolor="black [3213]" strokeweight="1pt"/>
                 <v:line id="Straight Connector 20" o:spid="_x0000_s1028" style="position:absolute;rotation:8853456fd;visibility:visible;mso-wrap-style:square" from="17809,16363" to="17809,18295" o:connectortype="straight" o:gfxdata="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" strokecolor="black [3213]" strokeweight="1pt"/>
                 <v:line id="Straight Connector 21" o:spid="_x0000_s1029" style="position:absolute;rotation:8853456fd;visibility:visible;mso-wrap-style:square" from="18375,15799" to="18375,17731" o:connectortype="straight" o:gfxdata="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" strokecolor="black [3213]" strokeweight="1pt"/>
@@ -21918,7 +22224,7 @@
           </mc:Choice>
           <mc:Fallback>
             <w:pict>
-              <v:shape w14:anchorId="76E85A7D" id="Straight Arrow Connector 273" o:spid="_x0000_s1026" type="#_x0000_t32" style="position:absolute;margin-left:233.45pt;margin-top:13.25pt;width:74.6pt;height:146.4pt;flip:x y;z-index:251729920;visibility:visible;mso-wrap-style:square;mso-width-percent:0;mso-height-percent:0;mso-wrap-distance-left:9pt;mso-wrap-distance-top:0;mso-wrap-distance-right:9pt;mso-wrap-distance-bottom:0;mso-position-horizontal:absolute;mso-position-horizontal-relative:text;mso-position-vertical:absolute;mso-position-vertical-relative:text;mso-width-percent:0;mso-height-percent:0;mso-width-relative:margin;mso-height-relative:margin" o:gfxdata="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" strokecolor="black [3213]">
+              <v:shape w14:anchorId="7349F770" id="Straight Arrow Connector 273" o:spid="_x0000_s1026" type="#_x0000_t32" style="position:absolute;margin-left:233.45pt;margin-top:13.25pt;width:74.6pt;height:146.4pt;flip:x y;z-index:251729920;visibility:visible;mso-wrap-style:square;mso-width-percent:0;mso-height-percent:0;mso-wrap-distance-left:9pt;mso-wrap-distance-top:0;mso-wrap-distance-right:9pt;mso-wrap-distance-bottom:0;mso-position-horizontal:absolute;mso-position-horizontal-relative:text;mso-position-vertical:absolute;mso-position-vertical-relative:text;mso-width-percent:0;mso-height-percent:0;mso-width-relative:margin;mso-height-relative:margin" o:gfxdata="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" strokecolor="black [3213]">
                 <v:stroke endarrow="block"/>
               </v:shape>
             </w:pict>
@@ -22122,7 +22428,7 @@
           </mc:Choice>
           <mc:Fallback>
             <w:pict>
-              <v:shape w14:anchorId="5C1C4317" id="Straight Arrow Connector 288" o:spid="_x0000_s1026" type="#_x0000_t32" style="position:absolute;margin-left:74.65pt;margin-top:15.05pt;width:31pt;height:28.05pt;z-index:251834368;visibility:visible;mso-wrap-style:square;mso-width-percent:0;mso-height-percent:0;mso-wrap-distance-left:9pt;mso-wrap-distance-top:0;mso-wrap-distance-right:9pt;mso-wrap-distance-bottom:0;mso-position-horizontal:absolute;mso-position-horizontal-relative:text;mso-position-vertical:absolute;mso-position-vertical-relative:text;mso-width-percent:0;mso-height-percent:0;mso-width-relative:margin;mso-height-relative:margin" o:gfxdata="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" strokecolor="black [3213]">
+              <v:shape w14:anchorId="576CB41E" id="Straight Arrow Connector 288" o:spid="_x0000_s1026" type="#_x0000_t32" style="position:absolute;margin-left:74.65pt;margin-top:15.05pt;width:31pt;height:28.05pt;z-index:251834368;visibility:visible;mso-wrap-style:square;mso-width-percent:0;mso-height-percent:0;mso-wrap-distance-left:9pt;mso-wrap-distance-top:0;mso-wrap-distance-right:9pt;mso-wrap-distance-bottom:0;mso-position-horizontal:absolute;mso-position-horizontal-relative:text;mso-position-vertical:absolute;mso-position-vertical-relative:text;mso-width-percent:0;mso-height-percent:0;mso-width-relative:margin;mso-height-relative:margin" o:gfxdata="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" strokecolor="black [3213]">
                 <v:stroke endarrow="block"/>
               </v:shape>
             </w:pict>
@@ -22204,7 +22510,7 @@
           </mc:Choice>
           <mc:Fallback>
             <w:pict>
-              <v:shape w14:anchorId="1E13F229" id="Straight Arrow Connector 274" o:spid="_x0000_s1026" type="#_x0000_t32" style="position:absolute;margin-left:329.45pt;margin-top:1.25pt;width:38.1pt;height:120.8pt;flip:y;z-index:251754496;visibility:visible;mso-wrap-style:square;mso-width-percent:0;mso-height-percent:0;mso-wrap-distance-left:9pt;mso-wrap-distance-top:0;mso-wrap-distance-right:9pt;mso-wrap-distance-bottom:0;mso-position-horizontal:absolute;mso-position-horizontal-relative:text;mso-position-vertical:absolute;mso-position-vertical-relative:text;mso-width-percent:0;mso-height-percent:0;mso-width-relative:margin;mso-height-relative:margin" o:gfxdata="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" strokecolor="black [3213]">
+              <v:shape w14:anchorId="0CBF3C0A" id="Straight Arrow Connector 274" o:spid="_x0000_s1026" type="#_x0000_t32" style="position:absolute;margin-left:329.45pt;margin-top:1.25pt;width:38.1pt;height:120.8pt;flip:y;z-index:251754496;visibility:visible;mso-wrap-style:square;mso-width-percent:0;mso-height-percent:0;mso-wrap-distance-left:9pt;mso-wrap-distance-top:0;mso-wrap-distance-right:9pt;mso-wrap-distance-bottom:0;mso-position-horizontal:absolute;mso-position-horizontal-relative:text;mso-position-vertical:absolute;mso-position-vertical-relative:text;mso-width-percent:0;mso-height-percent:0;mso-width-relative:margin;mso-height-relative:margin" o:gfxdata="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" strokecolor="black [3213]">
                 <v:stroke endarrow="block"/>
               </v:shape>
             </w:pict>
@@ -22466,7 +22772,7 @@
           </mc:Choice>
           <mc:Fallback>
             <w:pict>
-              <v:shape w14:anchorId="194EF0C0" id="Arc 295" o:spid="_x0000_s1026" style="position:absolute;margin-left:70.55pt;margin-top:6.65pt;width:27.3pt;height:26.4pt;z-index:251885568;visibility:visible;mso-wrap-style:square;mso-width-percent:0;mso-height-percent:0;mso-wrap-distance-left:9pt;mso-wrap-distance-top:0;mso-wrap-distance-right:9pt;mso-wrap-distance-bottom:0;mso-position-horizontal:absolute;mso-position-horizontal-relative:text;mso-position-vertical:absolute;mso-position-vertical-relative:text;mso-width-percent:0;mso-height-percent:0;mso-width-relative:margin;mso-height-relative:margin;v-text-anchor:middle" coordsize="346710,335280" o:gfxdata="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" path="m26745,78183nsc70943,10445,158517,-17596,235785,11248v80005,29866,125404,111815,106794,192771c324350,283314,249956,338562,166031,335130,81734,331683,12246,270047,1430,189130l173355,167640,26745,78183xem26745,78183nfc70943,10445,158517,-17596,235785,11248v80005,29866,125404,111815,106794,192771c324350,283314,249956,338562,166031,335130,81734,331683,12246,270047,1430,189130e" filled="f" strokecolor="black [3200]" strokeweight=".5pt">
+              <v:shape w14:anchorId="549A6F14" id="Arc 295" o:spid="_x0000_s1026" style="position:absolute;margin-left:70.55pt;margin-top:6.65pt;width:27.3pt;height:26.4pt;z-index:251885568;visibility:visible;mso-wrap-style:square;mso-width-percent:0;mso-height-percent:0;mso-wrap-distance-left:9pt;mso-wrap-distance-top:0;mso-wrap-distance-right:9pt;mso-wrap-distance-bottom:0;mso-position-horizontal:absolute;mso-position-horizontal-relative:text;mso-position-vertical:absolute;mso-position-vertical-relative:text;mso-width-percent:0;mso-height-percent:0;mso-width-relative:margin;mso-height-relative:margin;v-text-anchor:middle" coordsize="346710,335280" o:gfxdata="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" path="m26745,78183nsc70943,10445,158517,-17596,235785,11248v80005,29866,125404,111815,106794,192771c324350,283314,249956,338562,166031,335130,81734,331683,12246,270047,1430,189130l173355,167640,26745,78183xem26745,78183nfc70943,10445,158517,-17596,235785,11248v80005,29866,125404,111815,106794,192771c324350,283314,249956,338562,166031,335130,81734,331683,12246,270047,1430,189130e" filled="f" strokecolor="black [3200]" strokeweight=".5pt">
                 <v:stroke dashstyle="dash" endarrow="block" endarrowwidth="narrow" endarrowlength="short"/>
                 <v:shadow on="t" color="black" opacity="24903f" origin=",.5" offset="0,.55556mm"/>
                 <v:path arrowok="t" o:connecttype="custom" o:connectlocs="26745,78183;235785,11248;342579,204019;166031,335130;1430,189130" o:connectangles="0,0,0,0,0"/>
@@ -22671,7 +22977,7 @@
           </mc:Choice>
           <mc:Fallback>
             <w:pict>
-              <v:shape w14:anchorId="342476C3" id="Straight Arrow Connector 415" o:spid="_x0000_s1026" type="#_x0000_t32" style="position:absolute;margin-left:140.45pt;margin-top:6.65pt;width:66.6pt;height:40.35pt;z-index:252456960;visibility:visible;mso-wrap-style:square;mso-width-percent:0;mso-height-percent:0;mso-wrap-distance-left:9pt;mso-wrap-distance-top:0;mso-wrap-distance-right:9pt;mso-wrap-distance-bottom:0;mso-position-horizontal:absolute;mso-position-horizontal-relative:text;mso-position-vertical:absolute;mso-position-vertical-relative:text;mso-width-percent:0;mso-height-percent:0;mso-width-relative:margin;mso-height-relative:margin" o:gfxdata="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" strokecolor="black [3213]">
+              <v:shape w14:anchorId="2FC5EDEC" id="Straight Arrow Connector 415" o:spid="_x0000_s1026" type="#_x0000_t32" style="position:absolute;margin-left:140.45pt;margin-top:6.65pt;width:66.6pt;height:40.35pt;z-index:252456960;visibility:visible;mso-wrap-style:square;mso-width-percent:0;mso-height-percent:0;mso-wrap-distance-left:9pt;mso-wrap-distance-top:0;mso-wrap-distance-right:9pt;mso-wrap-distance-bottom:0;mso-position-horizontal:absolute;mso-position-horizontal-relative:text;mso-position-vertical:absolute;mso-position-vertical-relative:text;mso-width-percent:0;mso-height-percent:0;mso-width-relative:margin;mso-height-relative:margin" o:gfxdata="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" strokecolor="black [3213]">
                 <v:stroke endarrow="block"/>
               </v:shape>
             </w:pict>
@@ -22746,7 +23052,7 @@
           </mc:Choice>
           <mc:Fallback>
             <w:pict>
-              <v:shape w14:anchorId="6C6E4F1A" id="Straight Arrow Connector 290" o:spid="_x0000_s1026" type="#_x0000_t32" style="position:absolute;margin-left:125.45pt;margin-top:13.85pt;width:44.6pt;height:104.4pt;z-index:251866112;visibility:visible;mso-wrap-style:square;mso-width-percent:0;mso-height-percent:0;mso-wrap-distance-left:9pt;mso-wrap-distance-top:0;mso-wrap-distance-right:9pt;mso-wrap-distance-bottom:0;mso-position-horizontal:absolute;mso-position-horizontal-relative:text;mso-position-vertical:absolute;mso-position-vertical-relative:text;mso-width-percent:0;mso-height-percent:0;mso-width-relative:margin;mso-height-relative:margin" o:gfxdata="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" strokecolor="black [3213]">
+              <v:shape w14:anchorId="16D0961B" id="Straight Arrow Connector 290" o:spid="_x0000_s1026" type="#_x0000_t32" style="position:absolute;margin-left:125.45pt;margin-top:13.85pt;width:44.6pt;height:104.4pt;z-index:251866112;visibility:visible;mso-wrap-style:square;mso-width-percent:0;mso-height-percent:0;mso-wrap-distance-left:9pt;mso-wrap-distance-top:0;mso-wrap-distance-right:9pt;mso-wrap-distance-bottom:0;mso-position-horizontal:absolute;mso-position-horizontal-relative:text;mso-position-vertical:absolute;mso-position-vertical-relative:text;mso-width-percent:0;mso-height-percent:0;mso-width-relative:margin;mso-height-relative:margin" o:gfxdata="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" strokecolor="black [3213]">
                 <v:stroke endarrow="block"/>
               </v:shape>
             </w:pict>
@@ -22988,7 +23294,7 @@
           </mc:Choice>
           <mc:Fallback>
             <w:pict>
-              <v:group w14:anchorId="62D6E7CF" id="Group 412" o:spid="_x0000_s1026" style="position:absolute;margin-left:213.7pt;margin-top:9.4pt;width:7.5pt;height:21.9pt;z-index:252430336;mso-width-relative:margin;mso-height-relative:margin" coordsize="4905,12039" o:gfxdata="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">
+              <v:group w14:anchorId="00DB52CA" id="Group 412" o:spid="_x0000_s1026" style="position:absolute;margin-left:213.7pt;margin-top:9.4pt;width:7.5pt;height:21.9pt;z-index:252430336;mso-width-relative:margin;mso-height-relative:margin" coordsize="4905,12039" o:gfxdata="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">
                 <v:shapetype id="_x0000_t5" coordsize="21600,21600" o:spt="5" adj="10800" path="m@0,l,21600r21600,xe">
                   <v:stroke joinstyle="miter"/>
                   <v:formulas>
@@ -23093,7 +23399,7 @@
           </mc:Choice>
           <mc:Fallback>
             <w:pict>
-              <v:shape w14:anchorId="73010028" id="Straight Arrow Connector 160" o:spid="_x0000_s1026" type="#_x0000_t32" style="position:absolute;margin-left:230.45pt;margin-top:1.3pt;width:66.6pt;height:40.35pt;z-index:252459008;visibility:visible;mso-wrap-style:square;mso-width-percent:0;mso-height-percent:0;mso-wrap-distance-left:9pt;mso-wrap-distance-top:0;mso-wrap-distance-right:9pt;mso-wrap-distance-bottom:0;mso-position-horizontal:absolute;mso-position-horizontal-relative:text;mso-position-vertical:absolute;mso-position-vertical-relative:text;mso-width-percent:0;mso-height-percent:0;mso-width-relative:margin;mso-height-relative:margin" o:gfxdata="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" strokecolor="black [3213]">
+              <v:shape w14:anchorId="1A25E611" id="Straight Arrow Connector 160" o:spid="_x0000_s1026" type="#_x0000_t32" style="position:absolute;margin-left:230.45pt;margin-top:1.3pt;width:66.6pt;height:40.35pt;z-index:252459008;visibility:visible;mso-wrap-style:square;mso-width-percent:0;mso-height-percent:0;mso-wrap-distance-left:9pt;mso-wrap-distance-top:0;mso-wrap-distance-right:9pt;mso-wrap-distance-bottom:0;mso-position-horizontal:absolute;mso-position-horizontal-relative:text;mso-position-vertical:absolute;mso-position-vertical-relative:text;mso-width-percent:0;mso-height-percent:0;mso-width-relative:margin;mso-height-relative:margin" o:gfxdata="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" strokecolor="black [3213]">
                 <v:stroke endarrow="block"/>
               </v:shape>
             </w:pict>
@@ -23340,7 +23646,7 @@
           </mc:Choice>
           <mc:Fallback>
             <w:pict>
-              <v:shape w14:anchorId="3C65AEC1" id="Straight Arrow Connector 317" o:spid="_x0000_s1026" type="#_x0000_t32" style="position:absolute;margin-left:217.85pt;margin-top:13.9pt;width:90.2pt;height:125.3pt;flip:y;z-index:252060672;visibility:visible;mso-wrap-style:square;mso-width-percent:0;mso-height-percent:0;mso-wrap-distance-left:9pt;mso-wrap-distance-top:0;mso-wrap-distance-right:9pt;mso-wrap-distance-bottom:0;mso-position-horizontal:absolute;mso-position-horizontal-relative:text;mso-position-vertical:absolute;mso-position-vertical-relative:text;mso-width-percent:0;mso-height-percent:0;mso-width-relative:margin;mso-height-relative:margin" o:gfxdata="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" strokecolor="black [3213]">
+              <v:shape w14:anchorId="5BE65118" id="Straight Arrow Connector 317" o:spid="_x0000_s1026" type="#_x0000_t32" style="position:absolute;margin-left:217.85pt;margin-top:13.9pt;width:90.2pt;height:125.3pt;flip:y;z-index:252060672;visibility:visible;mso-wrap-style:square;mso-width-percent:0;mso-height-percent:0;mso-wrap-distance-left:9pt;mso-wrap-distance-top:0;mso-wrap-distance-right:9pt;mso-wrap-distance-bottom:0;mso-position-horizontal:absolute;mso-position-horizontal-relative:text;mso-position-vertical:absolute;mso-position-vertical-relative:text;mso-width-percent:0;mso-height-percent:0;mso-width-relative:margin;mso-height-relative:margin" o:gfxdata="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" strokecolor="black [3213]">
                 <v:stroke endarrow="block"/>
               </v:shape>
             </w:pict>
@@ -23415,7 +23721,7 @@
           </mc:Choice>
           <mc:Fallback>
             <w:pict>
-              <v:shape w14:anchorId="1F468077" id="Straight Arrow Connector 103" o:spid="_x0000_s1026" type="#_x0000_t32" style="position:absolute;margin-left:331.25pt;margin-top:13.9pt;width:105.6pt;height:81.45pt;z-index:252149760;visibility:visible;mso-wrap-style:square;mso-width-percent:0;mso-height-percent:0;mso-wrap-distance-left:9pt;mso-wrap-distance-top:0;mso-wrap-distance-right:9pt;mso-wrap-distance-bottom:0;mso-position-horizontal:absolute;mso-position-horizontal-relative:text;mso-position-vertical:absolute;mso-position-vertical-relative:text;mso-width-percent:0;mso-height-percent:0;mso-width-relative:margin;mso-height-relative:margin" o:gfxdata="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" strokecolor="black [3213]">
+              <v:shape w14:anchorId="2D49FB3F" id="Straight Arrow Connector 103" o:spid="_x0000_s1026" type="#_x0000_t32" style="position:absolute;margin-left:331.25pt;margin-top:13.9pt;width:105.6pt;height:81.45pt;z-index:252149760;visibility:visible;mso-wrap-style:square;mso-width-percent:0;mso-height-percent:0;mso-wrap-distance-left:9pt;mso-wrap-distance-top:0;mso-wrap-distance-right:9pt;mso-wrap-distance-bottom:0;mso-position-horizontal:absolute;mso-position-horizontal-relative:text;mso-position-vertical:absolute;mso-position-vertical-relative:text;mso-width-percent:0;mso-height-percent:0;mso-width-relative:margin;mso-height-relative:margin" o:gfxdata="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" strokecolor="black [3213]">
                 <v:stroke endarrow="block"/>
               </v:shape>
             </w:pict>
@@ -23490,7 +23796,7 @@
           </mc:Choice>
           <mc:Fallback>
             <w:pict>
-              <v:shape w14:anchorId="75BAED11" id="Straight Arrow Connector 461" o:spid="_x0000_s1026" type="#_x0000_t32" style="position:absolute;margin-left:228.85pt;margin-top:6.1pt;width:70.6pt;height:28.2pt;flip:y;z-index:251494400;visibility:visible;mso-wrap-style:square;mso-width-percent:0;mso-height-percent:0;mso-wrap-distance-left:9pt;mso-wrap-distance-top:0;mso-wrap-distance-right:9pt;mso-wrap-distance-bottom:0;mso-position-horizontal:absolute;mso-position-horizontal-relative:text;mso-position-vertical:absolute;mso-position-vertical-relative:text;mso-width-percent:0;mso-height-percent:0;mso-width-relative:margin;mso-height-relative:margin" o:gfxdata="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" strokecolor="black [3213]">
+              <v:shape w14:anchorId="3766868F" id="Straight Arrow Connector 461" o:spid="_x0000_s1026" type="#_x0000_t32" style="position:absolute;margin-left:228.85pt;margin-top:6.1pt;width:70.6pt;height:28.2pt;flip:y;z-index:251494400;visibility:visible;mso-wrap-style:square;mso-width-percent:0;mso-height-percent:0;mso-wrap-distance-left:9pt;mso-wrap-distance-top:0;mso-wrap-distance-right:9pt;mso-wrap-distance-bottom:0;mso-position-horizontal:absolute;mso-position-horizontal-relative:text;mso-position-vertical:absolute;mso-position-vertical-relative:text;mso-width-percent:0;mso-height-percent:0;mso-width-relative:margin;mso-height-relative:margin" o:gfxdata="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" strokecolor="black [3213]">
                 <v:stroke endarrow="block"/>
               </v:shape>
             </w:pict>
@@ -23904,7 +24210,7 @@
           </mc:Choice>
           <mc:Fallback>
             <w:pict>
-              <v:shape w14:anchorId="0099E4C6" id="Straight Arrow Connector 390" o:spid="_x0000_s1026" type="#_x0000_t32" style="position:absolute;margin-left:251.45pt;margin-top:4.3pt;width:69.3pt;height:159pt;flip:x;z-index:252223488;visibility:visible;mso-wrap-style:square;mso-width-percent:0;mso-height-percent:0;mso-wrap-distance-left:9pt;mso-wrap-distance-top:0;mso-wrap-distance-right:9pt;mso-wrap-distance-bottom:0;mso-position-horizontal:absolute;mso-position-horizontal-relative:text;mso-position-vertical:absolute;mso-position-vertical-relative:text;mso-width-percent:0;mso-height-percent:0;mso-width-relative:margin;mso-height-relative:margin" o:gfxdata="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" strokecolor="black [3213]">
+              <v:shape w14:anchorId="7EE48075" id="Straight Arrow Connector 390" o:spid="_x0000_s1026" type="#_x0000_t32" style="position:absolute;margin-left:251.45pt;margin-top:4.3pt;width:69.3pt;height:159pt;flip:x;z-index:252223488;visibility:visible;mso-wrap-style:square;mso-width-percent:0;mso-height-percent:0;mso-wrap-distance-left:9pt;mso-wrap-distance-top:0;mso-wrap-distance-right:9pt;mso-wrap-distance-bottom:0;mso-position-horizontal:absolute;mso-position-horizontal-relative:text;mso-position-vertical:absolute;mso-position-vertical-relative:text;mso-width-percent:0;mso-height-percent:0;mso-width-relative:margin;mso-height-relative:margin" o:gfxdata="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" strokecolor="black [3213]">
                 <v:stroke endarrow="block"/>
               </v:shape>
             </w:pict>
@@ -24377,7 +24683,7 @@
           </mc:Choice>
           <mc:Fallback>
             <w:pict>
-              <v:group w14:anchorId="38304377" id="Group 462" o:spid="_x0000_s1026" style="position:absolute;margin-left:418.95pt;margin-top:13.8pt;width:44.6pt;height:33.8pt;rotation:-3105057fd;z-index:251538432;mso-width-relative:margin;mso-height-relative:margin" coordorigin="15716,15799" coordsize="4126,3046" o:gfxdata="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">
+              <v:group w14:anchorId="1052F63E" id="Group 462" o:spid="_x0000_s1026" style="position:absolute;margin-left:418.95pt;margin-top:13.8pt;width:44.6pt;height:33.8pt;rotation:-3105057fd;z-index:251538432;mso-width-relative:margin;mso-height-relative:margin" coordorigin="15716,15799" coordsize="4126,3046" o:gfxdata="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">
                 <v:line id="Straight Connector 463" o:spid="_x0000_s1027" style="position:absolute;rotation:8853456fd;visibility:visible;mso-wrap-style:square" from="17257,16913" to="17257,18846" o:connectortype="straight" o:gfxdata="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" strokecolor="black [3213]" strokeweight="1pt"/>
                 <v:line id="Straight Connector 464" o:spid="_x0000_s1028" style="position:absolute;rotation:8853456fd;visibility:visible;mso-wrap-style:square" from="17809,16363" to="17809,18295" o:connectortype="straight" o:gfxdata="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" strokecolor="black [3213]" strokeweight="1pt"/>
                 <v:line id="Straight Connector 465" o:spid="_x0000_s1029" style="position:absolute;rotation:8853456fd;visibility:visible;mso-wrap-style:square" from="18375,15799" to="18375,17731" o:connectortype="straight" o:gfxdata="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" strokecolor="black [3213]" strokeweight="1pt"/>
@@ -24463,7 +24769,7 @@
           </mc:Choice>
           <mc:Fallback>
             <w:pict>
-              <v:shape w14:anchorId="2492AFE9" id="Straight Arrow Connector 308" o:spid="_x0000_s1026" type="#_x0000_t32" style="position:absolute;margin-left:70.55pt;margin-top:2pt;width:15.3pt;height:29.3pt;z-index:252005376;visibility:visible;mso-wrap-style:square;mso-width-percent:0;mso-height-percent:0;mso-wrap-distance-left:9pt;mso-wrap-distance-top:0;mso-wrap-distance-right:9pt;mso-wrap-distance-bottom:0;mso-position-horizontal:absolute;mso-position-horizontal-relative:text;mso-position-vertical:absolute;mso-position-vertical-relative:text;mso-width-percent:0;mso-height-percent:0;mso-width-relative:margin;mso-height-relative:margin" o:gfxdata="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" strokecolor="black [3213]">
+              <v:shape w14:anchorId="71F8ADE3" id="Straight Arrow Connector 308" o:spid="_x0000_s1026" type="#_x0000_t32" style="position:absolute;margin-left:70.55pt;margin-top:2pt;width:15.3pt;height:29.3pt;z-index:252005376;visibility:visible;mso-wrap-style:square;mso-width-percent:0;mso-height-percent:0;mso-wrap-distance-left:9pt;mso-wrap-distance-top:0;mso-wrap-distance-right:9pt;mso-wrap-distance-bottom:0;mso-position-horizontal:absolute;mso-position-horizontal-relative:text;mso-position-vertical:absolute;mso-position-vertical-relative:text;mso-width-percent:0;mso-height-percent:0;mso-width-relative:margin;mso-height-relative:margin" o:gfxdata="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" strokecolor="black [3213]">
                 <v:stroke endarrow="block"/>
               </v:shape>
             </w:pict>
@@ -25081,7 +25387,7 @@
           </mc:Choice>
           <mc:Fallback>
             <w:pict>
-              <v:shape w14:anchorId="733E4BCF" id="Straight Arrow Connector 100" o:spid="_x0000_s1026" type="#_x0000_t32" style="position:absolute;margin-left:441.05pt;margin-top:5.5pt;width:3.6pt;height:22.8pt;z-index:252128256;visibility:visible;mso-wrap-style:square;mso-width-percent:0;mso-height-percent:0;mso-wrap-distance-left:9pt;mso-wrap-distance-top:0;mso-wrap-distance-right:9pt;mso-wrap-distance-bottom:0;mso-position-horizontal:absolute;mso-position-horizontal-relative:text;mso-position-vertical:absolute;mso-position-vertical-relative:text;mso-width-percent:0;mso-height-percent:0;mso-width-relative:margin;mso-height-relative:margin" o:gfxdata="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" strokecolor="black [3213]">
+              <v:shape w14:anchorId="392ED821" id="Straight Arrow Connector 100" o:spid="_x0000_s1026" type="#_x0000_t32" style="position:absolute;margin-left:441.05pt;margin-top:5.5pt;width:3.6pt;height:22.8pt;z-index:252128256;visibility:visible;mso-wrap-style:square;mso-width-percent:0;mso-height-percent:0;mso-wrap-distance-left:9pt;mso-wrap-distance-top:0;mso-wrap-distance-right:9pt;mso-wrap-distance-bottom:0;mso-position-horizontal:absolute;mso-position-horizontal-relative:text;mso-position-vertical:absolute;mso-position-vertical-relative:text;mso-width-percent:0;mso-height-percent:0;mso-width-relative:margin;mso-height-relative:margin" o:gfxdata="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" strokecolor="black [3213]">
                 <v:stroke endarrow="block"/>
               </v:shape>
             </w:pict>
@@ -25170,7 +25476,7 @@
           </mc:Choice>
           <mc:Fallback>
             <w:pict>
-              <v:shape w14:anchorId="1331AAE2" id="Straight Arrow Connector 316" o:spid="_x0000_s1026" type="#_x0000_t32" style="position:absolute;margin-left:105.65pt;margin-top:.7pt;width:53.4pt;height:3.6pt;z-index:252029952;visibility:visible;mso-wrap-style:square;mso-width-percent:0;mso-height-percent:0;mso-wrap-distance-left:9pt;mso-wrap-distance-top:0;mso-wrap-distance-right:9pt;mso-wrap-distance-bottom:0;mso-position-horizontal:absolute;mso-position-horizontal-relative:text;mso-position-vertical:absolute;mso-position-vertical-relative:text;mso-width-percent:0;mso-height-percent:0;mso-width-relative:margin;mso-height-relative:margin" o:gfxdata="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" strokecolor="black [3213]">
+              <v:shape w14:anchorId="78E2F352" id="Straight Arrow Connector 316" o:spid="_x0000_s1026" type="#_x0000_t32" style="position:absolute;margin-left:105.65pt;margin-top:.7pt;width:53.4pt;height:3.6pt;z-index:252029952;visibility:visible;mso-wrap-style:square;mso-width-percent:0;mso-height-percent:0;mso-wrap-distance-left:9pt;mso-wrap-distance-top:0;mso-wrap-distance-right:9pt;mso-wrap-distance-bottom:0;mso-position-horizontal:absolute;mso-position-horizontal-relative:text;mso-position-vertical:absolute;mso-position-vertical-relative:text;mso-width-percent:0;mso-height-percent:0;mso-width-relative:margin;mso-height-relative:margin" o:gfxdata="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" strokecolor="black [3213]">
                 <v:stroke endarrow="block"/>
               </v:shape>
             </w:pict>
@@ -25773,7 +26079,7 @@
           </mc:Choice>
           <mc:Fallback>
             <w:pict>
-              <v:shape w14:anchorId="7996819B" id="Straight Arrow Connector 104" o:spid="_x0000_s1026" type="#_x0000_t32" style="position:absolute;margin-left:421.85pt;margin-top:9.7pt;width:14.95pt;height:54.5pt;flip:x;z-index:252171264;visibility:visible;mso-wrap-style:square;mso-width-percent:0;mso-height-percent:0;mso-wrap-distance-left:9pt;mso-wrap-distance-top:0;mso-wrap-distance-right:9pt;mso-wrap-distance-bottom:0;mso-position-horizontal:absolute;mso-position-horizontal-relative:text;mso-position-vertical:absolute;mso-position-vertical-relative:text;mso-width-percent:0;mso-height-percent:0;mso-width-relative:margin;mso-height-relative:margin" o:gfxdata="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" strokecolor="black [3213]">
+              <v:shape w14:anchorId="140B1357" id="Straight Arrow Connector 104" o:spid="_x0000_s1026" type="#_x0000_t32" style="position:absolute;margin-left:421.85pt;margin-top:9.7pt;width:14.95pt;height:54.5pt;flip:x;z-index:252171264;visibility:visible;mso-wrap-style:square;mso-width-percent:0;mso-height-percent:0;mso-wrap-distance-left:9pt;mso-wrap-distance-top:0;mso-wrap-distance-right:9pt;mso-wrap-distance-bottom:0;mso-position-horizontal:absolute;mso-position-horizontal-relative:text;mso-position-vertical:absolute;mso-position-vertical-relative:text;mso-width-percent:0;mso-height-percent:0;mso-width-relative:margin;mso-height-relative:margin" o:gfxdata="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" strokecolor="black [3213]">
                 <v:stroke endarrow="block"/>
               </v:shape>
             </w:pict>
@@ -25862,7 +26168,7 @@
           </mc:Choice>
           <mc:Fallback>
             <w:pict>
-              <v:shape w14:anchorId="5EF0F8FD" id="Straight Arrow Connector 399" o:spid="_x0000_s1026" type="#_x0000_t32" style="position:absolute;margin-left:198.65pt;margin-top:12.7pt;width:24pt;height:40.8pt;flip:x;z-index:252247040;visibility:visible;mso-wrap-style:square;mso-width-percent:0;mso-height-percent:0;mso-wrap-distance-left:9pt;mso-wrap-distance-top:0;mso-wrap-distance-right:9pt;mso-wrap-distance-bottom:0;mso-position-horizontal:absolute;mso-position-horizontal-relative:text;mso-position-vertical:absolute;mso-position-vertical-relative:text;mso-width-percent:0;mso-height-percent:0;mso-width-relative:margin;mso-height-relative:margin" o:gfxdata="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" strokecolor="black [3213]">
+              <v:shape w14:anchorId="1C2B1B9D" id="Straight Arrow Connector 399" o:spid="_x0000_s1026" type="#_x0000_t32" style="position:absolute;margin-left:198.65pt;margin-top:12.7pt;width:24pt;height:40.8pt;flip:x;z-index:252247040;visibility:visible;mso-wrap-style:square;mso-width-percent:0;mso-height-percent:0;mso-wrap-distance-left:9pt;mso-wrap-distance-top:0;mso-wrap-distance-right:9pt;mso-wrap-distance-bottom:0;mso-position-horizontal:absolute;mso-position-horizontal-relative:text;mso-position-vertical:absolute;mso-position-vertical-relative:text;mso-width-percent:0;mso-height-percent:0;mso-width-relative:margin;mso-height-relative:margin" o:gfxdata="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" strokecolor="black [3213]">
                 <v:stroke endarrow="block"/>
               </v:shape>
             </w:pict>
@@ -26408,7 +26714,7 @@
           </mc:Choice>
           <mc:Fallback>
             <w:pict>
-              <v:shape w14:anchorId="59C8FA70" id="Arc 406" o:spid="_x0000_s1026" style="position:absolute;margin-left:202.15pt;margin-top:12.15pt;width:27.3pt;height:26.4pt;z-index:252411904;visibility:visible;mso-wrap-style:square;mso-width-percent:0;mso-height-percent:0;mso-wrap-distance-left:9pt;mso-wrap-distance-top:0;mso-wrap-distance-right:9pt;mso-wrap-distance-bottom:0;mso-position-horizontal:absolute;mso-position-horizontal-relative:text;mso-position-vertical:absolute;mso-position-vertical-relative:text;mso-width-percent:0;mso-height-percent:0;mso-width-relative:margin;mso-height-relative:margin;v-text-anchor:middle" coordsize="346710,335280" o:gfxdata="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" path="m26745,78183nsc70943,10445,158517,-17596,235785,11248v80005,29866,125404,111815,106794,192771c324350,283314,249956,338562,166031,335130,81734,331683,12246,270047,1430,189130l173355,167640,26745,78183xem26745,78183nfc70943,10445,158517,-17596,235785,11248v80005,29866,125404,111815,106794,192771c324350,283314,249956,338562,166031,335130,81734,331683,12246,270047,1430,189130e" filled="f" strokecolor="black [3200]" strokeweight=".5pt">
+              <v:shape w14:anchorId="03965E41" id="Arc 406" o:spid="_x0000_s1026" style="position:absolute;margin-left:202.15pt;margin-top:12.15pt;width:27.3pt;height:26.4pt;z-index:252411904;visibility:visible;mso-wrap-style:square;mso-width-percent:0;mso-height-percent:0;mso-wrap-distance-left:9pt;mso-wrap-distance-top:0;mso-wrap-distance-right:9pt;mso-wrap-distance-bottom:0;mso-position-horizontal:absolute;mso-position-horizontal-relative:text;mso-position-vertical:absolute;mso-position-vertical-relative:text;mso-width-percent:0;mso-height-percent:0;mso-width-relative:margin;mso-height-relative:margin;v-text-anchor:middle" coordsize="346710,335280" o:gfxdata="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" path="m26745,78183nsc70943,10445,158517,-17596,235785,11248v80005,29866,125404,111815,106794,192771c324350,283314,249956,338562,166031,335130,81734,331683,12246,270047,1430,189130l173355,167640,26745,78183xem26745,78183nfc70943,10445,158517,-17596,235785,11248v80005,29866,125404,111815,106794,192771c324350,283314,249956,338562,166031,335130,81734,331683,12246,270047,1430,189130e" filled="f" strokecolor="black [3200]" strokeweight=".5pt">
                 <v:stroke dashstyle="dash" endarrow="block" endarrowwidth="narrow" endarrowlength="short"/>
                 <v:shadow on="t" color="black" opacity="24903f" origin=",.5" offset="0,.55556mm"/>
                 <v:path arrowok="t" o:connecttype="custom" o:connectlocs="26745,78183;235785,11248;342579,204019;166031,335130;1430,189130" o:connectangles="0,0,0,0,0"/>
@@ -26485,7 +26791,7 @@
           </mc:Choice>
           <mc:Fallback>
             <w:pict>
-              <v:shape w14:anchorId="6DB65B50" id="Straight Arrow Connector 401" o:spid="_x0000_s1026" type="#_x0000_t32" style="position:absolute;margin-left:99.05pt;margin-top:10.6pt;width:55.2pt;height:13.3pt;flip:x y;z-index:252297216;visibility:visible;mso-wrap-style:square;mso-width-percent:0;mso-height-percent:0;mso-wrap-distance-left:9pt;mso-wrap-distance-top:0;mso-wrap-distance-right:9pt;mso-wrap-distance-bottom:0;mso-position-horizontal:absolute;mso-position-horizontal-relative:text;mso-position-vertical:absolute;mso-position-vertical-relative:text;mso-width-percent:0;mso-height-percent:0;mso-width-relative:margin;mso-height-relative:margin" o:gfxdata="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" strokecolor="black [3213]">
+              <v:shape w14:anchorId="40CFA657" id="Straight Arrow Connector 401" o:spid="_x0000_s1026" type="#_x0000_t32" style="position:absolute;margin-left:99.05pt;margin-top:10.6pt;width:55.2pt;height:13.3pt;flip:x y;z-index:252297216;visibility:visible;mso-wrap-style:square;mso-width-percent:0;mso-height-percent:0;mso-wrap-distance-left:9pt;mso-wrap-distance-top:0;mso-wrap-distance-right:9pt;mso-wrap-distance-bottom:0;mso-position-horizontal:absolute;mso-position-horizontal-relative:text;mso-position-vertical:absolute;mso-position-vertical-relative:text;mso-width-percent:0;mso-height-percent:0;mso-width-relative:margin;mso-height-relative:margin" o:gfxdata="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" strokecolor="black [3213]">
                 <v:stroke endarrow="block"/>
               </v:shape>
             </w:pict>
@@ -26842,7 +27148,7 @@
           </mc:Choice>
           <mc:Fallback>
             <w:pict>
-              <v:shape w14:anchorId="7A9A0901" id="Straight Arrow Connector 407" o:spid="_x0000_s1026" type="#_x0000_t32" style="position:absolute;margin-left:343.55pt;margin-top:1.6pt;width:43.45pt;height:27.3pt;flip:x;z-index:252426240;visibility:visible;mso-wrap-style:square;mso-width-percent:0;mso-height-percent:0;mso-wrap-distance-left:9pt;mso-wrap-distance-top:0;mso-wrap-distance-right:9pt;mso-wrap-distance-bottom:0;mso-position-horizontal:absolute;mso-position-horizontal-relative:text;mso-position-vertical:absolute;mso-position-vertical-relative:text;mso-width-percent:0;mso-height-percent:0;mso-width-relative:margin;mso-height-relative:margin" o:gfxdata="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" strokecolor="black [3213]">
+              <v:shape w14:anchorId="13F0CB7C" id="Straight Arrow Connector 407" o:spid="_x0000_s1026" type="#_x0000_t32" style="position:absolute;margin-left:343.55pt;margin-top:1.6pt;width:43.45pt;height:27.3pt;flip:x;z-index:252426240;visibility:visible;mso-wrap-style:square;mso-width-percent:0;mso-height-percent:0;mso-wrap-distance-left:9pt;mso-wrap-distance-top:0;mso-wrap-distance-right:9pt;mso-wrap-distance-bottom:0;mso-position-horizontal:absolute;mso-position-horizontal-relative:text;mso-position-vertical:absolute;mso-position-vertical-relative:text;mso-width-percent:0;mso-height-percent:0;mso-width-relative:margin;mso-height-relative:margin" o:gfxdata="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" strokecolor="black [3213]">
                 <v:stroke endarrow="block"/>
               </v:shape>
             </w:pict>
@@ -27094,7 +27400,7 @@
           </mc:Choice>
           <mc:Fallback>
             <w:pict>
-              <v:shape w14:anchorId="33CCFF81" id="Straight Arrow Connector 403" o:spid="_x0000_s1026" type="#_x0000_t32" style="position:absolute;margin-left:348.05pt;margin-top:13.9pt;width:60.55pt;height:6.05pt;z-index:252350464;visibility:visible;mso-wrap-style:square;mso-width-percent:0;mso-height-percent:0;mso-wrap-distance-left:9pt;mso-wrap-distance-top:0;mso-wrap-distance-right:9pt;mso-wrap-distance-bottom:0;mso-position-horizontal:absolute;mso-position-horizontal-relative:text;mso-position-vertical:absolute;mso-position-vertical-relative:text;mso-width-percent:0;mso-height-percent:0;mso-width-relative:margin;mso-height-relative:margin" o:gfxdata="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" strokecolor="black [3213]">
+              <v:shape w14:anchorId="7E1D1799" id="Straight Arrow Connector 403" o:spid="_x0000_s1026" type="#_x0000_t32" style="position:absolute;margin-left:348.05pt;margin-top:13.9pt;width:60.55pt;height:6.05pt;z-index:252350464;visibility:visible;mso-wrap-style:square;mso-width-percent:0;mso-height-percent:0;mso-wrap-distance-left:9pt;mso-wrap-distance-top:0;mso-wrap-distance-right:9pt;mso-wrap-distance-bottom:0;mso-position-horizontal:absolute;mso-position-horizontal-relative:text;mso-position-vertical:absolute;mso-position-vertical-relative:text;mso-width-percent:0;mso-height-percent:0;mso-width-relative:margin;mso-height-relative:margin" o:gfxdata="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" strokecolor="black [3213]">
                 <v:stroke endarrow="block"/>
               </v:shape>
             </w:pict>
@@ -31080,6 +31386,119 @@
       </w:rPr>
     </w:lvl>
   </w:abstractNum>
+  <w:abstractNum w:abstractNumId="16" w15:restartNumberingAfterBreak="0">
+    <w:nsid w:val="7DB719DC"/>
+    <w:multiLevelType w:val="hybridMultilevel"/>
+    <w:tmpl w:val="A9FEDFB6"/>
+    <w:lvl w:ilvl="0" w:tplc="08090001">
+      <w:start w:val="1"/>
+      <w:numFmt w:val="bullet"/>
+      <w:lvlText w:val=""/>
+      <w:lvlJc w:val="left"/>
+      <w:pPr>
+        <w:ind w:left="720" w:hanging="360"/>
+      </w:pPr>
+      <w:rPr>
+        <w:rFonts w:ascii="Symbol" w:hAnsi="Symbol" w:hint="default"/>
+      </w:rPr>
+    </w:lvl>
+    <w:lvl w:ilvl="1" w:tplc="08090003" w:tentative="1">
+      <w:start w:val="1"/>
+      <w:numFmt w:val="bullet"/>
+      <w:lvlText w:val="o"/>
+      <w:lvlJc w:val="left"/>
+      <w:pPr>
+        <w:ind w:left="1440" w:hanging="360"/>
+      </w:pPr>
+      <w:rPr>
+        <w:rFonts w:ascii="Courier New" w:hAnsi="Courier New" w:cs="Courier New" w:hint="default"/>
+      </w:rPr>
+    </w:lvl>
+    <w:lvl w:ilvl="2" w:tplc="08090005" w:tentative="1">
+      <w:start w:val="1"/>
+      <w:numFmt w:val="bullet"/>
+      <w:lvlText w:val=""/>
+      <w:lvlJc w:val="left"/>
+      <w:pPr>
+        <w:ind w:left="2160" w:hanging="360"/>
+      </w:pPr>
+      <w:rPr>
+        <w:rFonts w:ascii="Wingdings" w:hAnsi="Wingdings" w:hint="default"/>
+      </w:rPr>
+    </w:lvl>
+    <w:lvl w:ilvl="3" w:tplc="08090001" w:tentative="1">
+      <w:start w:val="1"/>
+      <w:numFmt w:val="bullet"/>
+      <w:lvlText w:val=""/>
+      <w:lvlJc w:val="left"/>
+      <w:pPr>
+        <w:ind w:left="2880" w:hanging="360"/>
+      </w:pPr>
+      <w:rPr>
+        <w:rFonts w:ascii="Symbol" w:hAnsi="Symbol" w:hint="default"/>
+      </w:rPr>
+    </w:lvl>
+    <w:lvl w:ilvl="4" w:tplc="08090003" w:tentative="1">
+      <w:start w:val="1"/>
+      <w:numFmt w:val="bullet"/>
+      <w:lvlText w:val="o"/>
+      <w:lvlJc w:val="left"/>
+      <w:pPr>
+        <w:ind w:left="3600" w:hanging="360"/>
+      </w:pPr>
+      <w:rPr>
+        <w:rFonts w:ascii="Courier New" w:hAnsi="Courier New" w:cs="Courier New" w:hint="default"/>
+      </w:rPr>
+    </w:lvl>
+    <w:lvl w:ilvl="5" w:tplc="08090005" w:tentative="1">
+      <w:start w:val="1"/>
+      <w:numFmt w:val="bullet"/>
+      <w:lvlText w:val=""/>
+      <w:lvlJc w:val="left"/>
+      <w:pPr>
+        <w:ind w:left="4320" w:hanging="360"/>
+      </w:pPr>
+      <w:rPr>
+        <w:rFonts w:ascii="Wingdings" w:hAnsi="Wingdings" w:hint="default"/>
+      </w:rPr>
+    </w:lvl>
+    <w:lvl w:ilvl="6" w:tplc="08090001" w:tentative="1">
+      <w:start w:val="1"/>
+      <w:numFmt w:val="bullet"/>
+      <w:lvlText w:val=""/>
+      <w:lvlJc w:val="left"/>
+      <w:pPr>
+        <w:ind w:left="5040" w:hanging="360"/>
+      </w:pPr>
+      <w:rPr>
+        <w:rFonts w:ascii="Symbol" w:hAnsi="Symbol" w:hint="default"/>
+      </w:rPr>
+    </w:lvl>
+    <w:lvl w:ilvl="7" w:tplc="08090003" w:tentative="1">
+      <w:start w:val="1"/>
+      <w:numFmt w:val="bullet"/>
+      <w:lvlText w:val="o"/>
+      <w:lvlJc w:val="left"/>
+      <w:pPr>
+        <w:ind w:left="5760" w:hanging="360"/>
+      </w:pPr>
+      <w:rPr>
+        <w:rFonts w:ascii="Courier New" w:hAnsi="Courier New" w:cs="Courier New" w:hint="default"/>
+      </w:rPr>
+    </w:lvl>
+    <w:lvl w:ilvl="8" w:tplc="08090005" w:tentative="1">
+      <w:start w:val="1"/>
+      <w:numFmt w:val="bullet"/>
+      <w:lvlText w:val=""/>
+      <w:lvlJc w:val="left"/>
+      <w:pPr>
+        <w:ind w:left="6480" w:hanging="360"/>
+      </w:pPr>
+      <w:rPr>
+        <w:rFonts w:ascii="Wingdings" w:hAnsi="Wingdings" w:hint="default"/>
+      </w:rPr>
+    </w:lvl>
+  </w:abstractNum>
   <w:num w:numId="1" w16cid:durableId="572593097">
     <w:abstractNumId w:val="14"/>
   </w:num>
@@ -31127,6 +31546,9 @@
   </w:num>
   <w:num w:numId="16" w16cid:durableId="1890920119">
     <w:abstractNumId w:val="15"/>
+  </w:num>
+  <w:num w:numId="17" w16cid:durableId="403920818">
+    <w:abstractNumId w:val="16"/>
   </w:num>
   <w:numIdMacAtCleanup w:val="16"/>
 </w:numbering>

</xml_diff>